<commit_message>
Functional requirements for project.
</commit_message>
<xml_diff>
--- a/CP Project/Analysis/Analysis.docx
+++ b/CP Project/Analysis/Analysis.docx
@@ -7,6 +7,9 @@
         <w:pStyle w:val="Heading1"/>
         <w:spacing w:line="360" w:lineRule="auto"/>
       </w:pPr>
+      <w:r>
+        <w:t>0</w:t>
+      </w:r>
       <w:r>
         <w:t>Introduction to Analysis</w:t>
       </w:r>
@@ -65,8 +68,8 @@
       <w:tblGrid>
         <w:gridCol w:w="913"/>
         <w:gridCol w:w="2033"/>
-        <w:gridCol w:w="2479"/>
-        <w:gridCol w:w="2553"/>
+        <w:gridCol w:w="2478"/>
+        <w:gridCol w:w="2554"/>
         <w:gridCol w:w="1647"/>
       </w:tblGrid>
       <w:tr>
@@ -120,7 +123,7 @@
         </w:tc>
         <w:tc>
           <w:tcPr>
-            <w:tcW w:w="2052" w:type="dxa"/>
+            <w:tcW w:w="2033" w:type="dxa"/>
             <w:tcBorders>
               <w:left w:val="single" w:sz="4" w:space="0" w:color="FFFFFF" w:themeColor="background1"/>
               <w:right w:val="single" w:sz="4" w:space="0" w:color="FFFFFF" w:themeColor="background1"/>
@@ -157,7 +160,7 @@
         </w:tc>
         <w:tc>
           <w:tcPr>
-            <w:tcW w:w="2520" w:type="dxa"/>
+            <w:tcW w:w="2478" w:type="dxa"/>
             <w:tcBorders>
               <w:left w:val="single" w:sz="4" w:space="0" w:color="FFFFFF" w:themeColor="background1"/>
               <w:right w:val="single" w:sz="4" w:space="0" w:color="FFFFFF" w:themeColor="background1"/>
@@ -194,7 +197,7 @@
         </w:tc>
         <w:tc>
           <w:tcPr>
-            <w:tcW w:w="2610" w:type="dxa"/>
+            <w:tcW w:w="2554" w:type="dxa"/>
             <w:tcBorders>
               <w:left w:val="single" w:sz="4" w:space="0" w:color="FFFFFF" w:themeColor="background1"/>
             </w:tcBorders>
@@ -230,7 +233,7 @@
         </w:tc>
         <w:tc>
           <w:tcPr>
-            <w:tcW w:w="1530" w:type="dxa"/>
+            <w:tcW w:w="1647" w:type="dxa"/>
             <w:tcBorders>
               <w:left w:val="single" w:sz="4" w:space="0" w:color="FFFFFF" w:themeColor="background1"/>
             </w:tcBorders>
@@ -289,7 +292,7 @@
         </w:tc>
         <w:tc>
           <w:tcPr>
-            <w:tcW w:w="2052" w:type="dxa"/>
+            <w:tcW w:w="2033" w:type="dxa"/>
             <w:tcBorders>
               <w:left w:val="single" w:sz="4" w:space="0" w:color="5B9BD5" w:themeColor="accent5"/>
               <w:right w:val="single" w:sz="4" w:space="0" w:color="5B9BD5" w:themeColor="accent5"/>
@@ -311,48 +314,64 @@
         </w:tc>
         <w:tc>
           <w:tcPr>
-            <w:tcW w:w="2520" w:type="dxa"/>
-            <w:tcBorders>
-              <w:left w:val="single" w:sz="4" w:space="0" w:color="5B9BD5" w:themeColor="accent5"/>
-              <w:right w:val="single" w:sz="4" w:space="0" w:color="5B9BD5" w:themeColor="accent5"/>
-            </w:tcBorders>
-          </w:tcPr>
-          <w:p>
-            <w:pPr>
-              <w:spacing w:line="360" w:lineRule="auto"/>
-              <w:jc w:val="center"/>
-              <w:cnfStyle w:val="000000100000" w:firstRow="0" w:lastRow="0" w:firstColumn="0" w:lastColumn="0" w:oddVBand="0" w:evenVBand="0" w:oddHBand="1" w:evenHBand="0" w:firstRowFirstColumn="0" w:firstRowLastColumn="0" w:lastRowFirstColumn="0" w:lastRowLastColumn="0"/>
-            </w:pPr>
-          </w:p>
-        </w:tc>
-        <w:tc>
-          <w:tcPr>
-            <w:tcW w:w="2610" w:type="dxa"/>
-            <w:tcBorders>
-              <w:left w:val="single" w:sz="4" w:space="0" w:color="5B9BD5" w:themeColor="accent5"/>
-            </w:tcBorders>
-          </w:tcPr>
-          <w:p>
-            <w:pPr>
-              <w:spacing w:line="360" w:lineRule="auto"/>
-              <w:jc w:val="center"/>
-              <w:cnfStyle w:val="000000100000" w:firstRow="0" w:lastRow="0" w:firstColumn="0" w:lastColumn="0" w:oddVBand="0" w:evenVBand="0" w:oddHBand="1" w:evenHBand="0" w:firstRowFirstColumn="0" w:firstRowLastColumn="0" w:lastRowFirstColumn="0" w:lastRowLastColumn="0"/>
-            </w:pPr>
-          </w:p>
-        </w:tc>
-        <w:tc>
-          <w:tcPr>
-            <w:tcW w:w="1530" w:type="dxa"/>
-            <w:tcBorders>
-              <w:left w:val="single" w:sz="4" w:space="0" w:color="5B9BD5" w:themeColor="accent5"/>
-            </w:tcBorders>
-          </w:tcPr>
-          <w:p>
-            <w:pPr>
-              <w:spacing w:line="360" w:lineRule="auto"/>
-              <w:jc w:val="center"/>
-              <w:cnfStyle w:val="000000100000" w:firstRow="0" w:lastRow="0" w:firstColumn="0" w:lastColumn="0" w:oddVBand="0" w:evenVBand="0" w:oddHBand="1" w:evenHBand="0" w:firstRowFirstColumn="0" w:firstRowLastColumn="0" w:lastRowFirstColumn="0" w:lastRowLastColumn="0"/>
-            </w:pPr>
+            <w:tcW w:w="2478" w:type="dxa"/>
+            <w:tcBorders>
+              <w:left w:val="single" w:sz="4" w:space="0" w:color="5B9BD5" w:themeColor="accent5"/>
+              <w:right w:val="single" w:sz="4" w:space="0" w:color="5B9BD5" w:themeColor="accent5"/>
+            </w:tcBorders>
+          </w:tcPr>
+          <w:p>
+            <w:pPr>
+              <w:spacing w:line="360" w:lineRule="auto"/>
+              <w:jc w:val="center"/>
+              <w:cnfStyle w:val="000000100000" w:firstRow="0" w:lastRow="0" w:firstColumn="0" w:lastColumn="0" w:oddVBand="0" w:evenVBand="0" w:oddHBand="1" w:evenHBand="0" w:firstRowFirstColumn="0" w:firstRowLastColumn="0" w:lastRowFirstColumn="0" w:lastRowLastColumn="0"/>
+            </w:pPr>
+            <w:r>
+              <w:t>Assigning privileges as per the user’s authority</w:t>
+            </w:r>
+          </w:p>
+        </w:tc>
+        <w:tc>
+          <w:tcPr>
+            <w:tcW w:w="2554" w:type="dxa"/>
+            <w:tcBorders>
+              <w:left w:val="single" w:sz="4" w:space="0" w:color="5B9BD5" w:themeColor="accent5"/>
+            </w:tcBorders>
+          </w:tcPr>
+          <w:p>
+            <w:pPr>
+              <w:spacing w:line="360" w:lineRule="auto"/>
+              <w:jc w:val="center"/>
+              <w:cnfStyle w:val="000000100000" w:firstRow="0" w:lastRow="0" w:firstColumn="0" w:lastColumn="0" w:oddVBand="0" w:evenVBand="0" w:oddHBand="1" w:evenHBand="0" w:firstRowFirstColumn="0" w:firstRowLastColumn="0" w:lastRowFirstColumn="0" w:lastRowLastColumn="0"/>
+            </w:pPr>
+            <w:r>
+              <w:t>Security and integrity against a particular user’s action.</w:t>
+            </w:r>
+          </w:p>
+        </w:tc>
+        <w:tc>
+          <w:tcPr>
+            <w:tcW w:w="1647" w:type="dxa"/>
+            <w:tcBorders>
+              <w:left w:val="single" w:sz="4" w:space="0" w:color="5B9BD5" w:themeColor="accent5"/>
+            </w:tcBorders>
+          </w:tcPr>
+          <w:p>
+            <w:pPr>
+              <w:spacing w:line="360" w:lineRule="auto"/>
+              <w:jc w:val="center"/>
+              <w:cnfStyle w:val="000000100000" w:firstRow="0" w:lastRow="0" w:firstColumn="0" w:lastColumn="0" w:oddVBand="0" w:evenVBand="0" w:oddHBand="1" w:evenHBand="0" w:firstRowFirstColumn="0" w:firstRowLastColumn="0" w:lastRowFirstColumn="0" w:lastRowLastColumn="0"/>
+            </w:pPr>
+          </w:p>
+          <w:p>
+            <w:pPr>
+              <w:spacing w:line="360" w:lineRule="auto"/>
+              <w:jc w:val="center"/>
+              <w:cnfStyle w:val="000000100000" w:firstRow="0" w:lastRow="0" w:firstColumn="0" w:lastColumn="0" w:oddVBand="0" w:evenVBand="0" w:oddHBand="1" w:evenHBand="0" w:firstRowFirstColumn="0" w:firstRowLastColumn="0" w:lastRowFirstColumn="0" w:lastRowLastColumn="0"/>
+            </w:pPr>
+            <w:r>
+              <w:t>N/A</w:t>
+            </w:r>
           </w:p>
         </w:tc>
       </w:tr>
@@ -377,7 +396,7 @@
         </w:tc>
         <w:tc>
           <w:tcPr>
-            <w:tcW w:w="2052" w:type="dxa"/>
+            <w:tcW w:w="2033" w:type="dxa"/>
             <w:tcBorders>
               <w:left w:val="single" w:sz="4" w:space="0" w:color="5B9BD5" w:themeColor="accent5"/>
               <w:right w:val="single" w:sz="4" w:space="0" w:color="5B9BD5" w:themeColor="accent5"/>
@@ -396,48 +415,63 @@
         </w:tc>
         <w:tc>
           <w:tcPr>
-            <w:tcW w:w="2520" w:type="dxa"/>
-            <w:tcBorders>
-              <w:left w:val="single" w:sz="4" w:space="0" w:color="5B9BD5" w:themeColor="accent5"/>
-              <w:right w:val="single" w:sz="4" w:space="0" w:color="5B9BD5" w:themeColor="accent5"/>
-            </w:tcBorders>
-          </w:tcPr>
-          <w:p>
-            <w:pPr>
-              <w:spacing w:line="360" w:lineRule="auto"/>
-              <w:jc w:val="center"/>
-              <w:cnfStyle w:val="000000000000" w:firstRow="0" w:lastRow="0" w:firstColumn="0" w:lastColumn="0" w:oddVBand="0" w:evenVBand="0" w:oddHBand="0" w:evenHBand="0" w:firstRowFirstColumn="0" w:firstRowLastColumn="0" w:lastRowFirstColumn="0" w:lastRowLastColumn="0"/>
-            </w:pPr>
-          </w:p>
-        </w:tc>
-        <w:tc>
-          <w:tcPr>
-            <w:tcW w:w="2610" w:type="dxa"/>
-            <w:tcBorders>
-              <w:left w:val="single" w:sz="4" w:space="0" w:color="5B9BD5" w:themeColor="accent5"/>
-            </w:tcBorders>
-          </w:tcPr>
-          <w:p>
-            <w:pPr>
-              <w:spacing w:line="360" w:lineRule="auto"/>
-              <w:jc w:val="center"/>
-              <w:cnfStyle w:val="000000000000" w:firstRow="0" w:lastRow="0" w:firstColumn="0" w:lastColumn="0" w:oddVBand="0" w:evenVBand="0" w:oddHBand="0" w:evenHBand="0" w:firstRowFirstColumn="0" w:firstRowLastColumn="0" w:lastRowFirstColumn="0" w:lastRowLastColumn="0"/>
-            </w:pPr>
-          </w:p>
-        </w:tc>
-        <w:tc>
-          <w:tcPr>
-            <w:tcW w:w="1530" w:type="dxa"/>
-            <w:tcBorders>
-              <w:left w:val="single" w:sz="4" w:space="0" w:color="5B9BD5" w:themeColor="accent5"/>
-            </w:tcBorders>
-          </w:tcPr>
-          <w:p>
-            <w:pPr>
-              <w:spacing w:line="360" w:lineRule="auto"/>
-              <w:jc w:val="center"/>
-              <w:cnfStyle w:val="000000000000" w:firstRow="0" w:lastRow="0" w:firstColumn="0" w:lastColumn="0" w:oddVBand="0" w:evenVBand="0" w:oddHBand="0" w:evenHBand="0" w:firstRowFirstColumn="0" w:firstRowLastColumn="0" w:lastRowFirstColumn="0" w:lastRowLastColumn="0"/>
-            </w:pPr>
+            <w:tcW w:w="2478" w:type="dxa"/>
+            <w:tcBorders>
+              <w:left w:val="single" w:sz="4" w:space="0" w:color="5B9BD5" w:themeColor="accent5"/>
+              <w:right w:val="single" w:sz="4" w:space="0" w:color="5B9BD5" w:themeColor="accent5"/>
+            </w:tcBorders>
+          </w:tcPr>
+          <w:p>
+            <w:pPr>
+              <w:spacing w:line="360" w:lineRule="auto"/>
+              <w:jc w:val="center"/>
+              <w:cnfStyle w:val="000000000000" w:firstRow="0" w:lastRow="0" w:firstColumn="0" w:lastColumn="0" w:oddVBand="0" w:evenVBand="0" w:oddHBand="0" w:evenHBand="0" w:firstRowFirstColumn="0" w:firstRowLastColumn="0" w:lastRowFirstColumn="0" w:lastRowLastColumn="0"/>
+            </w:pPr>
+            <w:r>
+              <w:t>Addition of new course by the authority</w:t>
+            </w:r>
+          </w:p>
+        </w:tc>
+        <w:tc>
+          <w:tcPr>
+            <w:tcW w:w="2554" w:type="dxa"/>
+            <w:tcBorders>
+              <w:left w:val="single" w:sz="4" w:space="0" w:color="5B9BD5" w:themeColor="accent5"/>
+            </w:tcBorders>
+          </w:tcPr>
+          <w:p>
+            <w:pPr>
+              <w:spacing w:line="360" w:lineRule="auto"/>
+              <w:jc w:val="center"/>
+              <w:cnfStyle w:val="000000000000" w:firstRow="0" w:lastRow="0" w:firstColumn="0" w:lastColumn="0" w:oddVBand="0" w:evenVBand="0" w:oddHBand="0" w:evenHBand="0" w:firstRowFirstColumn="0" w:firstRowLastColumn="0" w:lastRowFirstColumn="0" w:lastRowLastColumn="0"/>
+            </w:pPr>
+            <w:r>
+              <w:t>Including new trends and practices</w:t>
+            </w:r>
+          </w:p>
+        </w:tc>
+        <w:tc>
+          <w:tcPr>
+            <w:tcW w:w="1647" w:type="dxa"/>
+            <w:tcBorders>
+              <w:left w:val="single" w:sz="4" w:space="0" w:color="5B9BD5" w:themeColor="accent5"/>
+            </w:tcBorders>
+          </w:tcPr>
+          <w:p>
+            <w:pPr>
+              <w:spacing w:line="360" w:lineRule="auto"/>
+              <w:jc w:val="center"/>
+              <w:cnfStyle w:val="000000000000" w:firstRow="0" w:lastRow="0" w:firstColumn="0" w:lastColumn="0" w:oddVBand="0" w:evenVBand="0" w:oddHBand="0" w:evenHBand="0" w:firstRowFirstColumn="0" w:firstRowLastColumn="0" w:lastRowFirstColumn="0" w:lastRowLastColumn="0"/>
+              <w:rPr>
+                <w:b/>
+              </w:rPr>
+            </w:pPr>
+            <w:r>
+              <w:rPr>
+                <w:b/>
+              </w:rPr>
+              <w:t>FR1</w:t>
+            </w:r>
           </w:p>
         </w:tc>
       </w:tr>
@@ -465,7 +499,7 @@
         </w:tc>
         <w:tc>
           <w:tcPr>
-            <w:tcW w:w="2052" w:type="dxa"/>
+            <w:tcW w:w="2033" w:type="dxa"/>
             <w:tcBorders>
               <w:left w:val="single" w:sz="4" w:space="0" w:color="5B9BD5" w:themeColor="accent5"/>
               <w:right w:val="single" w:sz="4" w:space="0" w:color="5B9BD5" w:themeColor="accent5"/>
@@ -484,48 +518,66 @@
         </w:tc>
         <w:tc>
           <w:tcPr>
-            <w:tcW w:w="2520" w:type="dxa"/>
-            <w:tcBorders>
-              <w:left w:val="single" w:sz="4" w:space="0" w:color="5B9BD5" w:themeColor="accent5"/>
-              <w:right w:val="single" w:sz="4" w:space="0" w:color="5B9BD5" w:themeColor="accent5"/>
-            </w:tcBorders>
-          </w:tcPr>
-          <w:p>
-            <w:pPr>
-              <w:spacing w:line="360" w:lineRule="auto"/>
-              <w:jc w:val="center"/>
-              <w:cnfStyle w:val="000000100000" w:firstRow="0" w:lastRow="0" w:firstColumn="0" w:lastColumn="0" w:oddVBand="0" w:evenVBand="0" w:oddHBand="1" w:evenHBand="0" w:firstRowFirstColumn="0" w:firstRowLastColumn="0" w:lastRowFirstColumn="0" w:lastRowLastColumn="0"/>
-            </w:pPr>
-          </w:p>
-        </w:tc>
-        <w:tc>
-          <w:tcPr>
-            <w:tcW w:w="2610" w:type="dxa"/>
-            <w:tcBorders>
-              <w:left w:val="single" w:sz="4" w:space="0" w:color="5B9BD5" w:themeColor="accent5"/>
-            </w:tcBorders>
-          </w:tcPr>
-          <w:p>
-            <w:pPr>
-              <w:spacing w:line="360" w:lineRule="auto"/>
-              <w:jc w:val="center"/>
-              <w:cnfStyle w:val="000000100000" w:firstRow="0" w:lastRow="0" w:firstColumn="0" w:lastColumn="0" w:oddVBand="0" w:evenVBand="0" w:oddHBand="1" w:evenHBand="0" w:firstRowFirstColumn="0" w:firstRowLastColumn="0" w:lastRowFirstColumn="0" w:lastRowLastColumn="0"/>
-            </w:pPr>
-          </w:p>
-        </w:tc>
-        <w:tc>
-          <w:tcPr>
-            <w:tcW w:w="1530" w:type="dxa"/>
-            <w:tcBorders>
-              <w:left w:val="single" w:sz="4" w:space="0" w:color="5B9BD5" w:themeColor="accent5"/>
-            </w:tcBorders>
-          </w:tcPr>
-          <w:p>
-            <w:pPr>
-              <w:spacing w:line="360" w:lineRule="auto"/>
-              <w:jc w:val="center"/>
-              <w:cnfStyle w:val="000000100000" w:firstRow="0" w:lastRow="0" w:firstColumn="0" w:lastColumn="0" w:oddVBand="0" w:evenVBand="0" w:oddHBand="1" w:evenHBand="0" w:firstRowFirstColumn="0" w:firstRowLastColumn="0" w:lastRowFirstColumn="0" w:lastRowLastColumn="0"/>
-            </w:pPr>
+            <w:tcW w:w="2478" w:type="dxa"/>
+            <w:tcBorders>
+              <w:left w:val="single" w:sz="4" w:space="0" w:color="5B9BD5" w:themeColor="accent5"/>
+              <w:right w:val="single" w:sz="4" w:space="0" w:color="5B9BD5" w:themeColor="accent5"/>
+            </w:tcBorders>
+          </w:tcPr>
+          <w:p>
+            <w:pPr>
+              <w:spacing w:line="360" w:lineRule="auto"/>
+              <w:jc w:val="center"/>
+              <w:cnfStyle w:val="000000100000" w:firstRow="0" w:lastRow="0" w:firstColumn="0" w:lastColumn="0" w:oddVBand="0" w:evenVBand="0" w:oddHBand="1" w:evenHBand="0" w:firstRowFirstColumn="0" w:firstRowLastColumn="0" w:lastRowFirstColumn="0" w:lastRowLastColumn="0"/>
+            </w:pPr>
+            <w:r>
+              <w:t xml:space="preserve">Update the contents of an existing course </w:t>
+            </w:r>
+          </w:p>
+        </w:tc>
+        <w:tc>
+          <w:tcPr>
+            <w:tcW w:w="2554" w:type="dxa"/>
+            <w:tcBorders>
+              <w:left w:val="single" w:sz="4" w:space="0" w:color="5B9BD5" w:themeColor="accent5"/>
+            </w:tcBorders>
+          </w:tcPr>
+          <w:p>
+            <w:pPr>
+              <w:spacing w:line="360" w:lineRule="auto"/>
+              <w:jc w:val="center"/>
+              <w:cnfStyle w:val="000000100000" w:firstRow="0" w:lastRow="0" w:firstColumn="0" w:lastColumn="0" w:oddVBand="0" w:evenVBand="0" w:oddHBand="1" w:evenHBand="0" w:firstRowFirstColumn="0" w:firstRowLastColumn="0" w:lastRowFirstColumn="0" w:lastRowLastColumn="0"/>
+            </w:pPr>
+            <w:r>
+              <w:t>Keeping up with the latest contents.</w:t>
+            </w:r>
+          </w:p>
+        </w:tc>
+        <w:tc>
+          <w:tcPr>
+            <w:tcW w:w="1647" w:type="dxa"/>
+            <w:tcBorders>
+              <w:left w:val="single" w:sz="4" w:space="0" w:color="5B9BD5" w:themeColor="accent5"/>
+            </w:tcBorders>
+          </w:tcPr>
+          <w:p>
+            <w:pPr>
+              <w:spacing w:line="360" w:lineRule="auto"/>
+              <w:jc w:val="center"/>
+              <w:cnfStyle w:val="000000100000" w:firstRow="0" w:lastRow="0" w:firstColumn="0" w:lastColumn="0" w:oddVBand="0" w:evenVBand="0" w:oddHBand="1" w:evenHBand="0" w:firstRowFirstColumn="0" w:firstRowLastColumn="0" w:lastRowFirstColumn="0" w:lastRowLastColumn="0"/>
+            </w:pPr>
+            <w:r>
+              <w:rPr>
+                <w:b/>
+              </w:rPr>
+              <w:t>FR</w:t>
+            </w:r>
+            <w:r>
+              <w:rPr>
+                <w:b/>
+              </w:rPr>
+              <w:t>2</w:t>
+            </w:r>
           </w:p>
         </w:tc>
       </w:tr>
@@ -550,7 +602,7 @@
         </w:tc>
         <w:tc>
           <w:tcPr>
-            <w:tcW w:w="2052" w:type="dxa"/>
+            <w:tcW w:w="2033" w:type="dxa"/>
             <w:tcBorders>
               <w:left w:val="single" w:sz="4" w:space="0" w:color="5B9BD5" w:themeColor="accent5"/>
               <w:right w:val="single" w:sz="4" w:space="0" w:color="5B9BD5" w:themeColor="accent5"/>
@@ -569,48 +621,66 @@
         </w:tc>
         <w:tc>
           <w:tcPr>
-            <w:tcW w:w="2520" w:type="dxa"/>
-            <w:tcBorders>
-              <w:left w:val="single" w:sz="4" w:space="0" w:color="5B9BD5" w:themeColor="accent5"/>
-              <w:right w:val="single" w:sz="4" w:space="0" w:color="5B9BD5" w:themeColor="accent5"/>
-            </w:tcBorders>
-          </w:tcPr>
-          <w:p>
-            <w:pPr>
-              <w:spacing w:line="360" w:lineRule="auto"/>
-              <w:jc w:val="center"/>
-              <w:cnfStyle w:val="000000000000" w:firstRow="0" w:lastRow="0" w:firstColumn="0" w:lastColumn="0" w:oddVBand="0" w:evenVBand="0" w:oddHBand="0" w:evenHBand="0" w:firstRowFirstColumn="0" w:firstRowLastColumn="0" w:lastRowFirstColumn="0" w:lastRowLastColumn="0"/>
-            </w:pPr>
-          </w:p>
-        </w:tc>
-        <w:tc>
-          <w:tcPr>
-            <w:tcW w:w="2610" w:type="dxa"/>
-            <w:tcBorders>
-              <w:left w:val="single" w:sz="4" w:space="0" w:color="5B9BD5" w:themeColor="accent5"/>
-            </w:tcBorders>
-          </w:tcPr>
-          <w:p>
-            <w:pPr>
-              <w:spacing w:line="360" w:lineRule="auto"/>
-              <w:jc w:val="center"/>
-              <w:cnfStyle w:val="000000000000" w:firstRow="0" w:lastRow="0" w:firstColumn="0" w:lastColumn="0" w:oddVBand="0" w:evenVBand="0" w:oddHBand="0" w:evenHBand="0" w:firstRowFirstColumn="0" w:firstRowLastColumn="0" w:lastRowFirstColumn="0" w:lastRowLastColumn="0"/>
-            </w:pPr>
-          </w:p>
-        </w:tc>
-        <w:tc>
-          <w:tcPr>
-            <w:tcW w:w="1530" w:type="dxa"/>
-            <w:tcBorders>
-              <w:left w:val="single" w:sz="4" w:space="0" w:color="5B9BD5" w:themeColor="accent5"/>
-            </w:tcBorders>
-          </w:tcPr>
-          <w:p>
-            <w:pPr>
-              <w:spacing w:line="360" w:lineRule="auto"/>
-              <w:jc w:val="center"/>
-              <w:cnfStyle w:val="000000000000" w:firstRow="0" w:lastRow="0" w:firstColumn="0" w:lastColumn="0" w:oddVBand="0" w:evenVBand="0" w:oddHBand="0" w:evenHBand="0" w:firstRowFirstColumn="0" w:firstRowLastColumn="0" w:lastRowFirstColumn="0" w:lastRowLastColumn="0"/>
-            </w:pPr>
+            <w:tcW w:w="2478" w:type="dxa"/>
+            <w:tcBorders>
+              <w:left w:val="single" w:sz="4" w:space="0" w:color="5B9BD5" w:themeColor="accent5"/>
+              <w:right w:val="single" w:sz="4" w:space="0" w:color="5B9BD5" w:themeColor="accent5"/>
+            </w:tcBorders>
+          </w:tcPr>
+          <w:p>
+            <w:pPr>
+              <w:spacing w:line="360" w:lineRule="auto"/>
+              <w:jc w:val="center"/>
+              <w:cnfStyle w:val="000000000000" w:firstRow="0" w:lastRow="0" w:firstColumn="0" w:lastColumn="0" w:oddVBand="0" w:evenVBand="0" w:oddHBand="0" w:evenHBand="0" w:firstRowFirstColumn="0" w:firstRowLastColumn="0" w:lastRowFirstColumn="0" w:lastRowLastColumn="0"/>
+            </w:pPr>
+            <w:r>
+              <w:t>Delete the contents of an existing course</w:t>
+            </w:r>
+          </w:p>
+        </w:tc>
+        <w:tc>
+          <w:tcPr>
+            <w:tcW w:w="2554" w:type="dxa"/>
+            <w:tcBorders>
+              <w:left w:val="single" w:sz="4" w:space="0" w:color="5B9BD5" w:themeColor="accent5"/>
+            </w:tcBorders>
+          </w:tcPr>
+          <w:p>
+            <w:pPr>
+              <w:spacing w:line="360" w:lineRule="auto"/>
+              <w:jc w:val="center"/>
+              <w:cnfStyle w:val="000000000000" w:firstRow="0" w:lastRow="0" w:firstColumn="0" w:lastColumn="0" w:oddVBand="0" w:evenVBand="0" w:oddHBand="0" w:evenHBand="0" w:firstRowFirstColumn="0" w:firstRowLastColumn="0" w:lastRowFirstColumn="0" w:lastRowLastColumn="0"/>
+            </w:pPr>
+            <w:r>
+              <w:t>Excluding unwanted additions</w:t>
+            </w:r>
+          </w:p>
+        </w:tc>
+        <w:tc>
+          <w:tcPr>
+            <w:tcW w:w="1647" w:type="dxa"/>
+            <w:tcBorders>
+              <w:left w:val="single" w:sz="4" w:space="0" w:color="5B9BD5" w:themeColor="accent5"/>
+            </w:tcBorders>
+          </w:tcPr>
+          <w:p>
+            <w:pPr>
+              <w:spacing w:line="360" w:lineRule="auto"/>
+              <w:jc w:val="center"/>
+              <w:cnfStyle w:val="000000000000" w:firstRow="0" w:lastRow="0" w:firstColumn="0" w:lastColumn="0" w:oddVBand="0" w:evenVBand="0" w:oddHBand="0" w:evenHBand="0" w:firstRowFirstColumn="0" w:firstRowLastColumn="0" w:lastRowFirstColumn="0" w:lastRowLastColumn="0"/>
+            </w:pPr>
+            <w:r>
+              <w:rPr>
+                <w:b/>
+              </w:rPr>
+              <w:t>FR</w:t>
+            </w:r>
+            <w:r>
+              <w:rPr>
+                <w:b/>
+              </w:rPr>
+              <w:t>2</w:t>
+            </w:r>
           </w:p>
         </w:tc>
       </w:tr>
@@ -638,7 +708,7 @@
         </w:tc>
         <w:tc>
           <w:tcPr>
-            <w:tcW w:w="2052" w:type="dxa"/>
+            <w:tcW w:w="2033" w:type="dxa"/>
             <w:tcBorders>
               <w:left w:val="single" w:sz="4" w:space="0" w:color="5B9BD5" w:themeColor="accent5"/>
               <w:right w:val="single" w:sz="4" w:space="0" w:color="5B9BD5" w:themeColor="accent5"/>
@@ -657,48 +727,60 @@
         </w:tc>
         <w:tc>
           <w:tcPr>
-            <w:tcW w:w="2520" w:type="dxa"/>
-            <w:tcBorders>
-              <w:left w:val="single" w:sz="4" w:space="0" w:color="5B9BD5" w:themeColor="accent5"/>
-              <w:right w:val="single" w:sz="4" w:space="0" w:color="5B9BD5" w:themeColor="accent5"/>
-            </w:tcBorders>
-          </w:tcPr>
-          <w:p>
-            <w:pPr>
-              <w:spacing w:line="360" w:lineRule="auto"/>
-              <w:jc w:val="center"/>
-              <w:cnfStyle w:val="000000100000" w:firstRow="0" w:lastRow="0" w:firstColumn="0" w:lastColumn="0" w:oddVBand="0" w:evenVBand="0" w:oddHBand="1" w:evenHBand="0" w:firstRowFirstColumn="0" w:firstRowLastColumn="0" w:lastRowFirstColumn="0" w:lastRowLastColumn="0"/>
-            </w:pPr>
-          </w:p>
-        </w:tc>
-        <w:tc>
-          <w:tcPr>
-            <w:tcW w:w="2610" w:type="dxa"/>
-            <w:tcBorders>
-              <w:left w:val="single" w:sz="4" w:space="0" w:color="5B9BD5" w:themeColor="accent5"/>
-            </w:tcBorders>
-          </w:tcPr>
-          <w:p>
-            <w:pPr>
-              <w:spacing w:line="360" w:lineRule="auto"/>
-              <w:jc w:val="center"/>
-              <w:cnfStyle w:val="000000100000" w:firstRow="0" w:lastRow="0" w:firstColumn="0" w:lastColumn="0" w:oddVBand="0" w:evenVBand="0" w:oddHBand="1" w:evenHBand="0" w:firstRowFirstColumn="0" w:firstRowLastColumn="0" w:lastRowFirstColumn="0" w:lastRowLastColumn="0"/>
-            </w:pPr>
-          </w:p>
-        </w:tc>
-        <w:tc>
-          <w:tcPr>
-            <w:tcW w:w="1530" w:type="dxa"/>
-            <w:tcBorders>
-              <w:left w:val="single" w:sz="4" w:space="0" w:color="5B9BD5" w:themeColor="accent5"/>
-            </w:tcBorders>
-          </w:tcPr>
-          <w:p>
-            <w:pPr>
-              <w:spacing w:line="360" w:lineRule="auto"/>
-              <w:jc w:val="center"/>
-              <w:cnfStyle w:val="000000100000" w:firstRow="0" w:lastRow="0" w:firstColumn="0" w:lastColumn="0" w:oddVBand="0" w:evenVBand="0" w:oddHBand="1" w:evenHBand="0" w:firstRowFirstColumn="0" w:firstRowLastColumn="0" w:lastRowFirstColumn="0" w:lastRowLastColumn="0"/>
-            </w:pPr>
+            <w:tcW w:w="2478" w:type="dxa"/>
+            <w:tcBorders>
+              <w:left w:val="single" w:sz="4" w:space="0" w:color="5B9BD5" w:themeColor="accent5"/>
+              <w:right w:val="single" w:sz="4" w:space="0" w:color="5B9BD5" w:themeColor="accent5"/>
+            </w:tcBorders>
+          </w:tcPr>
+          <w:p>
+            <w:pPr>
+              <w:spacing w:line="360" w:lineRule="auto"/>
+              <w:jc w:val="center"/>
+              <w:cnfStyle w:val="000000100000" w:firstRow="0" w:lastRow="0" w:firstColumn="0" w:lastColumn="0" w:oddVBand="0" w:evenVBand="0" w:oddHBand="1" w:evenHBand="0" w:firstRowFirstColumn="0" w:firstRowLastColumn="0" w:lastRowFirstColumn="0" w:lastRowLastColumn="0"/>
+            </w:pPr>
+            <w:r>
+              <w:t>Exhibit existing courses to the user</w:t>
+            </w:r>
+          </w:p>
+        </w:tc>
+        <w:tc>
+          <w:tcPr>
+            <w:tcW w:w="2554" w:type="dxa"/>
+            <w:tcBorders>
+              <w:left w:val="single" w:sz="4" w:space="0" w:color="5B9BD5" w:themeColor="accent5"/>
+            </w:tcBorders>
+          </w:tcPr>
+          <w:p>
+            <w:pPr>
+              <w:spacing w:line="360" w:lineRule="auto"/>
+              <w:jc w:val="center"/>
+              <w:cnfStyle w:val="000000100000" w:firstRow="0" w:lastRow="0" w:firstColumn="0" w:lastColumn="0" w:oddVBand="0" w:evenVBand="0" w:oddHBand="1" w:evenHBand="0" w:firstRowFirstColumn="0" w:firstRowLastColumn="0" w:lastRowFirstColumn="0" w:lastRowLastColumn="0"/>
+            </w:pPr>
+            <w:r>
+              <w:t>Interact and assimilate contents of an existing course</w:t>
+            </w:r>
+          </w:p>
+        </w:tc>
+        <w:tc>
+          <w:tcPr>
+            <w:tcW w:w="1647" w:type="dxa"/>
+            <w:tcBorders>
+              <w:left w:val="single" w:sz="4" w:space="0" w:color="5B9BD5" w:themeColor="accent5"/>
+            </w:tcBorders>
+          </w:tcPr>
+          <w:p>
+            <w:pPr>
+              <w:spacing w:line="360" w:lineRule="auto"/>
+              <w:jc w:val="center"/>
+              <w:cnfStyle w:val="000000100000" w:firstRow="0" w:lastRow="0" w:firstColumn="0" w:lastColumn="0" w:oddVBand="0" w:evenVBand="0" w:oddHBand="1" w:evenHBand="0" w:firstRowFirstColumn="0" w:firstRowLastColumn="0" w:lastRowFirstColumn="0" w:lastRowLastColumn="0"/>
+            </w:pPr>
+            <w:r>
+              <w:rPr>
+                <w:b/>
+              </w:rPr>
+              <w:t>FR1</w:t>
+            </w:r>
           </w:p>
         </w:tc>
       </w:tr>
@@ -723,7 +805,7 @@
         </w:tc>
         <w:tc>
           <w:tcPr>
-            <w:tcW w:w="2052" w:type="dxa"/>
+            <w:tcW w:w="2033" w:type="dxa"/>
             <w:tcBorders>
               <w:left w:val="single" w:sz="4" w:space="0" w:color="5B9BD5" w:themeColor="accent5"/>
               <w:right w:val="single" w:sz="4" w:space="0" w:color="5B9BD5" w:themeColor="accent5"/>
@@ -742,48 +824,60 @@
         </w:tc>
         <w:tc>
           <w:tcPr>
-            <w:tcW w:w="2520" w:type="dxa"/>
-            <w:tcBorders>
-              <w:left w:val="single" w:sz="4" w:space="0" w:color="5B9BD5" w:themeColor="accent5"/>
-              <w:right w:val="single" w:sz="4" w:space="0" w:color="5B9BD5" w:themeColor="accent5"/>
-            </w:tcBorders>
-          </w:tcPr>
-          <w:p>
-            <w:pPr>
-              <w:spacing w:line="360" w:lineRule="auto"/>
-              <w:jc w:val="center"/>
-              <w:cnfStyle w:val="000000000000" w:firstRow="0" w:lastRow="0" w:firstColumn="0" w:lastColumn="0" w:oddVBand="0" w:evenVBand="0" w:oddHBand="0" w:evenHBand="0" w:firstRowFirstColumn="0" w:firstRowLastColumn="0" w:lastRowFirstColumn="0" w:lastRowLastColumn="0"/>
-            </w:pPr>
-          </w:p>
-        </w:tc>
-        <w:tc>
-          <w:tcPr>
-            <w:tcW w:w="2610" w:type="dxa"/>
-            <w:tcBorders>
-              <w:left w:val="single" w:sz="4" w:space="0" w:color="5B9BD5" w:themeColor="accent5"/>
-            </w:tcBorders>
-          </w:tcPr>
-          <w:p>
-            <w:pPr>
-              <w:spacing w:line="360" w:lineRule="auto"/>
-              <w:jc w:val="center"/>
-              <w:cnfStyle w:val="000000000000" w:firstRow="0" w:lastRow="0" w:firstColumn="0" w:lastColumn="0" w:oddVBand="0" w:evenVBand="0" w:oddHBand="0" w:evenHBand="0" w:firstRowFirstColumn="0" w:firstRowLastColumn="0" w:lastRowFirstColumn="0" w:lastRowLastColumn="0"/>
-            </w:pPr>
-          </w:p>
-        </w:tc>
-        <w:tc>
-          <w:tcPr>
-            <w:tcW w:w="1530" w:type="dxa"/>
-            <w:tcBorders>
-              <w:left w:val="single" w:sz="4" w:space="0" w:color="5B9BD5" w:themeColor="accent5"/>
-            </w:tcBorders>
-          </w:tcPr>
-          <w:p>
-            <w:pPr>
-              <w:spacing w:line="360" w:lineRule="auto"/>
-              <w:jc w:val="center"/>
-              <w:cnfStyle w:val="000000000000" w:firstRow="0" w:lastRow="0" w:firstColumn="0" w:lastColumn="0" w:oddVBand="0" w:evenVBand="0" w:oddHBand="0" w:evenHBand="0" w:firstRowFirstColumn="0" w:firstRowLastColumn="0" w:lastRowFirstColumn="0" w:lastRowLastColumn="0"/>
-            </w:pPr>
+            <w:tcW w:w="2478" w:type="dxa"/>
+            <w:tcBorders>
+              <w:left w:val="single" w:sz="4" w:space="0" w:color="5B9BD5" w:themeColor="accent5"/>
+              <w:right w:val="single" w:sz="4" w:space="0" w:color="5B9BD5" w:themeColor="accent5"/>
+            </w:tcBorders>
+          </w:tcPr>
+          <w:p>
+            <w:pPr>
+              <w:spacing w:line="360" w:lineRule="auto"/>
+              <w:jc w:val="center"/>
+              <w:cnfStyle w:val="000000000000" w:firstRow="0" w:lastRow="0" w:firstColumn="0" w:lastColumn="0" w:oddVBand="0" w:evenVBand="0" w:oddHBand="0" w:evenHBand="0" w:firstRowFirstColumn="0" w:firstRowLastColumn="0" w:lastRowFirstColumn="0" w:lastRowLastColumn="0"/>
+            </w:pPr>
+            <w:r>
+              <w:t>Leave comments on an existing course</w:t>
+            </w:r>
+          </w:p>
+        </w:tc>
+        <w:tc>
+          <w:tcPr>
+            <w:tcW w:w="2554" w:type="dxa"/>
+            <w:tcBorders>
+              <w:left w:val="single" w:sz="4" w:space="0" w:color="5B9BD5" w:themeColor="accent5"/>
+            </w:tcBorders>
+          </w:tcPr>
+          <w:p>
+            <w:pPr>
+              <w:spacing w:line="360" w:lineRule="auto"/>
+              <w:jc w:val="center"/>
+              <w:cnfStyle w:val="000000000000" w:firstRow="0" w:lastRow="0" w:firstColumn="0" w:lastColumn="0" w:oddVBand="0" w:evenVBand="0" w:oddHBand="0" w:evenHBand="0" w:firstRowFirstColumn="0" w:firstRowLastColumn="0" w:lastRowFirstColumn="0" w:lastRowLastColumn="0"/>
+            </w:pPr>
+            <w:r>
+              <w:t>Comment about additional queries and answers.</w:t>
+            </w:r>
+          </w:p>
+        </w:tc>
+        <w:tc>
+          <w:tcPr>
+            <w:tcW w:w="1647" w:type="dxa"/>
+            <w:tcBorders>
+              <w:left w:val="single" w:sz="4" w:space="0" w:color="5B9BD5" w:themeColor="accent5"/>
+            </w:tcBorders>
+          </w:tcPr>
+          <w:p>
+            <w:pPr>
+              <w:spacing w:line="360" w:lineRule="auto"/>
+              <w:jc w:val="center"/>
+              <w:cnfStyle w:val="000000000000" w:firstRow="0" w:lastRow="0" w:firstColumn="0" w:lastColumn="0" w:oddVBand="0" w:evenVBand="0" w:oddHBand="0" w:evenHBand="0" w:firstRowFirstColumn="0" w:firstRowLastColumn="0" w:lastRowFirstColumn="0" w:lastRowLastColumn="0"/>
+            </w:pPr>
+            <w:r>
+              <w:rPr>
+                <w:b/>
+              </w:rPr>
+              <w:t>FR1</w:t>
+            </w:r>
           </w:p>
         </w:tc>
       </w:tr>
@@ -811,7 +905,7 @@
         </w:tc>
         <w:tc>
           <w:tcPr>
-            <w:tcW w:w="2052" w:type="dxa"/>
+            <w:tcW w:w="2033" w:type="dxa"/>
             <w:tcBorders>
               <w:left w:val="single" w:sz="4" w:space="0" w:color="5B9BD5" w:themeColor="accent5"/>
               <w:right w:val="single" w:sz="4" w:space="0" w:color="5B9BD5" w:themeColor="accent5"/>
@@ -830,48 +924,60 @@
         </w:tc>
         <w:tc>
           <w:tcPr>
-            <w:tcW w:w="2520" w:type="dxa"/>
-            <w:tcBorders>
-              <w:left w:val="single" w:sz="4" w:space="0" w:color="5B9BD5" w:themeColor="accent5"/>
-              <w:right w:val="single" w:sz="4" w:space="0" w:color="5B9BD5" w:themeColor="accent5"/>
-            </w:tcBorders>
-          </w:tcPr>
-          <w:p>
-            <w:pPr>
-              <w:spacing w:line="360" w:lineRule="auto"/>
-              <w:jc w:val="center"/>
-              <w:cnfStyle w:val="000000100000" w:firstRow="0" w:lastRow="0" w:firstColumn="0" w:lastColumn="0" w:oddVBand="0" w:evenVBand="0" w:oddHBand="1" w:evenHBand="0" w:firstRowFirstColumn="0" w:firstRowLastColumn="0" w:lastRowFirstColumn="0" w:lastRowLastColumn="0"/>
-            </w:pPr>
-          </w:p>
-        </w:tc>
-        <w:tc>
-          <w:tcPr>
-            <w:tcW w:w="2610" w:type="dxa"/>
-            <w:tcBorders>
-              <w:left w:val="single" w:sz="4" w:space="0" w:color="5B9BD5" w:themeColor="accent5"/>
-            </w:tcBorders>
-          </w:tcPr>
-          <w:p>
-            <w:pPr>
-              <w:spacing w:line="360" w:lineRule="auto"/>
-              <w:jc w:val="center"/>
-              <w:cnfStyle w:val="000000100000" w:firstRow="0" w:lastRow="0" w:firstColumn="0" w:lastColumn="0" w:oddVBand="0" w:evenVBand="0" w:oddHBand="1" w:evenHBand="0" w:firstRowFirstColumn="0" w:firstRowLastColumn="0" w:lastRowFirstColumn="0" w:lastRowLastColumn="0"/>
-            </w:pPr>
-          </w:p>
-        </w:tc>
-        <w:tc>
-          <w:tcPr>
-            <w:tcW w:w="1530" w:type="dxa"/>
-            <w:tcBorders>
-              <w:left w:val="single" w:sz="4" w:space="0" w:color="5B9BD5" w:themeColor="accent5"/>
-            </w:tcBorders>
-          </w:tcPr>
-          <w:p>
-            <w:pPr>
-              <w:spacing w:line="360" w:lineRule="auto"/>
-              <w:jc w:val="center"/>
-              <w:cnfStyle w:val="000000100000" w:firstRow="0" w:lastRow="0" w:firstColumn="0" w:lastColumn="0" w:oddVBand="0" w:evenVBand="0" w:oddHBand="1" w:evenHBand="0" w:firstRowFirstColumn="0" w:firstRowLastColumn="0" w:lastRowFirstColumn="0" w:lastRowLastColumn="0"/>
-            </w:pPr>
+            <w:tcW w:w="2478" w:type="dxa"/>
+            <w:tcBorders>
+              <w:left w:val="single" w:sz="4" w:space="0" w:color="5B9BD5" w:themeColor="accent5"/>
+              <w:right w:val="single" w:sz="4" w:space="0" w:color="5B9BD5" w:themeColor="accent5"/>
+            </w:tcBorders>
+          </w:tcPr>
+          <w:p>
+            <w:pPr>
+              <w:spacing w:line="360" w:lineRule="auto"/>
+              <w:jc w:val="center"/>
+              <w:cnfStyle w:val="000000100000" w:firstRow="0" w:lastRow="0" w:firstColumn="0" w:lastColumn="0" w:oddVBand="0" w:evenVBand="0" w:oddHBand="1" w:evenHBand="0" w:firstRowFirstColumn="0" w:firstRowLastColumn="0" w:lastRowFirstColumn="0" w:lastRowLastColumn="0"/>
+            </w:pPr>
+            <w:r>
+              <w:t>Update an existing comment</w:t>
+            </w:r>
+          </w:p>
+        </w:tc>
+        <w:tc>
+          <w:tcPr>
+            <w:tcW w:w="2554" w:type="dxa"/>
+            <w:tcBorders>
+              <w:left w:val="single" w:sz="4" w:space="0" w:color="5B9BD5" w:themeColor="accent5"/>
+            </w:tcBorders>
+          </w:tcPr>
+          <w:p>
+            <w:pPr>
+              <w:spacing w:line="360" w:lineRule="auto"/>
+              <w:jc w:val="center"/>
+              <w:cnfStyle w:val="000000100000" w:firstRow="0" w:lastRow="0" w:firstColumn="0" w:lastColumn="0" w:oddVBand="0" w:evenVBand="0" w:oddHBand="1" w:evenHBand="0" w:firstRowFirstColumn="0" w:firstRowLastColumn="0" w:lastRowFirstColumn="0" w:lastRowLastColumn="0"/>
+            </w:pPr>
+            <w:r>
+              <w:t>Edit or alter existing comment</w:t>
+            </w:r>
+          </w:p>
+        </w:tc>
+        <w:tc>
+          <w:tcPr>
+            <w:tcW w:w="1647" w:type="dxa"/>
+            <w:tcBorders>
+              <w:left w:val="single" w:sz="4" w:space="0" w:color="5B9BD5" w:themeColor="accent5"/>
+            </w:tcBorders>
+          </w:tcPr>
+          <w:p>
+            <w:pPr>
+              <w:spacing w:line="360" w:lineRule="auto"/>
+              <w:jc w:val="center"/>
+              <w:cnfStyle w:val="000000100000" w:firstRow="0" w:lastRow="0" w:firstColumn="0" w:lastColumn="0" w:oddVBand="0" w:evenVBand="0" w:oddHBand="1" w:evenHBand="0" w:firstRowFirstColumn="0" w:firstRowLastColumn="0" w:lastRowFirstColumn="0" w:lastRowLastColumn="0"/>
+            </w:pPr>
+            <w:r>
+              <w:rPr>
+                <w:b/>
+              </w:rPr>
+              <w:t>FR1</w:t>
+            </w:r>
           </w:p>
         </w:tc>
       </w:tr>
@@ -896,7 +1002,7 @@
         </w:tc>
         <w:tc>
           <w:tcPr>
-            <w:tcW w:w="2052" w:type="dxa"/>
+            <w:tcW w:w="2033" w:type="dxa"/>
             <w:tcBorders>
               <w:left w:val="single" w:sz="4" w:space="0" w:color="5B9BD5" w:themeColor="accent5"/>
               <w:right w:val="single" w:sz="4" w:space="0" w:color="5B9BD5" w:themeColor="accent5"/>
@@ -915,48 +1021,60 @@
         </w:tc>
         <w:tc>
           <w:tcPr>
-            <w:tcW w:w="2520" w:type="dxa"/>
-            <w:tcBorders>
-              <w:left w:val="single" w:sz="4" w:space="0" w:color="5B9BD5" w:themeColor="accent5"/>
-              <w:right w:val="single" w:sz="4" w:space="0" w:color="5B9BD5" w:themeColor="accent5"/>
-            </w:tcBorders>
-          </w:tcPr>
-          <w:p>
-            <w:pPr>
-              <w:spacing w:line="360" w:lineRule="auto"/>
-              <w:jc w:val="center"/>
-              <w:cnfStyle w:val="000000000000" w:firstRow="0" w:lastRow="0" w:firstColumn="0" w:lastColumn="0" w:oddVBand="0" w:evenVBand="0" w:oddHBand="0" w:evenHBand="0" w:firstRowFirstColumn="0" w:firstRowLastColumn="0" w:lastRowFirstColumn="0" w:lastRowLastColumn="0"/>
-            </w:pPr>
-          </w:p>
-        </w:tc>
-        <w:tc>
-          <w:tcPr>
-            <w:tcW w:w="2610" w:type="dxa"/>
-            <w:tcBorders>
-              <w:left w:val="single" w:sz="4" w:space="0" w:color="5B9BD5" w:themeColor="accent5"/>
-            </w:tcBorders>
-          </w:tcPr>
-          <w:p>
-            <w:pPr>
-              <w:spacing w:line="360" w:lineRule="auto"/>
-              <w:jc w:val="center"/>
-              <w:cnfStyle w:val="000000000000" w:firstRow="0" w:lastRow="0" w:firstColumn="0" w:lastColumn="0" w:oddVBand="0" w:evenVBand="0" w:oddHBand="0" w:evenHBand="0" w:firstRowFirstColumn="0" w:firstRowLastColumn="0" w:lastRowFirstColumn="0" w:lastRowLastColumn="0"/>
-            </w:pPr>
-          </w:p>
-        </w:tc>
-        <w:tc>
-          <w:tcPr>
-            <w:tcW w:w="1530" w:type="dxa"/>
-            <w:tcBorders>
-              <w:left w:val="single" w:sz="4" w:space="0" w:color="5B9BD5" w:themeColor="accent5"/>
-            </w:tcBorders>
-          </w:tcPr>
-          <w:p>
-            <w:pPr>
-              <w:spacing w:line="360" w:lineRule="auto"/>
-              <w:jc w:val="center"/>
-              <w:cnfStyle w:val="000000000000" w:firstRow="0" w:lastRow="0" w:firstColumn="0" w:lastColumn="0" w:oddVBand="0" w:evenVBand="0" w:oddHBand="0" w:evenHBand="0" w:firstRowFirstColumn="0" w:firstRowLastColumn="0" w:lastRowFirstColumn="0" w:lastRowLastColumn="0"/>
-            </w:pPr>
+            <w:tcW w:w="2478" w:type="dxa"/>
+            <w:tcBorders>
+              <w:left w:val="single" w:sz="4" w:space="0" w:color="5B9BD5" w:themeColor="accent5"/>
+              <w:right w:val="single" w:sz="4" w:space="0" w:color="5B9BD5" w:themeColor="accent5"/>
+            </w:tcBorders>
+          </w:tcPr>
+          <w:p>
+            <w:pPr>
+              <w:spacing w:line="360" w:lineRule="auto"/>
+              <w:jc w:val="center"/>
+              <w:cnfStyle w:val="000000000000" w:firstRow="0" w:lastRow="0" w:firstColumn="0" w:lastColumn="0" w:oddVBand="0" w:evenVBand="0" w:oddHBand="0" w:evenHBand="0" w:firstRowFirstColumn="0" w:firstRowLastColumn="0" w:lastRowFirstColumn="0" w:lastRowLastColumn="0"/>
+            </w:pPr>
+            <w:r>
+              <w:t>Delete an existing comment</w:t>
+            </w:r>
+          </w:p>
+        </w:tc>
+        <w:tc>
+          <w:tcPr>
+            <w:tcW w:w="2554" w:type="dxa"/>
+            <w:tcBorders>
+              <w:left w:val="single" w:sz="4" w:space="0" w:color="5B9BD5" w:themeColor="accent5"/>
+            </w:tcBorders>
+          </w:tcPr>
+          <w:p>
+            <w:pPr>
+              <w:spacing w:line="360" w:lineRule="auto"/>
+              <w:jc w:val="center"/>
+              <w:cnfStyle w:val="000000000000" w:firstRow="0" w:lastRow="0" w:firstColumn="0" w:lastColumn="0" w:oddVBand="0" w:evenVBand="0" w:oddHBand="0" w:evenHBand="0" w:firstRowFirstColumn="0" w:firstRowLastColumn="0" w:lastRowFirstColumn="0" w:lastRowLastColumn="0"/>
+            </w:pPr>
+            <w:r>
+              <w:t>Delete unwanted comments</w:t>
+            </w:r>
+          </w:p>
+        </w:tc>
+        <w:tc>
+          <w:tcPr>
+            <w:tcW w:w="1647" w:type="dxa"/>
+            <w:tcBorders>
+              <w:left w:val="single" w:sz="4" w:space="0" w:color="5B9BD5" w:themeColor="accent5"/>
+            </w:tcBorders>
+          </w:tcPr>
+          <w:p>
+            <w:pPr>
+              <w:spacing w:line="360" w:lineRule="auto"/>
+              <w:jc w:val="center"/>
+              <w:cnfStyle w:val="000000000000" w:firstRow="0" w:lastRow="0" w:firstColumn="0" w:lastColumn="0" w:oddVBand="0" w:evenVBand="0" w:oddHBand="0" w:evenHBand="0" w:firstRowFirstColumn="0" w:firstRowLastColumn="0" w:lastRowFirstColumn="0" w:lastRowLastColumn="0"/>
+            </w:pPr>
+            <w:r>
+              <w:rPr>
+                <w:b/>
+              </w:rPr>
+              <w:t>FR1</w:t>
+            </w:r>
           </w:p>
         </w:tc>
       </w:tr>
@@ -984,7 +1102,7 @@
         </w:tc>
         <w:tc>
           <w:tcPr>
-            <w:tcW w:w="2052" w:type="dxa"/>
+            <w:tcW w:w="2033" w:type="dxa"/>
             <w:tcBorders>
               <w:left w:val="single" w:sz="4" w:space="0" w:color="5B9BD5" w:themeColor="accent5"/>
               <w:right w:val="single" w:sz="4" w:space="0" w:color="5B9BD5" w:themeColor="accent5"/>
@@ -1003,48 +1121,60 @@
         </w:tc>
         <w:tc>
           <w:tcPr>
-            <w:tcW w:w="2520" w:type="dxa"/>
-            <w:tcBorders>
-              <w:left w:val="single" w:sz="4" w:space="0" w:color="5B9BD5" w:themeColor="accent5"/>
-              <w:right w:val="single" w:sz="4" w:space="0" w:color="5B9BD5" w:themeColor="accent5"/>
-            </w:tcBorders>
-          </w:tcPr>
-          <w:p>
-            <w:pPr>
-              <w:spacing w:line="360" w:lineRule="auto"/>
-              <w:jc w:val="center"/>
-              <w:cnfStyle w:val="000000100000" w:firstRow="0" w:lastRow="0" w:firstColumn="0" w:lastColumn="0" w:oddVBand="0" w:evenVBand="0" w:oddHBand="1" w:evenHBand="0" w:firstRowFirstColumn="0" w:firstRowLastColumn="0" w:lastRowFirstColumn="0" w:lastRowLastColumn="0"/>
-            </w:pPr>
-          </w:p>
-        </w:tc>
-        <w:tc>
-          <w:tcPr>
-            <w:tcW w:w="2610" w:type="dxa"/>
-            <w:tcBorders>
-              <w:left w:val="single" w:sz="4" w:space="0" w:color="5B9BD5" w:themeColor="accent5"/>
-            </w:tcBorders>
-          </w:tcPr>
-          <w:p>
-            <w:pPr>
-              <w:spacing w:line="360" w:lineRule="auto"/>
-              <w:jc w:val="center"/>
-              <w:cnfStyle w:val="000000100000" w:firstRow="0" w:lastRow="0" w:firstColumn="0" w:lastColumn="0" w:oddVBand="0" w:evenVBand="0" w:oddHBand="1" w:evenHBand="0" w:firstRowFirstColumn="0" w:firstRowLastColumn="0" w:lastRowFirstColumn="0" w:lastRowLastColumn="0"/>
-            </w:pPr>
-          </w:p>
-        </w:tc>
-        <w:tc>
-          <w:tcPr>
-            <w:tcW w:w="1530" w:type="dxa"/>
-            <w:tcBorders>
-              <w:left w:val="single" w:sz="4" w:space="0" w:color="5B9BD5" w:themeColor="accent5"/>
-            </w:tcBorders>
-          </w:tcPr>
-          <w:p>
-            <w:pPr>
-              <w:spacing w:line="360" w:lineRule="auto"/>
-              <w:jc w:val="center"/>
-              <w:cnfStyle w:val="000000100000" w:firstRow="0" w:lastRow="0" w:firstColumn="0" w:lastColumn="0" w:oddVBand="0" w:evenVBand="0" w:oddHBand="1" w:evenHBand="0" w:firstRowFirstColumn="0" w:firstRowLastColumn="0" w:lastRowFirstColumn="0" w:lastRowLastColumn="0"/>
-            </w:pPr>
+            <w:tcW w:w="2478" w:type="dxa"/>
+            <w:tcBorders>
+              <w:left w:val="single" w:sz="4" w:space="0" w:color="5B9BD5" w:themeColor="accent5"/>
+              <w:right w:val="single" w:sz="4" w:space="0" w:color="5B9BD5" w:themeColor="accent5"/>
+            </w:tcBorders>
+          </w:tcPr>
+          <w:p>
+            <w:pPr>
+              <w:spacing w:line="360" w:lineRule="auto"/>
+              <w:jc w:val="center"/>
+              <w:cnfStyle w:val="000000100000" w:firstRow="0" w:lastRow="0" w:firstColumn="0" w:lastColumn="0" w:oddVBand="0" w:evenVBand="0" w:oddHBand="1" w:evenHBand="0" w:firstRowFirstColumn="0" w:firstRowLastColumn="0" w:lastRowFirstColumn="0" w:lastRowLastColumn="0"/>
+            </w:pPr>
+            <w:r>
+              <w:t>Display and read comments on courses</w:t>
+            </w:r>
+          </w:p>
+        </w:tc>
+        <w:tc>
+          <w:tcPr>
+            <w:tcW w:w="2554" w:type="dxa"/>
+            <w:tcBorders>
+              <w:left w:val="single" w:sz="4" w:space="0" w:color="5B9BD5" w:themeColor="accent5"/>
+            </w:tcBorders>
+          </w:tcPr>
+          <w:p>
+            <w:pPr>
+              <w:spacing w:line="360" w:lineRule="auto"/>
+              <w:jc w:val="center"/>
+              <w:cnfStyle w:val="000000100000" w:firstRow="0" w:lastRow="0" w:firstColumn="0" w:lastColumn="0" w:oddVBand="0" w:evenVBand="0" w:oddHBand="1" w:evenHBand="0" w:firstRowFirstColumn="0" w:firstRowLastColumn="0" w:lastRowFirstColumn="0" w:lastRowLastColumn="0"/>
+            </w:pPr>
+            <w:r>
+              <w:t>Display and read comments</w:t>
+            </w:r>
+          </w:p>
+        </w:tc>
+        <w:tc>
+          <w:tcPr>
+            <w:tcW w:w="1647" w:type="dxa"/>
+            <w:tcBorders>
+              <w:left w:val="single" w:sz="4" w:space="0" w:color="5B9BD5" w:themeColor="accent5"/>
+            </w:tcBorders>
+          </w:tcPr>
+          <w:p>
+            <w:pPr>
+              <w:spacing w:line="360" w:lineRule="auto"/>
+              <w:jc w:val="center"/>
+              <w:cnfStyle w:val="000000100000" w:firstRow="0" w:lastRow="0" w:firstColumn="0" w:lastColumn="0" w:oddVBand="0" w:evenVBand="0" w:oddHBand="1" w:evenHBand="0" w:firstRowFirstColumn="0" w:firstRowLastColumn="0" w:lastRowFirstColumn="0" w:lastRowLastColumn="0"/>
+            </w:pPr>
+            <w:r>
+              <w:rPr>
+                <w:b/>
+              </w:rPr>
+              <w:t>FR1</w:t>
+            </w:r>
           </w:p>
         </w:tc>
       </w:tr>
@@ -1069,7 +1199,7 @@
         </w:tc>
         <w:tc>
           <w:tcPr>
-            <w:tcW w:w="2052" w:type="dxa"/>
+            <w:tcW w:w="2033" w:type="dxa"/>
             <w:tcBorders>
               <w:left w:val="single" w:sz="4" w:space="0" w:color="5B9BD5" w:themeColor="accent5"/>
               <w:right w:val="single" w:sz="4" w:space="0" w:color="5B9BD5" w:themeColor="accent5"/>
@@ -1088,48 +1218,66 @@
         </w:tc>
         <w:tc>
           <w:tcPr>
-            <w:tcW w:w="2520" w:type="dxa"/>
-            <w:tcBorders>
-              <w:left w:val="single" w:sz="4" w:space="0" w:color="5B9BD5" w:themeColor="accent5"/>
-              <w:right w:val="single" w:sz="4" w:space="0" w:color="5B9BD5" w:themeColor="accent5"/>
-            </w:tcBorders>
-          </w:tcPr>
-          <w:p>
-            <w:pPr>
-              <w:spacing w:line="360" w:lineRule="auto"/>
-              <w:jc w:val="center"/>
-              <w:cnfStyle w:val="000000000000" w:firstRow="0" w:lastRow="0" w:firstColumn="0" w:lastColumn="0" w:oddVBand="0" w:evenVBand="0" w:oddHBand="0" w:evenHBand="0" w:firstRowFirstColumn="0" w:firstRowLastColumn="0" w:lastRowFirstColumn="0" w:lastRowLastColumn="0"/>
-            </w:pPr>
-          </w:p>
-        </w:tc>
-        <w:tc>
-          <w:tcPr>
-            <w:tcW w:w="2610" w:type="dxa"/>
-            <w:tcBorders>
-              <w:left w:val="single" w:sz="4" w:space="0" w:color="5B9BD5" w:themeColor="accent5"/>
-            </w:tcBorders>
-          </w:tcPr>
-          <w:p>
-            <w:pPr>
-              <w:spacing w:line="360" w:lineRule="auto"/>
-              <w:jc w:val="center"/>
-              <w:cnfStyle w:val="000000000000" w:firstRow="0" w:lastRow="0" w:firstColumn="0" w:lastColumn="0" w:oddVBand="0" w:evenVBand="0" w:oddHBand="0" w:evenHBand="0" w:firstRowFirstColumn="0" w:firstRowLastColumn="0" w:lastRowFirstColumn="0" w:lastRowLastColumn="0"/>
-            </w:pPr>
-          </w:p>
-        </w:tc>
-        <w:tc>
-          <w:tcPr>
-            <w:tcW w:w="1530" w:type="dxa"/>
-            <w:tcBorders>
-              <w:left w:val="single" w:sz="4" w:space="0" w:color="5B9BD5" w:themeColor="accent5"/>
-            </w:tcBorders>
-          </w:tcPr>
-          <w:p>
-            <w:pPr>
-              <w:spacing w:line="360" w:lineRule="auto"/>
-              <w:jc w:val="center"/>
-              <w:cnfStyle w:val="000000000000" w:firstRow="0" w:lastRow="0" w:firstColumn="0" w:lastColumn="0" w:oddVBand="0" w:evenVBand="0" w:oddHBand="0" w:evenHBand="0" w:firstRowFirstColumn="0" w:firstRowLastColumn="0" w:lastRowFirstColumn="0" w:lastRowLastColumn="0"/>
-            </w:pPr>
+            <w:tcW w:w="2478" w:type="dxa"/>
+            <w:tcBorders>
+              <w:left w:val="single" w:sz="4" w:space="0" w:color="5B9BD5" w:themeColor="accent5"/>
+              <w:right w:val="single" w:sz="4" w:space="0" w:color="5B9BD5" w:themeColor="accent5"/>
+            </w:tcBorders>
+          </w:tcPr>
+          <w:p>
+            <w:pPr>
+              <w:spacing w:line="360" w:lineRule="auto"/>
+              <w:jc w:val="center"/>
+              <w:cnfStyle w:val="000000000000" w:firstRow="0" w:lastRow="0" w:firstColumn="0" w:lastColumn="0" w:oddVBand="0" w:evenVBand="0" w:oddHBand="0" w:evenHBand="0" w:firstRowFirstColumn="0" w:firstRowLastColumn="0" w:lastRowFirstColumn="0" w:lastRowLastColumn="0"/>
+            </w:pPr>
+            <w:r>
+              <w:t>Create new learner profile</w:t>
+            </w:r>
+          </w:p>
+        </w:tc>
+        <w:tc>
+          <w:tcPr>
+            <w:tcW w:w="2554" w:type="dxa"/>
+            <w:tcBorders>
+              <w:left w:val="single" w:sz="4" w:space="0" w:color="5B9BD5" w:themeColor="accent5"/>
+            </w:tcBorders>
+          </w:tcPr>
+          <w:p>
+            <w:pPr>
+              <w:spacing w:line="360" w:lineRule="auto"/>
+              <w:jc w:val="center"/>
+              <w:cnfStyle w:val="000000000000" w:firstRow="0" w:lastRow="0" w:firstColumn="0" w:lastColumn="0" w:oddVBand="0" w:evenVBand="0" w:oddHBand="0" w:evenHBand="0" w:firstRowFirstColumn="0" w:firstRowLastColumn="0" w:lastRowFirstColumn="0" w:lastRowLastColumn="0"/>
+            </w:pPr>
+            <w:r>
+              <w:t>To save the</w:t>
+            </w:r>
+            <w:r>
+              <w:t xml:space="preserve"> details and progress of </w:t>
+            </w:r>
+            <w:r>
+              <w:t>user</w:t>
+            </w:r>
+          </w:p>
+        </w:tc>
+        <w:tc>
+          <w:tcPr>
+            <w:tcW w:w="1647" w:type="dxa"/>
+            <w:tcBorders>
+              <w:left w:val="single" w:sz="4" w:space="0" w:color="5B9BD5" w:themeColor="accent5"/>
+            </w:tcBorders>
+          </w:tcPr>
+          <w:p>
+            <w:pPr>
+              <w:spacing w:line="360" w:lineRule="auto"/>
+              <w:jc w:val="center"/>
+              <w:cnfStyle w:val="000000000000" w:firstRow="0" w:lastRow="0" w:firstColumn="0" w:lastColumn="0" w:oddVBand="0" w:evenVBand="0" w:oddHBand="0" w:evenHBand="0" w:firstRowFirstColumn="0" w:firstRowLastColumn="0" w:lastRowFirstColumn="0" w:lastRowLastColumn="0"/>
+            </w:pPr>
+            <w:r>
+              <w:rPr>
+                <w:b/>
+              </w:rPr>
+              <w:t>FR1</w:t>
+            </w:r>
           </w:p>
         </w:tc>
       </w:tr>
@@ -1157,7 +1305,7 @@
         </w:tc>
         <w:tc>
           <w:tcPr>
-            <w:tcW w:w="2052" w:type="dxa"/>
+            <w:tcW w:w="2033" w:type="dxa"/>
             <w:tcBorders>
               <w:left w:val="single" w:sz="4" w:space="0" w:color="5B9BD5" w:themeColor="accent5"/>
               <w:right w:val="single" w:sz="4" w:space="0" w:color="5B9BD5" w:themeColor="accent5"/>
@@ -1176,48 +1324,57 @@
         </w:tc>
         <w:tc>
           <w:tcPr>
-            <w:tcW w:w="2520" w:type="dxa"/>
-            <w:tcBorders>
-              <w:left w:val="single" w:sz="4" w:space="0" w:color="5B9BD5" w:themeColor="accent5"/>
-              <w:right w:val="single" w:sz="4" w:space="0" w:color="5B9BD5" w:themeColor="accent5"/>
-            </w:tcBorders>
-          </w:tcPr>
-          <w:p>
-            <w:pPr>
-              <w:spacing w:line="360" w:lineRule="auto"/>
-              <w:jc w:val="center"/>
-              <w:cnfStyle w:val="000000100000" w:firstRow="0" w:lastRow="0" w:firstColumn="0" w:lastColumn="0" w:oddVBand="0" w:evenVBand="0" w:oddHBand="1" w:evenHBand="0" w:firstRowFirstColumn="0" w:firstRowLastColumn="0" w:lastRowFirstColumn="0" w:lastRowLastColumn="0"/>
-            </w:pPr>
-          </w:p>
-        </w:tc>
-        <w:tc>
-          <w:tcPr>
-            <w:tcW w:w="2610" w:type="dxa"/>
-            <w:tcBorders>
-              <w:left w:val="single" w:sz="4" w:space="0" w:color="5B9BD5" w:themeColor="accent5"/>
-            </w:tcBorders>
-          </w:tcPr>
-          <w:p>
-            <w:pPr>
-              <w:spacing w:line="360" w:lineRule="auto"/>
-              <w:jc w:val="center"/>
-              <w:cnfStyle w:val="000000100000" w:firstRow="0" w:lastRow="0" w:firstColumn="0" w:lastColumn="0" w:oddVBand="0" w:evenVBand="0" w:oddHBand="1" w:evenHBand="0" w:firstRowFirstColumn="0" w:firstRowLastColumn="0" w:lastRowFirstColumn="0" w:lastRowLastColumn="0"/>
-            </w:pPr>
-          </w:p>
-        </w:tc>
-        <w:tc>
-          <w:tcPr>
-            <w:tcW w:w="1530" w:type="dxa"/>
-            <w:tcBorders>
-              <w:left w:val="single" w:sz="4" w:space="0" w:color="5B9BD5" w:themeColor="accent5"/>
-            </w:tcBorders>
-          </w:tcPr>
-          <w:p>
-            <w:pPr>
-              <w:spacing w:line="360" w:lineRule="auto"/>
-              <w:jc w:val="center"/>
-              <w:cnfStyle w:val="000000100000" w:firstRow="0" w:lastRow="0" w:firstColumn="0" w:lastColumn="0" w:oddVBand="0" w:evenVBand="0" w:oddHBand="1" w:evenHBand="0" w:firstRowFirstColumn="0" w:firstRowLastColumn="0" w:lastRowFirstColumn="0" w:lastRowLastColumn="0"/>
-            </w:pPr>
+            <w:tcW w:w="2478" w:type="dxa"/>
+            <w:tcBorders>
+              <w:left w:val="single" w:sz="4" w:space="0" w:color="5B9BD5" w:themeColor="accent5"/>
+              <w:right w:val="single" w:sz="4" w:space="0" w:color="5B9BD5" w:themeColor="accent5"/>
+            </w:tcBorders>
+          </w:tcPr>
+          <w:p>
+            <w:pPr>
+              <w:spacing w:line="360" w:lineRule="auto"/>
+              <w:jc w:val="center"/>
+              <w:cnfStyle w:val="000000100000" w:firstRow="0" w:lastRow="0" w:firstColumn="0" w:lastColumn="0" w:oddVBand="0" w:evenVBand="0" w:oddHBand="1" w:evenHBand="0" w:firstRowFirstColumn="0" w:firstRowLastColumn="0" w:lastRowFirstColumn="0" w:lastRowLastColumn="0"/>
+            </w:pPr>
+            <w:r>
+              <w:t xml:space="preserve">Delete existing user </w:t>
+            </w:r>
+          </w:p>
+        </w:tc>
+        <w:tc>
+          <w:tcPr>
+            <w:tcW w:w="2554" w:type="dxa"/>
+            <w:tcBorders>
+              <w:left w:val="single" w:sz="4" w:space="0" w:color="5B9BD5" w:themeColor="accent5"/>
+            </w:tcBorders>
+          </w:tcPr>
+          <w:p>
+            <w:pPr>
+              <w:spacing w:line="360" w:lineRule="auto"/>
+              <w:jc w:val="center"/>
+              <w:cnfStyle w:val="000000100000" w:firstRow="0" w:lastRow="0" w:firstColumn="0" w:lastColumn="0" w:oddVBand="0" w:evenVBand="0" w:oddHBand="1" w:evenHBand="0" w:firstRowFirstColumn="0" w:firstRowLastColumn="0" w:lastRowFirstColumn="0" w:lastRowLastColumn="0"/>
+            </w:pPr>
+          </w:p>
+        </w:tc>
+        <w:tc>
+          <w:tcPr>
+            <w:tcW w:w="1647" w:type="dxa"/>
+            <w:tcBorders>
+              <w:left w:val="single" w:sz="4" w:space="0" w:color="5B9BD5" w:themeColor="accent5"/>
+            </w:tcBorders>
+          </w:tcPr>
+          <w:p>
+            <w:pPr>
+              <w:spacing w:line="360" w:lineRule="auto"/>
+              <w:jc w:val="center"/>
+              <w:cnfStyle w:val="000000100000" w:firstRow="0" w:lastRow="0" w:firstColumn="0" w:lastColumn="0" w:oddVBand="0" w:evenVBand="0" w:oddHBand="1" w:evenHBand="0" w:firstRowFirstColumn="0" w:firstRowLastColumn="0" w:lastRowFirstColumn="0" w:lastRowLastColumn="0"/>
+            </w:pPr>
+            <w:r>
+              <w:rPr>
+                <w:b/>
+              </w:rPr>
+              <w:t>FR1</w:t>
+            </w:r>
           </w:p>
         </w:tc>
       </w:tr>
@@ -1242,7 +1399,7 @@
         </w:tc>
         <w:tc>
           <w:tcPr>
-            <w:tcW w:w="2052" w:type="dxa"/>
+            <w:tcW w:w="2033" w:type="dxa"/>
             <w:tcBorders>
               <w:left w:val="single" w:sz="4" w:space="0" w:color="5B9BD5" w:themeColor="accent5"/>
               <w:right w:val="single" w:sz="4" w:space="0" w:color="5B9BD5" w:themeColor="accent5"/>
@@ -1261,48 +1418,54 @@
         </w:tc>
         <w:tc>
           <w:tcPr>
-            <w:tcW w:w="2520" w:type="dxa"/>
-            <w:tcBorders>
-              <w:left w:val="single" w:sz="4" w:space="0" w:color="5B9BD5" w:themeColor="accent5"/>
-              <w:right w:val="single" w:sz="4" w:space="0" w:color="5B9BD5" w:themeColor="accent5"/>
-            </w:tcBorders>
-          </w:tcPr>
-          <w:p>
-            <w:pPr>
-              <w:spacing w:line="360" w:lineRule="auto"/>
-              <w:jc w:val="center"/>
-              <w:cnfStyle w:val="000000000000" w:firstRow="0" w:lastRow="0" w:firstColumn="0" w:lastColumn="0" w:oddVBand="0" w:evenVBand="0" w:oddHBand="0" w:evenHBand="0" w:firstRowFirstColumn="0" w:firstRowLastColumn="0" w:lastRowFirstColumn="0" w:lastRowLastColumn="0"/>
-            </w:pPr>
-          </w:p>
-        </w:tc>
-        <w:tc>
-          <w:tcPr>
-            <w:tcW w:w="2610" w:type="dxa"/>
-            <w:tcBorders>
-              <w:left w:val="single" w:sz="4" w:space="0" w:color="5B9BD5" w:themeColor="accent5"/>
-            </w:tcBorders>
-          </w:tcPr>
-          <w:p>
-            <w:pPr>
-              <w:spacing w:line="360" w:lineRule="auto"/>
-              <w:jc w:val="center"/>
-              <w:cnfStyle w:val="000000000000" w:firstRow="0" w:lastRow="0" w:firstColumn="0" w:lastColumn="0" w:oddVBand="0" w:evenVBand="0" w:oddHBand="0" w:evenHBand="0" w:firstRowFirstColumn="0" w:firstRowLastColumn="0" w:lastRowFirstColumn="0" w:lastRowLastColumn="0"/>
-            </w:pPr>
-          </w:p>
-        </w:tc>
-        <w:tc>
-          <w:tcPr>
-            <w:tcW w:w="1530" w:type="dxa"/>
-            <w:tcBorders>
-              <w:left w:val="single" w:sz="4" w:space="0" w:color="5B9BD5" w:themeColor="accent5"/>
-            </w:tcBorders>
-          </w:tcPr>
-          <w:p>
-            <w:pPr>
-              <w:spacing w:line="360" w:lineRule="auto"/>
-              <w:jc w:val="center"/>
-              <w:cnfStyle w:val="000000000000" w:firstRow="0" w:lastRow="0" w:firstColumn="0" w:lastColumn="0" w:oddVBand="0" w:evenVBand="0" w:oddHBand="0" w:evenHBand="0" w:firstRowFirstColumn="0" w:firstRowLastColumn="0" w:lastRowFirstColumn="0" w:lastRowLastColumn="0"/>
-            </w:pPr>
+            <w:tcW w:w="2478" w:type="dxa"/>
+            <w:tcBorders>
+              <w:left w:val="single" w:sz="4" w:space="0" w:color="5B9BD5" w:themeColor="accent5"/>
+              <w:right w:val="single" w:sz="4" w:space="0" w:color="5B9BD5" w:themeColor="accent5"/>
+            </w:tcBorders>
+          </w:tcPr>
+          <w:p>
+            <w:pPr>
+              <w:spacing w:line="360" w:lineRule="auto"/>
+              <w:jc w:val="center"/>
+              <w:cnfStyle w:val="000000000000" w:firstRow="0" w:lastRow="0" w:firstColumn="0" w:lastColumn="0" w:oddVBand="0" w:evenVBand="0" w:oddHBand="0" w:evenHBand="0" w:firstRowFirstColumn="0" w:firstRowLastColumn="0" w:lastRowFirstColumn="0" w:lastRowLastColumn="0"/>
+            </w:pPr>
+          </w:p>
+        </w:tc>
+        <w:tc>
+          <w:tcPr>
+            <w:tcW w:w="2554" w:type="dxa"/>
+            <w:tcBorders>
+              <w:left w:val="single" w:sz="4" w:space="0" w:color="5B9BD5" w:themeColor="accent5"/>
+            </w:tcBorders>
+          </w:tcPr>
+          <w:p>
+            <w:pPr>
+              <w:spacing w:line="360" w:lineRule="auto"/>
+              <w:jc w:val="center"/>
+              <w:cnfStyle w:val="000000000000" w:firstRow="0" w:lastRow="0" w:firstColumn="0" w:lastColumn="0" w:oddVBand="0" w:evenVBand="0" w:oddHBand="0" w:evenHBand="0" w:firstRowFirstColumn="0" w:firstRowLastColumn="0" w:lastRowFirstColumn="0" w:lastRowLastColumn="0"/>
+            </w:pPr>
+          </w:p>
+        </w:tc>
+        <w:tc>
+          <w:tcPr>
+            <w:tcW w:w="1647" w:type="dxa"/>
+            <w:tcBorders>
+              <w:left w:val="single" w:sz="4" w:space="0" w:color="5B9BD5" w:themeColor="accent5"/>
+            </w:tcBorders>
+          </w:tcPr>
+          <w:p>
+            <w:pPr>
+              <w:spacing w:line="360" w:lineRule="auto"/>
+              <w:jc w:val="center"/>
+              <w:cnfStyle w:val="000000000000" w:firstRow="0" w:lastRow="0" w:firstColumn="0" w:lastColumn="0" w:oddVBand="0" w:evenVBand="0" w:oddHBand="0" w:evenHBand="0" w:firstRowFirstColumn="0" w:firstRowLastColumn="0" w:lastRowFirstColumn="0" w:lastRowLastColumn="0"/>
+            </w:pPr>
+            <w:r>
+              <w:rPr>
+                <w:b/>
+              </w:rPr>
+              <w:t>FR1</w:t>
+            </w:r>
           </w:p>
         </w:tc>
       </w:tr>
@@ -1330,7 +1493,7 @@
         </w:tc>
         <w:tc>
           <w:tcPr>
-            <w:tcW w:w="2052" w:type="dxa"/>
+            <w:tcW w:w="2033" w:type="dxa"/>
             <w:tcBorders>
               <w:left w:val="single" w:sz="4" w:space="0" w:color="5B9BD5" w:themeColor="accent5"/>
               <w:right w:val="single" w:sz="4" w:space="0" w:color="5B9BD5" w:themeColor="accent5"/>
@@ -1349,48 +1512,54 @@
         </w:tc>
         <w:tc>
           <w:tcPr>
-            <w:tcW w:w="2520" w:type="dxa"/>
-            <w:tcBorders>
-              <w:left w:val="single" w:sz="4" w:space="0" w:color="5B9BD5" w:themeColor="accent5"/>
-              <w:right w:val="single" w:sz="4" w:space="0" w:color="5B9BD5" w:themeColor="accent5"/>
-            </w:tcBorders>
-          </w:tcPr>
-          <w:p>
-            <w:pPr>
-              <w:spacing w:line="360" w:lineRule="auto"/>
-              <w:jc w:val="center"/>
-              <w:cnfStyle w:val="000000100000" w:firstRow="0" w:lastRow="0" w:firstColumn="0" w:lastColumn="0" w:oddVBand="0" w:evenVBand="0" w:oddHBand="1" w:evenHBand="0" w:firstRowFirstColumn="0" w:firstRowLastColumn="0" w:lastRowFirstColumn="0" w:lastRowLastColumn="0"/>
-            </w:pPr>
-          </w:p>
-        </w:tc>
-        <w:tc>
-          <w:tcPr>
-            <w:tcW w:w="2610" w:type="dxa"/>
-            <w:tcBorders>
-              <w:left w:val="single" w:sz="4" w:space="0" w:color="5B9BD5" w:themeColor="accent5"/>
-            </w:tcBorders>
-          </w:tcPr>
-          <w:p>
-            <w:pPr>
-              <w:spacing w:line="360" w:lineRule="auto"/>
-              <w:jc w:val="center"/>
-              <w:cnfStyle w:val="000000100000" w:firstRow="0" w:lastRow="0" w:firstColumn="0" w:lastColumn="0" w:oddVBand="0" w:evenVBand="0" w:oddHBand="1" w:evenHBand="0" w:firstRowFirstColumn="0" w:firstRowLastColumn="0" w:lastRowFirstColumn="0" w:lastRowLastColumn="0"/>
-            </w:pPr>
-          </w:p>
-        </w:tc>
-        <w:tc>
-          <w:tcPr>
-            <w:tcW w:w="1530" w:type="dxa"/>
-            <w:tcBorders>
-              <w:left w:val="single" w:sz="4" w:space="0" w:color="5B9BD5" w:themeColor="accent5"/>
-            </w:tcBorders>
-          </w:tcPr>
-          <w:p>
-            <w:pPr>
-              <w:spacing w:line="360" w:lineRule="auto"/>
-              <w:jc w:val="center"/>
-              <w:cnfStyle w:val="000000100000" w:firstRow="0" w:lastRow="0" w:firstColumn="0" w:lastColumn="0" w:oddVBand="0" w:evenVBand="0" w:oddHBand="1" w:evenHBand="0" w:firstRowFirstColumn="0" w:firstRowLastColumn="0" w:lastRowFirstColumn="0" w:lastRowLastColumn="0"/>
-            </w:pPr>
+            <w:tcW w:w="2478" w:type="dxa"/>
+            <w:tcBorders>
+              <w:left w:val="single" w:sz="4" w:space="0" w:color="5B9BD5" w:themeColor="accent5"/>
+              <w:right w:val="single" w:sz="4" w:space="0" w:color="5B9BD5" w:themeColor="accent5"/>
+            </w:tcBorders>
+          </w:tcPr>
+          <w:p>
+            <w:pPr>
+              <w:spacing w:line="360" w:lineRule="auto"/>
+              <w:jc w:val="center"/>
+              <w:cnfStyle w:val="000000100000" w:firstRow="0" w:lastRow="0" w:firstColumn="0" w:lastColumn="0" w:oddVBand="0" w:evenVBand="0" w:oddHBand="1" w:evenHBand="0" w:firstRowFirstColumn="0" w:firstRowLastColumn="0" w:lastRowFirstColumn="0" w:lastRowLastColumn="0"/>
+            </w:pPr>
+          </w:p>
+        </w:tc>
+        <w:tc>
+          <w:tcPr>
+            <w:tcW w:w="2554" w:type="dxa"/>
+            <w:tcBorders>
+              <w:left w:val="single" w:sz="4" w:space="0" w:color="5B9BD5" w:themeColor="accent5"/>
+            </w:tcBorders>
+          </w:tcPr>
+          <w:p>
+            <w:pPr>
+              <w:spacing w:line="360" w:lineRule="auto"/>
+              <w:jc w:val="center"/>
+              <w:cnfStyle w:val="000000100000" w:firstRow="0" w:lastRow="0" w:firstColumn="0" w:lastColumn="0" w:oddVBand="0" w:evenVBand="0" w:oddHBand="1" w:evenHBand="0" w:firstRowFirstColumn="0" w:firstRowLastColumn="0" w:lastRowFirstColumn="0" w:lastRowLastColumn="0"/>
+            </w:pPr>
+          </w:p>
+        </w:tc>
+        <w:tc>
+          <w:tcPr>
+            <w:tcW w:w="1647" w:type="dxa"/>
+            <w:tcBorders>
+              <w:left w:val="single" w:sz="4" w:space="0" w:color="5B9BD5" w:themeColor="accent5"/>
+            </w:tcBorders>
+          </w:tcPr>
+          <w:p>
+            <w:pPr>
+              <w:spacing w:line="360" w:lineRule="auto"/>
+              <w:jc w:val="center"/>
+              <w:cnfStyle w:val="000000100000" w:firstRow="0" w:lastRow="0" w:firstColumn="0" w:lastColumn="0" w:oddVBand="0" w:evenVBand="0" w:oddHBand="1" w:evenHBand="0" w:firstRowFirstColumn="0" w:firstRowLastColumn="0" w:lastRowFirstColumn="0" w:lastRowLastColumn="0"/>
+            </w:pPr>
+            <w:r>
+              <w:rPr>
+                <w:b/>
+              </w:rPr>
+              <w:t>FR1</w:t>
+            </w:r>
           </w:p>
         </w:tc>
       </w:tr>
@@ -1409,13 +1578,14 @@
               <w:jc w:val="center"/>
             </w:pPr>
             <w:r>
+              <w:lastRenderedPageBreak/>
               <w:t>FR14</w:t>
             </w:r>
           </w:p>
         </w:tc>
         <w:tc>
           <w:tcPr>
-            <w:tcW w:w="2052" w:type="dxa"/>
+            <w:tcW w:w="2033" w:type="dxa"/>
             <w:tcBorders>
               <w:left w:val="single" w:sz="4" w:space="0" w:color="5B9BD5" w:themeColor="accent5"/>
               <w:right w:val="single" w:sz="4" w:space="0" w:color="5B9BD5" w:themeColor="accent5"/>
@@ -1434,48 +1604,54 @@
         </w:tc>
         <w:tc>
           <w:tcPr>
-            <w:tcW w:w="2520" w:type="dxa"/>
-            <w:tcBorders>
-              <w:left w:val="single" w:sz="4" w:space="0" w:color="5B9BD5" w:themeColor="accent5"/>
-              <w:right w:val="single" w:sz="4" w:space="0" w:color="5B9BD5" w:themeColor="accent5"/>
-            </w:tcBorders>
-          </w:tcPr>
-          <w:p>
-            <w:pPr>
-              <w:spacing w:line="360" w:lineRule="auto"/>
-              <w:jc w:val="center"/>
-              <w:cnfStyle w:val="000000000000" w:firstRow="0" w:lastRow="0" w:firstColumn="0" w:lastColumn="0" w:oddVBand="0" w:evenVBand="0" w:oddHBand="0" w:evenHBand="0" w:firstRowFirstColumn="0" w:firstRowLastColumn="0" w:lastRowFirstColumn="0" w:lastRowLastColumn="0"/>
-            </w:pPr>
-          </w:p>
-        </w:tc>
-        <w:tc>
-          <w:tcPr>
-            <w:tcW w:w="2610" w:type="dxa"/>
-            <w:tcBorders>
-              <w:left w:val="single" w:sz="4" w:space="0" w:color="5B9BD5" w:themeColor="accent5"/>
-            </w:tcBorders>
-          </w:tcPr>
-          <w:p>
-            <w:pPr>
-              <w:spacing w:line="360" w:lineRule="auto"/>
-              <w:jc w:val="center"/>
-              <w:cnfStyle w:val="000000000000" w:firstRow="0" w:lastRow="0" w:firstColumn="0" w:lastColumn="0" w:oddVBand="0" w:evenVBand="0" w:oddHBand="0" w:evenHBand="0" w:firstRowFirstColumn="0" w:firstRowLastColumn="0" w:lastRowFirstColumn="0" w:lastRowLastColumn="0"/>
-            </w:pPr>
-          </w:p>
-        </w:tc>
-        <w:tc>
-          <w:tcPr>
-            <w:tcW w:w="1530" w:type="dxa"/>
-            <w:tcBorders>
-              <w:left w:val="single" w:sz="4" w:space="0" w:color="5B9BD5" w:themeColor="accent5"/>
-            </w:tcBorders>
-          </w:tcPr>
-          <w:p>
-            <w:pPr>
-              <w:spacing w:line="360" w:lineRule="auto"/>
-              <w:jc w:val="center"/>
-              <w:cnfStyle w:val="000000000000" w:firstRow="0" w:lastRow="0" w:firstColumn="0" w:lastColumn="0" w:oddVBand="0" w:evenVBand="0" w:oddHBand="0" w:evenHBand="0" w:firstRowFirstColumn="0" w:firstRowLastColumn="0" w:lastRowFirstColumn="0" w:lastRowLastColumn="0"/>
-            </w:pPr>
+            <w:tcW w:w="2478" w:type="dxa"/>
+            <w:tcBorders>
+              <w:left w:val="single" w:sz="4" w:space="0" w:color="5B9BD5" w:themeColor="accent5"/>
+              <w:right w:val="single" w:sz="4" w:space="0" w:color="5B9BD5" w:themeColor="accent5"/>
+            </w:tcBorders>
+          </w:tcPr>
+          <w:p>
+            <w:pPr>
+              <w:spacing w:line="360" w:lineRule="auto"/>
+              <w:jc w:val="center"/>
+              <w:cnfStyle w:val="000000000000" w:firstRow="0" w:lastRow="0" w:firstColumn="0" w:lastColumn="0" w:oddVBand="0" w:evenVBand="0" w:oddHBand="0" w:evenHBand="0" w:firstRowFirstColumn="0" w:firstRowLastColumn="0" w:lastRowFirstColumn="0" w:lastRowLastColumn="0"/>
+            </w:pPr>
+          </w:p>
+        </w:tc>
+        <w:tc>
+          <w:tcPr>
+            <w:tcW w:w="2554" w:type="dxa"/>
+            <w:tcBorders>
+              <w:left w:val="single" w:sz="4" w:space="0" w:color="5B9BD5" w:themeColor="accent5"/>
+            </w:tcBorders>
+          </w:tcPr>
+          <w:p>
+            <w:pPr>
+              <w:spacing w:line="360" w:lineRule="auto"/>
+              <w:jc w:val="center"/>
+              <w:cnfStyle w:val="000000000000" w:firstRow="0" w:lastRow="0" w:firstColumn="0" w:lastColumn="0" w:oddVBand="0" w:evenVBand="0" w:oddHBand="0" w:evenHBand="0" w:firstRowFirstColumn="0" w:firstRowLastColumn="0" w:lastRowFirstColumn="0" w:lastRowLastColumn="0"/>
+            </w:pPr>
+          </w:p>
+        </w:tc>
+        <w:tc>
+          <w:tcPr>
+            <w:tcW w:w="1647" w:type="dxa"/>
+            <w:tcBorders>
+              <w:left w:val="single" w:sz="4" w:space="0" w:color="5B9BD5" w:themeColor="accent5"/>
+            </w:tcBorders>
+          </w:tcPr>
+          <w:p>
+            <w:pPr>
+              <w:spacing w:line="360" w:lineRule="auto"/>
+              <w:jc w:val="center"/>
+              <w:cnfStyle w:val="000000000000" w:firstRow="0" w:lastRow="0" w:firstColumn="0" w:lastColumn="0" w:oddVBand="0" w:evenVBand="0" w:oddHBand="0" w:evenHBand="0" w:firstRowFirstColumn="0" w:firstRowLastColumn="0" w:lastRowFirstColumn="0" w:lastRowLastColumn="0"/>
+            </w:pPr>
+            <w:r>
+              <w:rPr>
+                <w:b/>
+              </w:rPr>
+              <w:t>FR1</w:t>
+            </w:r>
           </w:p>
         </w:tc>
       </w:tr>
@@ -1503,7 +1679,7 @@
         </w:tc>
         <w:tc>
           <w:tcPr>
-            <w:tcW w:w="2052" w:type="dxa"/>
+            <w:tcW w:w="2033" w:type="dxa"/>
             <w:tcBorders>
               <w:left w:val="single" w:sz="4" w:space="0" w:color="5B9BD5" w:themeColor="accent5"/>
               <w:right w:val="single" w:sz="4" w:space="0" w:color="5B9BD5" w:themeColor="accent5"/>
@@ -1522,48 +1698,54 @@
         </w:tc>
         <w:tc>
           <w:tcPr>
-            <w:tcW w:w="2520" w:type="dxa"/>
-            <w:tcBorders>
-              <w:left w:val="single" w:sz="4" w:space="0" w:color="5B9BD5" w:themeColor="accent5"/>
-              <w:right w:val="single" w:sz="4" w:space="0" w:color="5B9BD5" w:themeColor="accent5"/>
-            </w:tcBorders>
-          </w:tcPr>
-          <w:p>
-            <w:pPr>
-              <w:spacing w:line="360" w:lineRule="auto"/>
-              <w:jc w:val="center"/>
-              <w:cnfStyle w:val="000000100000" w:firstRow="0" w:lastRow="0" w:firstColumn="0" w:lastColumn="0" w:oddVBand="0" w:evenVBand="0" w:oddHBand="1" w:evenHBand="0" w:firstRowFirstColumn="0" w:firstRowLastColumn="0" w:lastRowFirstColumn="0" w:lastRowLastColumn="0"/>
-            </w:pPr>
-          </w:p>
-        </w:tc>
-        <w:tc>
-          <w:tcPr>
-            <w:tcW w:w="2610" w:type="dxa"/>
-            <w:tcBorders>
-              <w:left w:val="single" w:sz="4" w:space="0" w:color="5B9BD5" w:themeColor="accent5"/>
-            </w:tcBorders>
-          </w:tcPr>
-          <w:p>
-            <w:pPr>
-              <w:spacing w:line="360" w:lineRule="auto"/>
-              <w:jc w:val="center"/>
-              <w:cnfStyle w:val="000000100000" w:firstRow="0" w:lastRow="0" w:firstColumn="0" w:lastColumn="0" w:oddVBand="0" w:evenVBand="0" w:oddHBand="1" w:evenHBand="0" w:firstRowFirstColumn="0" w:firstRowLastColumn="0" w:lastRowFirstColumn="0" w:lastRowLastColumn="0"/>
-            </w:pPr>
-          </w:p>
-        </w:tc>
-        <w:tc>
-          <w:tcPr>
-            <w:tcW w:w="1530" w:type="dxa"/>
-            <w:tcBorders>
-              <w:left w:val="single" w:sz="4" w:space="0" w:color="5B9BD5" w:themeColor="accent5"/>
-            </w:tcBorders>
-          </w:tcPr>
-          <w:p>
-            <w:pPr>
-              <w:spacing w:line="360" w:lineRule="auto"/>
-              <w:jc w:val="center"/>
-              <w:cnfStyle w:val="000000100000" w:firstRow="0" w:lastRow="0" w:firstColumn="0" w:lastColumn="0" w:oddVBand="0" w:evenVBand="0" w:oddHBand="1" w:evenHBand="0" w:firstRowFirstColumn="0" w:firstRowLastColumn="0" w:lastRowFirstColumn="0" w:lastRowLastColumn="0"/>
-            </w:pPr>
+            <w:tcW w:w="2478" w:type="dxa"/>
+            <w:tcBorders>
+              <w:left w:val="single" w:sz="4" w:space="0" w:color="5B9BD5" w:themeColor="accent5"/>
+              <w:right w:val="single" w:sz="4" w:space="0" w:color="5B9BD5" w:themeColor="accent5"/>
+            </w:tcBorders>
+          </w:tcPr>
+          <w:p>
+            <w:pPr>
+              <w:spacing w:line="360" w:lineRule="auto"/>
+              <w:jc w:val="center"/>
+              <w:cnfStyle w:val="000000100000" w:firstRow="0" w:lastRow="0" w:firstColumn="0" w:lastColumn="0" w:oddVBand="0" w:evenVBand="0" w:oddHBand="1" w:evenHBand="0" w:firstRowFirstColumn="0" w:firstRowLastColumn="0" w:lastRowFirstColumn="0" w:lastRowLastColumn="0"/>
+            </w:pPr>
+          </w:p>
+        </w:tc>
+        <w:tc>
+          <w:tcPr>
+            <w:tcW w:w="2554" w:type="dxa"/>
+            <w:tcBorders>
+              <w:left w:val="single" w:sz="4" w:space="0" w:color="5B9BD5" w:themeColor="accent5"/>
+            </w:tcBorders>
+          </w:tcPr>
+          <w:p>
+            <w:pPr>
+              <w:spacing w:line="360" w:lineRule="auto"/>
+              <w:jc w:val="center"/>
+              <w:cnfStyle w:val="000000100000" w:firstRow="0" w:lastRow="0" w:firstColumn="0" w:lastColumn="0" w:oddVBand="0" w:evenVBand="0" w:oddHBand="1" w:evenHBand="0" w:firstRowFirstColumn="0" w:firstRowLastColumn="0" w:lastRowFirstColumn="0" w:lastRowLastColumn="0"/>
+            </w:pPr>
+          </w:p>
+        </w:tc>
+        <w:tc>
+          <w:tcPr>
+            <w:tcW w:w="1647" w:type="dxa"/>
+            <w:tcBorders>
+              <w:left w:val="single" w:sz="4" w:space="0" w:color="5B9BD5" w:themeColor="accent5"/>
+            </w:tcBorders>
+          </w:tcPr>
+          <w:p>
+            <w:pPr>
+              <w:spacing w:line="360" w:lineRule="auto"/>
+              <w:jc w:val="center"/>
+              <w:cnfStyle w:val="000000100000" w:firstRow="0" w:lastRow="0" w:firstColumn="0" w:lastColumn="0" w:oddVBand="0" w:evenVBand="0" w:oddHBand="1" w:evenHBand="0" w:firstRowFirstColumn="0" w:firstRowLastColumn="0" w:lastRowFirstColumn="0" w:lastRowLastColumn="0"/>
+            </w:pPr>
+            <w:r>
+              <w:rPr>
+                <w:b/>
+              </w:rPr>
+              <w:t>FR1</w:t>
+            </w:r>
           </w:p>
         </w:tc>
       </w:tr>
@@ -1588,67 +1770,73 @@
         </w:tc>
         <w:tc>
           <w:tcPr>
-            <w:tcW w:w="2052" w:type="dxa"/>
-            <w:tcBorders>
-              <w:left w:val="single" w:sz="4" w:space="0" w:color="5B9BD5" w:themeColor="accent5"/>
-              <w:right w:val="single" w:sz="4" w:space="0" w:color="5B9BD5" w:themeColor="accent5"/>
-            </w:tcBorders>
-          </w:tcPr>
-          <w:p>
-            <w:pPr>
-              <w:spacing w:line="360" w:lineRule="auto"/>
-              <w:jc w:val="center"/>
-              <w:cnfStyle w:val="000000000000" w:firstRow="0" w:lastRow="0" w:firstColumn="0" w:lastColumn="0" w:oddVBand="0" w:evenVBand="0" w:oddHBand="0" w:evenHBand="0" w:firstRowFirstColumn="0" w:firstRowLastColumn="0" w:lastRowFirstColumn="0" w:lastRowLastColumn="0"/>
-            </w:pPr>
-            <w:r>
-              <w:t>Post blog status</w:t>
-            </w:r>
-          </w:p>
-        </w:tc>
-        <w:tc>
-          <w:tcPr>
-            <w:tcW w:w="2520" w:type="dxa"/>
-            <w:tcBorders>
-              <w:left w:val="single" w:sz="4" w:space="0" w:color="5B9BD5" w:themeColor="accent5"/>
-              <w:right w:val="single" w:sz="4" w:space="0" w:color="5B9BD5" w:themeColor="accent5"/>
-            </w:tcBorders>
-          </w:tcPr>
-          <w:p>
-            <w:pPr>
-              <w:spacing w:line="360" w:lineRule="auto"/>
-              <w:jc w:val="center"/>
-              <w:cnfStyle w:val="000000000000" w:firstRow="0" w:lastRow="0" w:firstColumn="0" w:lastColumn="0" w:oddVBand="0" w:evenVBand="0" w:oddHBand="0" w:evenHBand="0" w:firstRowFirstColumn="0" w:firstRowLastColumn="0" w:lastRowFirstColumn="0" w:lastRowLastColumn="0"/>
-            </w:pPr>
-          </w:p>
-        </w:tc>
-        <w:tc>
-          <w:tcPr>
-            <w:tcW w:w="2610" w:type="dxa"/>
-            <w:tcBorders>
-              <w:left w:val="single" w:sz="4" w:space="0" w:color="5B9BD5" w:themeColor="accent5"/>
-            </w:tcBorders>
-          </w:tcPr>
-          <w:p>
-            <w:pPr>
-              <w:spacing w:line="360" w:lineRule="auto"/>
-              <w:jc w:val="center"/>
-              <w:cnfStyle w:val="000000000000" w:firstRow="0" w:lastRow="0" w:firstColumn="0" w:lastColumn="0" w:oddVBand="0" w:evenVBand="0" w:oddHBand="0" w:evenHBand="0" w:firstRowFirstColumn="0" w:firstRowLastColumn="0" w:lastRowFirstColumn="0" w:lastRowLastColumn="0"/>
-            </w:pPr>
-          </w:p>
-        </w:tc>
-        <w:tc>
-          <w:tcPr>
-            <w:tcW w:w="1530" w:type="dxa"/>
-            <w:tcBorders>
-              <w:left w:val="single" w:sz="4" w:space="0" w:color="5B9BD5" w:themeColor="accent5"/>
-            </w:tcBorders>
-          </w:tcPr>
-          <w:p>
-            <w:pPr>
-              <w:spacing w:line="360" w:lineRule="auto"/>
-              <w:jc w:val="center"/>
-              <w:cnfStyle w:val="000000000000" w:firstRow="0" w:lastRow="0" w:firstColumn="0" w:lastColumn="0" w:oddVBand="0" w:evenVBand="0" w:oddHBand="0" w:evenHBand="0" w:firstRowFirstColumn="0" w:firstRowLastColumn="0" w:lastRowFirstColumn="0" w:lastRowLastColumn="0"/>
-            </w:pPr>
+            <w:tcW w:w="2033" w:type="dxa"/>
+            <w:tcBorders>
+              <w:left w:val="single" w:sz="4" w:space="0" w:color="5B9BD5" w:themeColor="accent5"/>
+              <w:right w:val="single" w:sz="4" w:space="0" w:color="5B9BD5" w:themeColor="accent5"/>
+            </w:tcBorders>
+          </w:tcPr>
+          <w:p>
+            <w:pPr>
+              <w:spacing w:line="360" w:lineRule="auto"/>
+              <w:jc w:val="center"/>
+              <w:cnfStyle w:val="000000000000" w:firstRow="0" w:lastRow="0" w:firstColumn="0" w:lastColumn="0" w:oddVBand="0" w:evenVBand="0" w:oddHBand="0" w:evenHBand="0" w:firstRowFirstColumn="0" w:firstRowLastColumn="0" w:lastRowFirstColumn="0" w:lastRowLastColumn="0"/>
+            </w:pPr>
+            <w:r>
+              <w:t>Blog CMS</w:t>
+            </w:r>
+          </w:p>
+        </w:tc>
+        <w:tc>
+          <w:tcPr>
+            <w:tcW w:w="2478" w:type="dxa"/>
+            <w:tcBorders>
+              <w:left w:val="single" w:sz="4" w:space="0" w:color="5B9BD5" w:themeColor="accent5"/>
+              <w:right w:val="single" w:sz="4" w:space="0" w:color="5B9BD5" w:themeColor="accent5"/>
+            </w:tcBorders>
+          </w:tcPr>
+          <w:p>
+            <w:pPr>
+              <w:spacing w:line="360" w:lineRule="auto"/>
+              <w:jc w:val="center"/>
+              <w:cnfStyle w:val="000000000000" w:firstRow="0" w:lastRow="0" w:firstColumn="0" w:lastColumn="0" w:oddVBand="0" w:evenVBand="0" w:oddHBand="0" w:evenHBand="0" w:firstRowFirstColumn="0" w:firstRowLastColumn="0" w:lastRowFirstColumn="0" w:lastRowLastColumn="0"/>
+            </w:pPr>
+          </w:p>
+        </w:tc>
+        <w:tc>
+          <w:tcPr>
+            <w:tcW w:w="2554" w:type="dxa"/>
+            <w:tcBorders>
+              <w:left w:val="single" w:sz="4" w:space="0" w:color="5B9BD5" w:themeColor="accent5"/>
+            </w:tcBorders>
+          </w:tcPr>
+          <w:p>
+            <w:pPr>
+              <w:spacing w:line="360" w:lineRule="auto"/>
+              <w:jc w:val="center"/>
+              <w:cnfStyle w:val="000000000000" w:firstRow="0" w:lastRow="0" w:firstColumn="0" w:lastColumn="0" w:oddVBand="0" w:evenVBand="0" w:oddHBand="0" w:evenHBand="0" w:firstRowFirstColumn="0" w:firstRowLastColumn="0" w:lastRowFirstColumn="0" w:lastRowLastColumn="0"/>
+            </w:pPr>
+          </w:p>
+        </w:tc>
+        <w:tc>
+          <w:tcPr>
+            <w:tcW w:w="1647" w:type="dxa"/>
+            <w:tcBorders>
+              <w:left w:val="single" w:sz="4" w:space="0" w:color="5B9BD5" w:themeColor="accent5"/>
+            </w:tcBorders>
+          </w:tcPr>
+          <w:p>
+            <w:pPr>
+              <w:spacing w:line="360" w:lineRule="auto"/>
+              <w:jc w:val="center"/>
+              <w:cnfStyle w:val="000000000000" w:firstRow="0" w:lastRow="0" w:firstColumn="0" w:lastColumn="0" w:oddVBand="0" w:evenVBand="0" w:oddHBand="0" w:evenHBand="0" w:firstRowFirstColumn="0" w:firstRowLastColumn="0" w:lastRowFirstColumn="0" w:lastRowLastColumn="0"/>
+            </w:pPr>
+            <w:r>
+              <w:rPr>
+                <w:b/>
+              </w:rPr>
+              <w:t>FR1</w:t>
+            </w:r>
           </w:p>
         </w:tc>
       </w:tr>
@@ -1670,73 +1858,82 @@
               <w:jc w:val="center"/>
             </w:pPr>
             <w:r>
-              <w:t>FR17</w:t>
-            </w:r>
-          </w:p>
-        </w:tc>
-        <w:tc>
-          <w:tcPr>
-            <w:tcW w:w="2052" w:type="dxa"/>
-            <w:tcBorders>
-              <w:left w:val="single" w:sz="4" w:space="0" w:color="5B9BD5" w:themeColor="accent5"/>
-              <w:right w:val="single" w:sz="4" w:space="0" w:color="5B9BD5" w:themeColor="accent5"/>
-            </w:tcBorders>
-          </w:tcPr>
-          <w:p>
-            <w:pPr>
-              <w:spacing w:line="360" w:lineRule="auto"/>
-              <w:jc w:val="center"/>
-              <w:cnfStyle w:val="000000100000" w:firstRow="0" w:lastRow="0" w:firstColumn="0" w:lastColumn="0" w:oddVBand="0" w:evenVBand="0" w:oddHBand="1" w:evenHBand="0" w:firstRowFirstColumn="0" w:firstRowLastColumn="0" w:lastRowFirstColumn="0" w:lastRowLastColumn="0"/>
-            </w:pPr>
-            <w:r>
-              <w:t>Update blog status</w:t>
-            </w:r>
-          </w:p>
-        </w:tc>
-        <w:tc>
-          <w:tcPr>
-            <w:tcW w:w="2520" w:type="dxa"/>
-            <w:tcBorders>
-              <w:left w:val="single" w:sz="4" w:space="0" w:color="5B9BD5" w:themeColor="accent5"/>
-              <w:right w:val="single" w:sz="4" w:space="0" w:color="5B9BD5" w:themeColor="accent5"/>
-            </w:tcBorders>
-          </w:tcPr>
-          <w:p>
-            <w:pPr>
-              <w:spacing w:line="360" w:lineRule="auto"/>
-              <w:jc w:val="center"/>
-              <w:cnfStyle w:val="000000100000" w:firstRow="0" w:lastRow="0" w:firstColumn="0" w:lastColumn="0" w:oddVBand="0" w:evenVBand="0" w:oddHBand="1" w:evenHBand="0" w:firstRowFirstColumn="0" w:firstRowLastColumn="0" w:lastRowFirstColumn="0" w:lastRowLastColumn="0"/>
-            </w:pPr>
-          </w:p>
-        </w:tc>
-        <w:tc>
-          <w:tcPr>
-            <w:tcW w:w="2610" w:type="dxa"/>
-            <w:tcBorders>
-              <w:left w:val="single" w:sz="4" w:space="0" w:color="5B9BD5" w:themeColor="accent5"/>
-            </w:tcBorders>
-          </w:tcPr>
-          <w:p>
-            <w:pPr>
-              <w:spacing w:line="360" w:lineRule="auto"/>
-              <w:jc w:val="center"/>
-              <w:cnfStyle w:val="000000100000" w:firstRow="0" w:lastRow="0" w:firstColumn="0" w:lastColumn="0" w:oddVBand="0" w:evenVBand="0" w:oddHBand="1" w:evenHBand="0" w:firstRowFirstColumn="0" w:firstRowLastColumn="0" w:lastRowFirstColumn="0" w:lastRowLastColumn="0"/>
-            </w:pPr>
-          </w:p>
-        </w:tc>
-        <w:tc>
-          <w:tcPr>
-            <w:tcW w:w="1530" w:type="dxa"/>
-            <w:tcBorders>
-              <w:left w:val="single" w:sz="4" w:space="0" w:color="5B9BD5" w:themeColor="accent5"/>
-            </w:tcBorders>
-          </w:tcPr>
-          <w:p>
-            <w:pPr>
-              <w:spacing w:line="360" w:lineRule="auto"/>
-              <w:jc w:val="center"/>
-              <w:cnfStyle w:val="000000100000" w:firstRow="0" w:lastRow="0" w:firstColumn="0" w:lastColumn="0" w:oddVBand="0" w:evenVBand="0" w:oddHBand="1" w:evenHBand="0" w:firstRowFirstColumn="0" w:firstRowLastColumn="0" w:lastRowFirstColumn="0" w:lastRowLastColumn="0"/>
-            </w:pPr>
+              <w:t>FR</w:t>
+            </w:r>
+            <w:r>
+              <w:t>17</w:t>
+            </w:r>
+          </w:p>
+        </w:tc>
+        <w:tc>
+          <w:tcPr>
+            <w:tcW w:w="2033" w:type="dxa"/>
+            <w:tcBorders>
+              <w:left w:val="single" w:sz="4" w:space="0" w:color="5B9BD5" w:themeColor="accent5"/>
+              <w:right w:val="single" w:sz="4" w:space="0" w:color="5B9BD5" w:themeColor="accent5"/>
+            </w:tcBorders>
+          </w:tcPr>
+          <w:p>
+            <w:pPr>
+              <w:spacing w:line="360" w:lineRule="auto"/>
+              <w:jc w:val="center"/>
+              <w:cnfStyle w:val="000000100000" w:firstRow="0" w:lastRow="0" w:firstColumn="0" w:lastColumn="0" w:oddVBand="0" w:evenVBand="0" w:oddHBand="1" w:evenHBand="0" w:firstRowFirstColumn="0" w:firstRowLastColumn="0" w:lastRowFirstColumn="0" w:lastRowLastColumn="0"/>
+            </w:pPr>
+            <w:r>
+              <w:t>Repot issues</w:t>
+            </w:r>
+          </w:p>
+        </w:tc>
+        <w:tc>
+          <w:tcPr>
+            <w:tcW w:w="2478" w:type="dxa"/>
+            <w:tcBorders>
+              <w:left w:val="single" w:sz="4" w:space="0" w:color="5B9BD5" w:themeColor="accent5"/>
+              <w:right w:val="single" w:sz="4" w:space="0" w:color="5B9BD5" w:themeColor="accent5"/>
+            </w:tcBorders>
+          </w:tcPr>
+          <w:p>
+            <w:pPr>
+              <w:spacing w:line="360" w:lineRule="auto"/>
+              <w:jc w:val="center"/>
+              <w:cnfStyle w:val="000000100000" w:firstRow="0" w:lastRow="0" w:firstColumn="0" w:lastColumn="0" w:oddVBand="0" w:evenVBand="0" w:oddHBand="1" w:evenHBand="0" w:firstRowFirstColumn="0" w:firstRowLastColumn="0" w:lastRowFirstColumn="0" w:lastRowLastColumn="0"/>
+            </w:pPr>
+          </w:p>
+        </w:tc>
+        <w:tc>
+          <w:tcPr>
+            <w:tcW w:w="2554" w:type="dxa"/>
+            <w:tcBorders>
+              <w:left w:val="single" w:sz="4" w:space="0" w:color="5B9BD5" w:themeColor="accent5"/>
+            </w:tcBorders>
+          </w:tcPr>
+          <w:p>
+            <w:pPr>
+              <w:spacing w:line="360" w:lineRule="auto"/>
+              <w:jc w:val="center"/>
+              <w:cnfStyle w:val="000000100000" w:firstRow="0" w:lastRow="0" w:firstColumn="0" w:lastColumn="0" w:oddVBand="0" w:evenVBand="0" w:oddHBand="1" w:evenHBand="0" w:firstRowFirstColumn="0" w:firstRowLastColumn="0" w:lastRowFirstColumn="0" w:lastRowLastColumn="0"/>
+            </w:pPr>
+          </w:p>
+        </w:tc>
+        <w:tc>
+          <w:tcPr>
+            <w:tcW w:w="1647" w:type="dxa"/>
+            <w:tcBorders>
+              <w:left w:val="single" w:sz="4" w:space="0" w:color="5B9BD5" w:themeColor="accent5"/>
+            </w:tcBorders>
+          </w:tcPr>
+          <w:p>
+            <w:pPr>
+              <w:spacing w:line="360" w:lineRule="auto"/>
+              <w:jc w:val="center"/>
+              <w:cnfStyle w:val="000000100000" w:firstRow="0" w:lastRow="0" w:firstColumn="0" w:lastColumn="0" w:oddVBand="0" w:evenVBand="0" w:oddHBand="1" w:evenHBand="0" w:firstRowFirstColumn="0" w:firstRowLastColumn="0" w:lastRowFirstColumn="0" w:lastRowLastColumn="0"/>
+            </w:pPr>
+            <w:r>
+              <w:rPr>
+                <w:b/>
+              </w:rPr>
+              <w:t>FR1</w:t>
+            </w:r>
           </w:p>
         </w:tc>
       </w:tr>
@@ -1755,73 +1952,82 @@
               <w:jc w:val="center"/>
             </w:pPr>
             <w:r>
-              <w:t>FR18</w:t>
-            </w:r>
-          </w:p>
-        </w:tc>
-        <w:tc>
-          <w:tcPr>
-            <w:tcW w:w="2052" w:type="dxa"/>
-            <w:tcBorders>
-              <w:left w:val="single" w:sz="4" w:space="0" w:color="5B9BD5" w:themeColor="accent5"/>
-              <w:right w:val="single" w:sz="4" w:space="0" w:color="5B9BD5" w:themeColor="accent5"/>
-            </w:tcBorders>
-          </w:tcPr>
-          <w:p>
-            <w:pPr>
-              <w:spacing w:line="360" w:lineRule="auto"/>
-              <w:jc w:val="center"/>
-              <w:cnfStyle w:val="000000000000" w:firstRow="0" w:lastRow="0" w:firstColumn="0" w:lastColumn="0" w:oddVBand="0" w:evenVBand="0" w:oddHBand="0" w:evenHBand="0" w:firstRowFirstColumn="0" w:firstRowLastColumn="0" w:lastRowFirstColumn="0" w:lastRowLastColumn="0"/>
-            </w:pPr>
-            <w:r>
-              <w:t>View blog status</w:t>
-            </w:r>
-          </w:p>
-        </w:tc>
-        <w:tc>
-          <w:tcPr>
-            <w:tcW w:w="2520" w:type="dxa"/>
-            <w:tcBorders>
-              <w:left w:val="single" w:sz="4" w:space="0" w:color="5B9BD5" w:themeColor="accent5"/>
-              <w:right w:val="single" w:sz="4" w:space="0" w:color="5B9BD5" w:themeColor="accent5"/>
-            </w:tcBorders>
-          </w:tcPr>
-          <w:p>
-            <w:pPr>
-              <w:spacing w:line="360" w:lineRule="auto"/>
-              <w:jc w:val="center"/>
-              <w:cnfStyle w:val="000000000000" w:firstRow="0" w:lastRow="0" w:firstColumn="0" w:lastColumn="0" w:oddVBand="0" w:evenVBand="0" w:oddHBand="0" w:evenHBand="0" w:firstRowFirstColumn="0" w:firstRowLastColumn="0" w:lastRowFirstColumn="0" w:lastRowLastColumn="0"/>
-            </w:pPr>
-          </w:p>
-        </w:tc>
-        <w:tc>
-          <w:tcPr>
-            <w:tcW w:w="2610" w:type="dxa"/>
-            <w:tcBorders>
-              <w:left w:val="single" w:sz="4" w:space="0" w:color="5B9BD5" w:themeColor="accent5"/>
-            </w:tcBorders>
-          </w:tcPr>
-          <w:p>
-            <w:pPr>
-              <w:spacing w:line="360" w:lineRule="auto"/>
-              <w:jc w:val="center"/>
-              <w:cnfStyle w:val="000000000000" w:firstRow="0" w:lastRow="0" w:firstColumn="0" w:lastColumn="0" w:oddVBand="0" w:evenVBand="0" w:oddHBand="0" w:evenHBand="0" w:firstRowFirstColumn="0" w:firstRowLastColumn="0" w:lastRowFirstColumn="0" w:lastRowLastColumn="0"/>
-            </w:pPr>
-          </w:p>
-        </w:tc>
-        <w:tc>
-          <w:tcPr>
-            <w:tcW w:w="1530" w:type="dxa"/>
-            <w:tcBorders>
-              <w:left w:val="single" w:sz="4" w:space="0" w:color="5B9BD5" w:themeColor="accent5"/>
-            </w:tcBorders>
-          </w:tcPr>
-          <w:p>
-            <w:pPr>
-              <w:spacing w:line="360" w:lineRule="auto"/>
-              <w:jc w:val="center"/>
-              <w:cnfStyle w:val="000000000000" w:firstRow="0" w:lastRow="0" w:firstColumn="0" w:lastColumn="0" w:oddVBand="0" w:evenVBand="0" w:oddHBand="0" w:evenHBand="0" w:firstRowFirstColumn="0" w:firstRowLastColumn="0" w:lastRowFirstColumn="0" w:lastRowLastColumn="0"/>
-            </w:pPr>
+              <w:t>FR</w:t>
+            </w:r>
+            <w:r>
+              <w:t>18</w:t>
+            </w:r>
+          </w:p>
+        </w:tc>
+        <w:tc>
+          <w:tcPr>
+            <w:tcW w:w="2033" w:type="dxa"/>
+            <w:tcBorders>
+              <w:left w:val="single" w:sz="4" w:space="0" w:color="5B9BD5" w:themeColor="accent5"/>
+              <w:right w:val="single" w:sz="4" w:space="0" w:color="5B9BD5" w:themeColor="accent5"/>
+            </w:tcBorders>
+          </w:tcPr>
+          <w:p>
+            <w:pPr>
+              <w:spacing w:line="360" w:lineRule="auto"/>
+              <w:jc w:val="center"/>
+              <w:cnfStyle w:val="000000000000" w:firstRow="0" w:lastRow="0" w:firstColumn="0" w:lastColumn="0" w:oddVBand="0" w:evenVBand="0" w:oddHBand="0" w:evenHBand="0" w:firstRowFirstColumn="0" w:firstRowLastColumn="0" w:lastRowFirstColumn="0" w:lastRowLastColumn="0"/>
+            </w:pPr>
+            <w:r>
+              <w:t>View reported issues</w:t>
+            </w:r>
+          </w:p>
+        </w:tc>
+        <w:tc>
+          <w:tcPr>
+            <w:tcW w:w="2478" w:type="dxa"/>
+            <w:tcBorders>
+              <w:left w:val="single" w:sz="4" w:space="0" w:color="5B9BD5" w:themeColor="accent5"/>
+              <w:right w:val="single" w:sz="4" w:space="0" w:color="5B9BD5" w:themeColor="accent5"/>
+            </w:tcBorders>
+          </w:tcPr>
+          <w:p>
+            <w:pPr>
+              <w:spacing w:line="360" w:lineRule="auto"/>
+              <w:jc w:val="center"/>
+              <w:cnfStyle w:val="000000000000" w:firstRow="0" w:lastRow="0" w:firstColumn="0" w:lastColumn="0" w:oddVBand="0" w:evenVBand="0" w:oddHBand="0" w:evenHBand="0" w:firstRowFirstColumn="0" w:firstRowLastColumn="0" w:lastRowFirstColumn="0" w:lastRowLastColumn="0"/>
+            </w:pPr>
+          </w:p>
+        </w:tc>
+        <w:tc>
+          <w:tcPr>
+            <w:tcW w:w="2554" w:type="dxa"/>
+            <w:tcBorders>
+              <w:left w:val="single" w:sz="4" w:space="0" w:color="5B9BD5" w:themeColor="accent5"/>
+            </w:tcBorders>
+          </w:tcPr>
+          <w:p>
+            <w:pPr>
+              <w:spacing w:line="360" w:lineRule="auto"/>
+              <w:jc w:val="center"/>
+              <w:cnfStyle w:val="000000000000" w:firstRow="0" w:lastRow="0" w:firstColumn="0" w:lastColumn="0" w:oddVBand="0" w:evenVBand="0" w:oddHBand="0" w:evenHBand="0" w:firstRowFirstColumn="0" w:firstRowLastColumn="0" w:lastRowFirstColumn="0" w:lastRowLastColumn="0"/>
+            </w:pPr>
+          </w:p>
+        </w:tc>
+        <w:tc>
+          <w:tcPr>
+            <w:tcW w:w="1647" w:type="dxa"/>
+            <w:tcBorders>
+              <w:left w:val="single" w:sz="4" w:space="0" w:color="5B9BD5" w:themeColor="accent5"/>
+            </w:tcBorders>
+          </w:tcPr>
+          <w:p>
+            <w:pPr>
+              <w:spacing w:line="360" w:lineRule="auto"/>
+              <w:jc w:val="center"/>
+              <w:cnfStyle w:val="000000000000" w:firstRow="0" w:lastRow="0" w:firstColumn="0" w:lastColumn="0" w:oddVBand="0" w:evenVBand="0" w:oddHBand="0" w:evenHBand="0" w:firstRowFirstColumn="0" w:firstRowLastColumn="0" w:lastRowFirstColumn="0" w:lastRowLastColumn="0"/>
+            </w:pPr>
+            <w:r>
+              <w:rPr>
+                <w:b/>
+              </w:rPr>
+              <w:t>FR1</w:t>
+            </w:r>
           </w:p>
         </w:tc>
       </w:tr>
@@ -1843,73 +2049,82 @@
               <w:jc w:val="center"/>
             </w:pPr>
             <w:r>
-              <w:t>FR19</w:t>
-            </w:r>
-          </w:p>
-        </w:tc>
-        <w:tc>
-          <w:tcPr>
-            <w:tcW w:w="2052" w:type="dxa"/>
-            <w:tcBorders>
-              <w:left w:val="single" w:sz="4" w:space="0" w:color="5B9BD5" w:themeColor="accent5"/>
-              <w:right w:val="single" w:sz="4" w:space="0" w:color="5B9BD5" w:themeColor="accent5"/>
-            </w:tcBorders>
-          </w:tcPr>
-          <w:p>
-            <w:pPr>
-              <w:spacing w:line="360" w:lineRule="auto"/>
-              <w:jc w:val="center"/>
-              <w:cnfStyle w:val="000000100000" w:firstRow="0" w:lastRow="0" w:firstColumn="0" w:lastColumn="0" w:oddVBand="0" w:evenVBand="0" w:oddHBand="1" w:evenHBand="0" w:firstRowFirstColumn="0" w:firstRowLastColumn="0" w:lastRowFirstColumn="0" w:lastRowLastColumn="0"/>
-            </w:pPr>
-            <w:r>
-              <w:t>Delete blog status</w:t>
-            </w:r>
-          </w:p>
-        </w:tc>
-        <w:tc>
-          <w:tcPr>
-            <w:tcW w:w="2520" w:type="dxa"/>
-            <w:tcBorders>
-              <w:left w:val="single" w:sz="4" w:space="0" w:color="5B9BD5" w:themeColor="accent5"/>
-              <w:right w:val="single" w:sz="4" w:space="0" w:color="5B9BD5" w:themeColor="accent5"/>
-            </w:tcBorders>
-          </w:tcPr>
-          <w:p>
-            <w:pPr>
-              <w:spacing w:line="360" w:lineRule="auto"/>
-              <w:jc w:val="center"/>
-              <w:cnfStyle w:val="000000100000" w:firstRow="0" w:lastRow="0" w:firstColumn="0" w:lastColumn="0" w:oddVBand="0" w:evenVBand="0" w:oddHBand="1" w:evenHBand="0" w:firstRowFirstColumn="0" w:firstRowLastColumn="0" w:lastRowFirstColumn="0" w:lastRowLastColumn="0"/>
-            </w:pPr>
-          </w:p>
-        </w:tc>
-        <w:tc>
-          <w:tcPr>
-            <w:tcW w:w="2610" w:type="dxa"/>
-            <w:tcBorders>
-              <w:left w:val="single" w:sz="4" w:space="0" w:color="5B9BD5" w:themeColor="accent5"/>
-            </w:tcBorders>
-          </w:tcPr>
-          <w:p>
-            <w:pPr>
-              <w:spacing w:line="360" w:lineRule="auto"/>
-              <w:jc w:val="center"/>
-              <w:cnfStyle w:val="000000100000" w:firstRow="0" w:lastRow="0" w:firstColumn="0" w:lastColumn="0" w:oddVBand="0" w:evenVBand="0" w:oddHBand="1" w:evenHBand="0" w:firstRowFirstColumn="0" w:firstRowLastColumn="0" w:lastRowFirstColumn="0" w:lastRowLastColumn="0"/>
-            </w:pPr>
-          </w:p>
-        </w:tc>
-        <w:tc>
-          <w:tcPr>
-            <w:tcW w:w="1530" w:type="dxa"/>
-            <w:tcBorders>
-              <w:left w:val="single" w:sz="4" w:space="0" w:color="5B9BD5" w:themeColor="accent5"/>
-            </w:tcBorders>
-          </w:tcPr>
-          <w:p>
-            <w:pPr>
-              <w:spacing w:line="360" w:lineRule="auto"/>
-              <w:jc w:val="center"/>
-              <w:cnfStyle w:val="000000100000" w:firstRow="0" w:lastRow="0" w:firstColumn="0" w:lastColumn="0" w:oddVBand="0" w:evenVBand="0" w:oddHBand="1" w:evenHBand="0" w:firstRowFirstColumn="0" w:firstRowLastColumn="0" w:lastRowFirstColumn="0" w:lastRowLastColumn="0"/>
-            </w:pPr>
+              <w:t>FR</w:t>
+            </w:r>
+            <w:r>
+              <w:t>19</w:t>
+            </w:r>
+          </w:p>
+        </w:tc>
+        <w:tc>
+          <w:tcPr>
+            <w:tcW w:w="2033" w:type="dxa"/>
+            <w:tcBorders>
+              <w:left w:val="single" w:sz="4" w:space="0" w:color="5B9BD5" w:themeColor="accent5"/>
+              <w:right w:val="single" w:sz="4" w:space="0" w:color="5B9BD5" w:themeColor="accent5"/>
+            </w:tcBorders>
+          </w:tcPr>
+          <w:p>
+            <w:pPr>
+              <w:spacing w:line="360" w:lineRule="auto"/>
+              <w:jc w:val="center"/>
+              <w:cnfStyle w:val="000000100000" w:firstRow="0" w:lastRow="0" w:firstColumn="0" w:lastColumn="0" w:oddVBand="0" w:evenVBand="0" w:oddHBand="1" w:evenHBand="0" w:firstRowFirstColumn="0" w:firstRowLastColumn="0" w:lastRowFirstColumn="0" w:lastRowLastColumn="0"/>
+            </w:pPr>
+            <w:r>
+              <w:t>Delete reported issues</w:t>
+            </w:r>
+          </w:p>
+        </w:tc>
+        <w:tc>
+          <w:tcPr>
+            <w:tcW w:w="2478" w:type="dxa"/>
+            <w:tcBorders>
+              <w:left w:val="single" w:sz="4" w:space="0" w:color="5B9BD5" w:themeColor="accent5"/>
+              <w:right w:val="single" w:sz="4" w:space="0" w:color="5B9BD5" w:themeColor="accent5"/>
+            </w:tcBorders>
+          </w:tcPr>
+          <w:p>
+            <w:pPr>
+              <w:spacing w:line="360" w:lineRule="auto"/>
+              <w:jc w:val="center"/>
+              <w:cnfStyle w:val="000000100000" w:firstRow="0" w:lastRow="0" w:firstColumn="0" w:lastColumn="0" w:oddVBand="0" w:evenVBand="0" w:oddHBand="1" w:evenHBand="0" w:firstRowFirstColumn="0" w:firstRowLastColumn="0" w:lastRowFirstColumn="0" w:lastRowLastColumn="0"/>
+            </w:pPr>
+          </w:p>
+        </w:tc>
+        <w:tc>
+          <w:tcPr>
+            <w:tcW w:w="2554" w:type="dxa"/>
+            <w:tcBorders>
+              <w:left w:val="single" w:sz="4" w:space="0" w:color="5B9BD5" w:themeColor="accent5"/>
+            </w:tcBorders>
+          </w:tcPr>
+          <w:p>
+            <w:pPr>
+              <w:spacing w:line="360" w:lineRule="auto"/>
+              <w:jc w:val="center"/>
+              <w:cnfStyle w:val="000000100000" w:firstRow="0" w:lastRow="0" w:firstColumn="0" w:lastColumn="0" w:oddVBand="0" w:evenVBand="0" w:oddHBand="1" w:evenHBand="0" w:firstRowFirstColumn="0" w:firstRowLastColumn="0" w:lastRowFirstColumn="0" w:lastRowLastColumn="0"/>
+            </w:pPr>
+          </w:p>
+        </w:tc>
+        <w:tc>
+          <w:tcPr>
+            <w:tcW w:w="1647" w:type="dxa"/>
+            <w:tcBorders>
+              <w:left w:val="single" w:sz="4" w:space="0" w:color="5B9BD5" w:themeColor="accent5"/>
+            </w:tcBorders>
+          </w:tcPr>
+          <w:p>
+            <w:pPr>
+              <w:spacing w:line="360" w:lineRule="auto"/>
+              <w:jc w:val="center"/>
+              <w:cnfStyle w:val="000000100000" w:firstRow="0" w:lastRow="0" w:firstColumn="0" w:lastColumn="0" w:oddVBand="0" w:evenVBand="0" w:oddHBand="1" w:evenHBand="0" w:firstRowFirstColumn="0" w:firstRowLastColumn="0" w:lastRowFirstColumn="0" w:lastRowLastColumn="0"/>
+            </w:pPr>
+            <w:r>
+              <w:rPr>
+                <w:b/>
+              </w:rPr>
+              <w:t>FR1</w:t>
+            </w:r>
           </w:p>
         </w:tc>
       </w:tr>
@@ -1928,73 +2143,82 @@
               <w:jc w:val="center"/>
             </w:pPr>
             <w:r>
-              <w:t>FR20</w:t>
-            </w:r>
-          </w:p>
-        </w:tc>
-        <w:tc>
-          <w:tcPr>
-            <w:tcW w:w="2052" w:type="dxa"/>
-            <w:tcBorders>
-              <w:left w:val="single" w:sz="4" w:space="0" w:color="5B9BD5" w:themeColor="accent5"/>
-              <w:right w:val="single" w:sz="4" w:space="0" w:color="5B9BD5" w:themeColor="accent5"/>
-            </w:tcBorders>
-          </w:tcPr>
-          <w:p>
-            <w:pPr>
-              <w:spacing w:line="360" w:lineRule="auto"/>
-              <w:jc w:val="center"/>
-              <w:cnfStyle w:val="000000000000" w:firstRow="0" w:lastRow="0" w:firstColumn="0" w:lastColumn="0" w:oddVBand="0" w:evenVBand="0" w:oddHBand="0" w:evenHBand="0" w:firstRowFirstColumn="0" w:firstRowLastColumn="0" w:lastRowFirstColumn="0" w:lastRowLastColumn="0"/>
-            </w:pPr>
-            <w:r>
-              <w:t>Repot issues</w:t>
-            </w:r>
-          </w:p>
-        </w:tc>
-        <w:tc>
-          <w:tcPr>
-            <w:tcW w:w="2520" w:type="dxa"/>
-            <w:tcBorders>
-              <w:left w:val="single" w:sz="4" w:space="0" w:color="5B9BD5" w:themeColor="accent5"/>
-              <w:right w:val="single" w:sz="4" w:space="0" w:color="5B9BD5" w:themeColor="accent5"/>
-            </w:tcBorders>
-          </w:tcPr>
-          <w:p>
-            <w:pPr>
-              <w:spacing w:line="360" w:lineRule="auto"/>
-              <w:jc w:val="center"/>
-              <w:cnfStyle w:val="000000000000" w:firstRow="0" w:lastRow="0" w:firstColumn="0" w:lastColumn="0" w:oddVBand="0" w:evenVBand="0" w:oddHBand="0" w:evenHBand="0" w:firstRowFirstColumn="0" w:firstRowLastColumn="0" w:lastRowFirstColumn="0" w:lastRowLastColumn="0"/>
-            </w:pPr>
-          </w:p>
-        </w:tc>
-        <w:tc>
-          <w:tcPr>
-            <w:tcW w:w="2610" w:type="dxa"/>
-            <w:tcBorders>
-              <w:left w:val="single" w:sz="4" w:space="0" w:color="5B9BD5" w:themeColor="accent5"/>
-            </w:tcBorders>
-          </w:tcPr>
-          <w:p>
-            <w:pPr>
-              <w:spacing w:line="360" w:lineRule="auto"/>
-              <w:jc w:val="center"/>
-              <w:cnfStyle w:val="000000000000" w:firstRow="0" w:lastRow="0" w:firstColumn="0" w:lastColumn="0" w:oddVBand="0" w:evenVBand="0" w:oddHBand="0" w:evenHBand="0" w:firstRowFirstColumn="0" w:firstRowLastColumn="0" w:lastRowFirstColumn="0" w:lastRowLastColumn="0"/>
-            </w:pPr>
-          </w:p>
-        </w:tc>
-        <w:tc>
-          <w:tcPr>
-            <w:tcW w:w="1530" w:type="dxa"/>
-            <w:tcBorders>
-              <w:left w:val="single" w:sz="4" w:space="0" w:color="5B9BD5" w:themeColor="accent5"/>
-            </w:tcBorders>
-          </w:tcPr>
-          <w:p>
-            <w:pPr>
-              <w:spacing w:line="360" w:lineRule="auto"/>
-              <w:jc w:val="center"/>
-              <w:cnfStyle w:val="000000000000" w:firstRow="0" w:lastRow="0" w:firstColumn="0" w:lastColumn="0" w:oddVBand="0" w:evenVBand="0" w:oddHBand="0" w:evenHBand="0" w:firstRowFirstColumn="0" w:firstRowLastColumn="0" w:lastRowFirstColumn="0" w:lastRowLastColumn="0"/>
-            </w:pPr>
+              <w:t>FR2</w:t>
+            </w:r>
+            <w:r>
+              <w:t>0</w:t>
+            </w:r>
+          </w:p>
+        </w:tc>
+        <w:tc>
+          <w:tcPr>
+            <w:tcW w:w="2033" w:type="dxa"/>
+            <w:tcBorders>
+              <w:left w:val="single" w:sz="4" w:space="0" w:color="5B9BD5" w:themeColor="accent5"/>
+              <w:right w:val="single" w:sz="4" w:space="0" w:color="5B9BD5" w:themeColor="accent5"/>
+            </w:tcBorders>
+          </w:tcPr>
+          <w:p>
+            <w:pPr>
+              <w:spacing w:line="360" w:lineRule="auto"/>
+              <w:jc w:val="center"/>
+              <w:cnfStyle w:val="000000000000" w:firstRow="0" w:lastRow="0" w:firstColumn="0" w:lastColumn="0" w:oddVBand="0" w:evenVBand="0" w:oddHBand="0" w:evenHBand="0" w:firstRowFirstColumn="0" w:firstRowLastColumn="0" w:lastRowFirstColumn="0" w:lastRowLastColumn="0"/>
+            </w:pPr>
+            <w:r>
+              <w:t>Feedback CMS</w:t>
+            </w:r>
+          </w:p>
+        </w:tc>
+        <w:tc>
+          <w:tcPr>
+            <w:tcW w:w="2478" w:type="dxa"/>
+            <w:tcBorders>
+              <w:left w:val="single" w:sz="4" w:space="0" w:color="5B9BD5" w:themeColor="accent5"/>
+              <w:right w:val="single" w:sz="4" w:space="0" w:color="5B9BD5" w:themeColor="accent5"/>
+            </w:tcBorders>
+          </w:tcPr>
+          <w:p>
+            <w:pPr>
+              <w:spacing w:line="360" w:lineRule="auto"/>
+              <w:jc w:val="center"/>
+              <w:cnfStyle w:val="000000000000" w:firstRow="0" w:lastRow="0" w:firstColumn="0" w:lastColumn="0" w:oddVBand="0" w:evenVBand="0" w:oddHBand="0" w:evenHBand="0" w:firstRowFirstColumn="0" w:firstRowLastColumn="0" w:lastRowFirstColumn="0" w:lastRowLastColumn="0"/>
+            </w:pPr>
+          </w:p>
+        </w:tc>
+        <w:tc>
+          <w:tcPr>
+            <w:tcW w:w="2554" w:type="dxa"/>
+            <w:tcBorders>
+              <w:left w:val="single" w:sz="4" w:space="0" w:color="5B9BD5" w:themeColor="accent5"/>
+            </w:tcBorders>
+          </w:tcPr>
+          <w:p>
+            <w:pPr>
+              <w:spacing w:line="360" w:lineRule="auto"/>
+              <w:jc w:val="center"/>
+              <w:cnfStyle w:val="000000000000" w:firstRow="0" w:lastRow="0" w:firstColumn="0" w:lastColumn="0" w:oddVBand="0" w:evenVBand="0" w:oddHBand="0" w:evenHBand="0" w:firstRowFirstColumn="0" w:firstRowLastColumn="0" w:lastRowFirstColumn="0" w:lastRowLastColumn="0"/>
+            </w:pPr>
+          </w:p>
+        </w:tc>
+        <w:tc>
+          <w:tcPr>
+            <w:tcW w:w="1647" w:type="dxa"/>
+            <w:tcBorders>
+              <w:left w:val="single" w:sz="4" w:space="0" w:color="5B9BD5" w:themeColor="accent5"/>
+            </w:tcBorders>
+          </w:tcPr>
+          <w:p>
+            <w:pPr>
+              <w:spacing w:line="360" w:lineRule="auto"/>
+              <w:jc w:val="center"/>
+              <w:cnfStyle w:val="000000000000" w:firstRow="0" w:lastRow="0" w:firstColumn="0" w:lastColumn="0" w:oddVBand="0" w:evenVBand="0" w:oddHBand="0" w:evenHBand="0" w:firstRowFirstColumn="0" w:firstRowLastColumn="0" w:lastRowFirstColumn="0" w:lastRowLastColumn="0"/>
+            </w:pPr>
+            <w:r>
+              <w:rPr>
+                <w:b/>
+              </w:rPr>
+              <w:t>FR1</w:t>
+            </w:r>
           </w:p>
         </w:tc>
       </w:tr>
@@ -2016,73 +2240,85 @@
               <w:jc w:val="center"/>
             </w:pPr>
             <w:r>
-              <w:t>FR21</w:t>
-            </w:r>
-          </w:p>
-        </w:tc>
-        <w:tc>
-          <w:tcPr>
-            <w:tcW w:w="2052" w:type="dxa"/>
-            <w:tcBorders>
-              <w:left w:val="single" w:sz="4" w:space="0" w:color="5B9BD5" w:themeColor="accent5"/>
-              <w:right w:val="single" w:sz="4" w:space="0" w:color="5B9BD5" w:themeColor="accent5"/>
-            </w:tcBorders>
-          </w:tcPr>
-          <w:p>
-            <w:pPr>
-              <w:spacing w:line="360" w:lineRule="auto"/>
-              <w:jc w:val="center"/>
-              <w:cnfStyle w:val="000000100000" w:firstRow="0" w:lastRow="0" w:firstColumn="0" w:lastColumn="0" w:oddVBand="0" w:evenVBand="0" w:oddHBand="1" w:evenHBand="0" w:firstRowFirstColumn="0" w:firstRowLastColumn="0" w:lastRowFirstColumn="0" w:lastRowLastColumn="0"/>
-            </w:pPr>
-            <w:r>
-              <w:t>View reported issues</w:t>
-            </w:r>
-          </w:p>
-        </w:tc>
-        <w:tc>
-          <w:tcPr>
-            <w:tcW w:w="2520" w:type="dxa"/>
-            <w:tcBorders>
-              <w:left w:val="single" w:sz="4" w:space="0" w:color="5B9BD5" w:themeColor="accent5"/>
-              <w:right w:val="single" w:sz="4" w:space="0" w:color="5B9BD5" w:themeColor="accent5"/>
-            </w:tcBorders>
-          </w:tcPr>
-          <w:p>
-            <w:pPr>
-              <w:spacing w:line="360" w:lineRule="auto"/>
-              <w:jc w:val="center"/>
-              <w:cnfStyle w:val="000000100000" w:firstRow="0" w:lastRow="0" w:firstColumn="0" w:lastColumn="0" w:oddVBand="0" w:evenVBand="0" w:oddHBand="1" w:evenHBand="0" w:firstRowFirstColumn="0" w:firstRowLastColumn="0" w:lastRowFirstColumn="0" w:lastRowLastColumn="0"/>
-            </w:pPr>
-          </w:p>
-        </w:tc>
-        <w:tc>
-          <w:tcPr>
-            <w:tcW w:w="2610" w:type="dxa"/>
-            <w:tcBorders>
-              <w:left w:val="single" w:sz="4" w:space="0" w:color="5B9BD5" w:themeColor="accent5"/>
-            </w:tcBorders>
-          </w:tcPr>
-          <w:p>
-            <w:pPr>
-              <w:spacing w:line="360" w:lineRule="auto"/>
-              <w:jc w:val="center"/>
-              <w:cnfStyle w:val="000000100000" w:firstRow="0" w:lastRow="0" w:firstColumn="0" w:lastColumn="0" w:oddVBand="0" w:evenVBand="0" w:oddHBand="1" w:evenHBand="0" w:firstRowFirstColumn="0" w:firstRowLastColumn="0" w:lastRowFirstColumn="0" w:lastRowLastColumn="0"/>
-            </w:pPr>
-          </w:p>
-        </w:tc>
-        <w:tc>
-          <w:tcPr>
-            <w:tcW w:w="1530" w:type="dxa"/>
-            <w:tcBorders>
-              <w:left w:val="single" w:sz="4" w:space="0" w:color="5B9BD5" w:themeColor="accent5"/>
-            </w:tcBorders>
-          </w:tcPr>
-          <w:p>
-            <w:pPr>
-              <w:spacing w:line="360" w:lineRule="auto"/>
-              <w:jc w:val="center"/>
-              <w:cnfStyle w:val="000000100000" w:firstRow="0" w:lastRow="0" w:firstColumn="0" w:lastColumn="0" w:oddVBand="0" w:evenVBand="0" w:oddHBand="1" w:evenHBand="0" w:firstRowFirstColumn="0" w:firstRowLastColumn="0" w:lastRowFirstColumn="0" w:lastRowLastColumn="0"/>
-            </w:pPr>
+              <w:t>FR2</w:t>
+            </w:r>
+            <w:r>
+              <w:t>1</w:t>
+            </w:r>
+          </w:p>
+        </w:tc>
+        <w:tc>
+          <w:tcPr>
+            <w:tcW w:w="2033" w:type="dxa"/>
+            <w:tcBorders>
+              <w:left w:val="single" w:sz="4" w:space="0" w:color="5B9BD5" w:themeColor="accent5"/>
+              <w:right w:val="single" w:sz="4" w:space="0" w:color="5B9BD5" w:themeColor="accent5"/>
+            </w:tcBorders>
+          </w:tcPr>
+          <w:p>
+            <w:pPr>
+              <w:spacing w:line="360" w:lineRule="auto"/>
+              <w:jc w:val="center"/>
+              <w:cnfStyle w:val="000000100000" w:firstRow="0" w:lastRow="0" w:firstColumn="0" w:lastColumn="0" w:oddVBand="0" w:evenVBand="0" w:oddHBand="1" w:evenHBand="0" w:firstRowFirstColumn="0" w:firstRowLastColumn="0" w:lastRowFirstColumn="0" w:lastRowLastColumn="0"/>
+            </w:pPr>
+            <w:r>
+              <w:t>Request courses</w:t>
+            </w:r>
+            <w:r>
+              <w:t xml:space="preserve"> </w:t>
+            </w:r>
+          </w:p>
+        </w:tc>
+        <w:tc>
+          <w:tcPr>
+            <w:tcW w:w="2478" w:type="dxa"/>
+            <w:tcBorders>
+              <w:left w:val="single" w:sz="4" w:space="0" w:color="5B9BD5" w:themeColor="accent5"/>
+              <w:right w:val="single" w:sz="4" w:space="0" w:color="5B9BD5" w:themeColor="accent5"/>
+            </w:tcBorders>
+          </w:tcPr>
+          <w:p>
+            <w:pPr>
+              <w:spacing w:line="360" w:lineRule="auto"/>
+              <w:jc w:val="center"/>
+              <w:cnfStyle w:val="000000100000" w:firstRow="0" w:lastRow="0" w:firstColumn="0" w:lastColumn="0" w:oddVBand="0" w:evenVBand="0" w:oddHBand="1" w:evenHBand="0" w:firstRowFirstColumn="0" w:firstRowLastColumn="0" w:lastRowFirstColumn="0" w:lastRowLastColumn="0"/>
+            </w:pPr>
+          </w:p>
+        </w:tc>
+        <w:tc>
+          <w:tcPr>
+            <w:tcW w:w="2554" w:type="dxa"/>
+            <w:tcBorders>
+              <w:left w:val="single" w:sz="4" w:space="0" w:color="5B9BD5" w:themeColor="accent5"/>
+            </w:tcBorders>
+          </w:tcPr>
+          <w:p>
+            <w:pPr>
+              <w:spacing w:line="360" w:lineRule="auto"/>
+              <w:jc w:val="center"/>
+              <w:cnfStyle w:val="000000100000" w:firstRow="0" w:lastRow="0" w:firstColumn="0" w:lastColumn="0" w:oddVBand="0" w:evenVBand="0" w:oddHBand="1" w:evenHBand="0" w:firstRowFirstColumn="0" w:firstRowLastColumn="0" w:lastRowFirstColumn="0" w:lastRowLastColumn="0"/>
+            </w:pPr>
+          </w:p>
+        </w:tc>
+        <w:tc>
+          <w:tcPr>
+            <w:tcW w:w="1647" w:type="dxa"/>
+            <w:tcBorders>
+              <w:left w:val="single" w:sz="4" w:space="0" w:color="5B9BD5" w:themeColor="accent5"/>
+            </w:tcBorders>
+          </w:tcPr>
+          <w:p>
+            <w:pPr>
+              <w:spacing w:line="360" w:lineRule="auto"/>
+              <w:jc w:val="center"/>
+              <w:cnfStyle w:val="000000100000" w:firstRow="0" w:lastRow="0" w:firstColumn="0" w:lastColumn="0" w:oddVBand="0" w:evenVBand="0" w:oddHBand="1" w:evenHBand="0" w:firstRowFirstColumn="0" w:firstRowLastColumn="0" w:lastRowFirstColumn="0" w:lastRowLastColumn="0"/>
+            </w:pPr>
+            <w:r>
+              <w:rPr>
+                <w:b/>
+              </w:rPr>
+              <w:t>FR1</w:t>
+            </w:r>
           </w:p>
         </w:tc>
       </w:tr>
@@ -2101,74 +2337,82 @@
               <w:jc w:val="center"/>
             </w:pPr>
             <w:r>
-              <w:lastRenderedPageBreak/>
-              <w:t>FR22</w:t>
-            </w:r>
-          </w:p>
-        </w:tc>
-        <w:tc>
-          <w:tcPr>
-            <w:tcW w:w="2052" w:type="dxa"/>
-            <w:tcBorders>
-              <w:left w:val="single" w:sz="4" w:space="0" w:color="5B9BD5" w:themeColor="accent5"/>
-              <w:right w:val="single" w:sz="4" w:space="0" w:color="5B9BD5" w:themeColor="accent5"/>
-            </w:tcBorders>
-          </w:tcPr>
-          <w:p>
-            <w:pPr>
-              <w:spacing w:line="360" w:lineRule="auto"/>
-              <w:jc w:val="center"/>
-              <w:cnfStyle w:val="000000000000" w:firstRow="0" w:lastRow="0" w:firstColumn="0" w:lastColumn="0" w:oddVBand="0" w:evenVBand="0" w:oddHBand="0" w:evenHBand="0" w:firstRowFirstColumn="0" w:firstRowLastColumn="0" w:lastRowFirstColumn="0" w:lastRowLastColumn="0"/>
-            </w:pPr>
-            <w:r>
-              <w:t>Delete reported issues</w:t>
-            </w:r>
-          </w:p>
-        </w:tc>
-        <w:tc>
-          <w:tcPr>
-            <w:tcW w:w="2520" w:type="dxa"/>
-            <w:tcBorders>
-              <w:left w:val="single" w:sz="4" w:space="0" w:color="5B9BD5" w:themeColor="accent5"/>
-              <w:right w:val="single" w:sz="4" w:space="0" w:color="5B9BD5" w:themeColor="accent5"/>
-            </w:tcBorders>
-          </w:tcPr>
-          <w:p>
-            <w:pPr>
-              <w:spacing w:line="360" w:lineRule="auto"/>
-              <w:jc w:val="center"/>
-              <w:cnfStyle w:val="000000000000" w:firstRow="0" w:lastRow="0" w:firstColumn="0" w:lastColumn="0" w:oddVBand="0" w:evenVBand="0" w:oddHBand="0" w:evenHBand="0" w:firstRowFirstColumn="0" w:firstRowLastColumn="0" w:lastRowFirstColumn="0" w:lastRowLastColumn="0"/>
-            </w:pPr>
-          </w:p>
-        </w:tc>
-        <w:tc>
-          <w:tcPr>
-            <w:tcW w:w="2610" w:type="dxa"/>
-            <w:tcBorders>
-              <w:left w:val="single" w:sz="4" w:space="0" w:color="5B9BD5" w:themeColor="accent5"/>
-            </w:tcBorders>
-          </w:tcPr>
-          <w:p>
-            <w:pPr>
-              <w:spacing w:line="360" w:lineRule="auto"/>
-              <w:jc w:val="center"/>
-              <w:cnfStyle w:val="000000000000" w:firstRow="0" w:lastRow="0" w:firstColumn="0" w:lastColumn="0" w:oddVBand="0" w:evenVBand="0" w:oddHBand="0" w:evenHBand="0" w:firstRowFirstColumn="0" w:firstRowLastColumn="0" w:lastRowFirstColumn="0" w:lastRowLastColumn="0"/>
-            </w:pPr>
-          </w:p>
-        </w:tc>
-        <w:tc>
-          <w:tcPr>
-            <w:tcW w:w="1530" w:type="dxa"/>
-            <w:tcBorders>
-              <w:left w:val="single" w:sz="4" w:space="0" w:color="5B9BD5" w:themeColor="accent5"/>
-            </w:tcBorders>
-          </w:tcPr>
-          <w:p>
-            <w:pPr>
-              <w:spacing w:line="360" w:lineRule="auto"/>
-              <w:jc w:val="center"/>
-              <w:cnfStyle w:val="000000000000" w:firstRow="0" w:lastRow="0" w:firstColumn="0" w:lastColumn="0" w:oddVBand="0" w:evenVBand="0" w:oddHBand="0" w:evenHBand="0" w:firstRowFirstColumn="0" w:firstRowLastColumn="0" w:lastRowFirstColumn="0" w:lastRowLastColumn="0"/>
-            </w:pPr>
+              <w:t>FR</w:t>
+            </w:r>
+            <w:r>
+              <w:t>22</w:t>
+            </w:r>
+          </w:p>
+        </w:tc>
+        <w:tc>
+          <w:tcPr>
+            <w:tcW w:w="2033" w:type="dxa"/>
+            <w:tcBorders>
+              <w:left w:val="single" w:sz="4" w:space="0" w:color="5B9BD5" w:themeColor="accent5"/>
+              <w:right w:val="single" w:sz="4" w:space="0" w:color="5B9BD5" w:themeColor="accent5"/>
+            </w:tcBorders>
+          </w:tcPr>
+          <w:p>
+            <w:pPr>
+              <w:spacing w:line="360" w:lineRule="auto"/>
+              <w:jc w:val="center"/>
+              <w:cnfStyle w:val="000000000000" w:firstRow="0" w:lastRow="0" w:firstColumn="0" w:lastColumn="0" w:oddVBand="0" w:evenVBand="0" w:oddHBand="0" w:evenHBand="0" w:firstRowFirstColumn="0" w:firstRowLastColumn="0" w:lastRowFirstColumn="0" w:lastRowLastColumn="0"/>
+            </w:pPr>
+            <w:r>
+              <w:t>View requested courses</w:t>
+            </w:r>
+          </w:p>
+        </w:tc>
+        <w:tc>
+          <w:tcPr>
+            <w:tcW w:w="2478" w:type="dxa"/>
+            <w:tcBorders>
+              <w:left w:val="single" w:sz="4" w:space="0" w:color="5B9BD5" w:themeColor="accent5"/>
+              <w:right w:val="single" w:sz="4" w:space="0" w:color="5B9BD5" w:themeColor="accent5"/>
+            </w:tcBorders>
+          </w:tcPr>
+          <w:p>
+            <w:pPr>
+              <w:spacing w:line="360" w:lineRule="auto"/>
+              <w:jc w:val="center"/>
+              <w:cnfStyle w:val="000000000000" w:firstRow="0" w:lastRow="0" w:firstColumn="0" w:lastColumn="0" w:oddVBand="0" w:evenVBand="0" w:oddHBand="0" w:evenHBand="0" w:firstRowFirstColumn="0" w:firstRowLastColumn="0" w:lastRowFirstColumn="0" w:lastRowLastColumn="0"/>
+            </w:pPr>
+          </w:p>
+        </w:tc>
+        <w:tc>
+          <w:tcPr>
+            <w:tcW w:w="2554" w:type="dxa"/>
+            <w:tcBorders>
+              <w:left w:val="single" w:sz="4" w:space="0" w:color="5B9BD5" w:themeColor="accent5"/>
+            </w:tcBorders>
+          </w:tcPr>
+          <w:p>
+            <w:pPr>
+              <w:spacing w:line="360" w:lineRule="auto"/>
+              <w:jc w:val="center"/>
+              <w:cnfStyle w:val="000000000000" w:firstRow="0" w:lastRow="0" w:firstColumn="0" w:lastColumn="0" w:oddVBand="0" w:evenVBand="0" w:oddHBand="0" w:evenHBand="0" w:firstRowFirstColumn="0" w:firstRowLastColumn="0" w:lastRowFirstColumn="0" w:lastRowLastColumn="0"/>
+            </w:pPr>
+          </w:p>
+        </w:tc>
+        <w:tc>
+          <w:tcPr>
+            <w:tcW w:w="1647" w:type="dxa"/>
+            <w:tcBorders>
+              <w:left w:val="single" w:sz="4" w:space="0" w:color="5B9BD5" w:themeColor="accent5"/>
+            </w:tcBorders>
+          </w:tcPr>
+          <w:p>
+            <w:pPr>
+              <w:spacing w:line="360" w:lineRule="auto"/>
+              <w:jc w:val="center"/>
+              <w:cnfStyle w:val="000000000000" w:firstRow="0" w:lastRow="0" w:firstColumn="0" w:lastColumn="0" w:oddVBand="0" w:evenVBand="0" w:oddHBand="0" w:evenHBand="0" w:firstRowFirstColumn="0" w:firstRowLastColumn="0" w:lastRowFirstColumn="0" w:lastRowLastColumn="0"/>
+            </w:pPr>
+            <w:r>
+              <w:rPr>
+                <w:b/>
+              </w:rPr>
+              <w:t>FR1</w:t>
+            </w:r>
           </w:p>
         </w:tc>
       </w:tr>
@@ -2190,717 +2434,16 @@
               <w:jc w:val="center"/>
             </w:pPr>
             <w:r>
-              <w:t>FR2</w:t>
-            </w:r>
-            <w:r>
-              <w:t>3</w:t>
-            </w:r>
-          </w:p>
-        </w:tc>
-        <w:tc>
-          <w:tcPr>
-            <w:tcW w:w="2052" w:type="dxa"/>
-            <w:tcBorders>
-              <w:left w:val="single" w:sz="4" w:space="0" w:color="5B9BD5" w:themeColor="accent5"/>
-              <w:right w:val="single" w:sz="4" w:space="0" w:color="5B9BD5" w:themeColor="accent5"/>
-            </w:tcBorders>
-          </w:tcPr>
-          <w:p>
-            <w:pPr>
-              <w:spacing w:line="360" w:lineRule="auto"/>
-              <w:jc w:val="center"/>
-              <w:cnfStyle w:val="000000100000" w:firstRow="0" w:lastRow="0" w:firstColumn="0" w:lastColumn="0" w:oddVBand="0" w:evenVBand="0" w:oddHBand="1" w:evenHBand="0" w:firstRowFirstColumn="0" w:firstRowLastColumn="0" w:lastRowFirstColumn="0" w:lastRowLastColumn="0"/>
-            </w:pPr>
-            <w:r>
-              <w:t>Post feedbacks</w:t>
-            </w:r>
-          </w:p>
-        </w:tc>
-        <w:tc>
-          <w:tcPr>
-            <w:tcW w:w="2520" w:type="dxa"/>
-            <w:tcBorders>
-              <w:left w:val="single" w:sz="4" w:space="0" w:color="5B9BD5" w:themeColor="accent5"/>
-              <w:right w:val="single" w:sz="4" w:space="0" w:color="5B9BD5" w:themeColor="accent5"/>
-            </w:tcBorders>
-          </w:tcPr>
-          <w:p>
-            <w:pPr>
-              <w:spacing w:line="360" w:lineRule="auto"/>
-              <w:jc w:val="center"/>
-              <w:cnfStyle w:val="000000100000" w:firstRow="0" w:lastRow="0" w:firstColumn="0" w:lastColumn="0" w:oddVBand="0" w:evenVBand="0" w:oddHBand="1" w:evenHBand="0" w:firstRowFirstColumn="0" w:firstRowLastColumn="0" w:lastRowFirstColumn="0" w:lastRowLastColumn="0"/>
-            </w:pPr>
-          </w:p>
-        </w:tc>
-        <w:tc>
-          <w:tcPr>
-            <w:tcW w:w="2610" w:type="dxa"/>
-            <w:tcBorders>
-              <w:left w:val="single" w:sz="4" w:space="0" w:color="5B9BD5" w:themeColor="accent5"/>
-            </w:tcBorders>
-          </w:tcPr>
-          <w:p>
-            <w:pPr>
-              <w:spacing w:line="360" w:lineRule="auto"/>
-              <w:jc w:val="center"/>
-              <w:cnfStyle w:val="000000100000" w:firstRow="0" w:lastRow="0" w:firstColumn="0" w:lastColumn="0" w:oddVBand="0" w:evenVBand="0" w:oddHBand="1" w:evenHBand="0" w:firstRowFirstColumn="0" w:firstRowLastColumn="0" w:lastRowFirstColumn="0" w:lastRowLastColumn="0"/>
-            </w:pPr>
-          </w:p>
-        </w:tc>
-        <w:tc>
-          <w:tcPr>
-            <w:tcW w:w="1530" w:type="dxa"/>
-            <w:tcBorders>
-              <w:left w:val="single" w:sz="4" w:space="0" w:color="5B9BD5" w:themeColor="accent5"/>
-            </w:tcBorders>
-          </w:tcPr>
-          <w:p>
-            <w:pPr>
-              <w:spacing w:line="360" w:lineRule="auto"/>
-              <w:jc w:val="center"/>
-              <w:cnfStyle w:val="000000100000" w:firstRow="0" w:lastRow="0" w:firstColumn="0" w:lastColumn="0" w:oddVBand="0" w:evenVBand="0" w:oddHBand="1" w:evenHBand="0" w:firstRowFirstColumn="0" w:firstRowLastColumn="0" w:lastRowFirstColumn="0" w:lastRowLastColumn="0"/>
-            </w:pPr>
-          </w:p>
-        </w:tc>
-      </w:tr>
-      <w:tr>
-        <w:tc>
-          <w:tcPr>
-            <w:cnfStyle w:val="001000000000" w:firstRow="0" w:lastRow="0" w:firstColumn="1" w:lastColumn="0" w:oddVBand="0" w:evenVBand="0" w:oddHBand="0" w:evenHBand="0" w:firstRowFirstColumn="0" w:firstRowLastColumn="0" w:lastRowFirstColumn="0" w:lastRowLastColumn="0"/>
-            <w:tcW w:w="913" w:type="dxa"/>
-            <w:tcBorders>
-              <w:right w:val="single" w:sz="4" w:space="0" w:color="5B9BD5" w:themeColor="accent5"/>
-            </w:tcBorders>
-          </w:tcPr>
-          <w:p>
-            <w:pPr>
-              <w:spacing w:line="360" w:lineRule="auto"/>
-              <w:jc w:val="center"/>
-            </w:pPr>
-            <w:r>
-              <w:t>FR24</w:t>
-            </w:r>
-          </w:p>
-        </w:tc>
-        <w:tc>
-          <w:tcPr>
-            <w:tcW w:w="2052" w:type="dxa"/>
-            <w:tcBorders>
-              <w:left w:val="single" w:sz="4" w:space="0" w:color="5B9BD5" w:themeColor="accent5"/>
-              <w:right w:val="single" w:sz="4" w:space="0" w:color="5B9BD5" w:themeColor="accent5"/>
-            </w:tcBorders>
-          </w:tcPr>
-          <w:p>
-            <w:pPr>
-              <w:spacing w:line="360" w:lineRule="auto"/>
-              <w:jc w:val="center"/>
-              <w:cnfStyle w:val="000000000000" w:firstRow="0" w:lastRow="0" w:firstColumn="0" w:lastColumn="0" w:oddVBand="0" w:evenVBand="0" w:oddHBand="0" w:evenHBand="0" w:firstRowFirstColumn="0" w:firstRowLastColumn="0" w:lastRowFirstColumn="0" w:lastRowLastColumn="0"/>
-            </w:pPr>
-            <w:r>
-              <w:t>View posted feedback</w:t>
-            </w:r>
-          </w:p>
-        </w:tc>
-        <w:tc>
-          <w:tcPr>
-            <w:tcW w:w="2520" w:type="dxa"/>
-            <w:tcBorders>
-              <w:left w:val="single" w:sz="4" w:space="0" w:color="5B9BD5" w:themeColor="accent5"/>
-              <w:right w:val="single" w:sz="4" w:space="0" w:color="5B9BD5" w:themeColor="accent5"/>
-            </w:tcBorders>
-          </w:tcPr>
-          <w:p>
-            <w:pPr>
-              <w:spacing w:line="360" w:lineRule="auto"/>
-              <w:jc w:val="center"/>
-              <w:cnfStyle w:val="000000000000" w:firstRow="0" w:lastRow="0" w:firstColumn="0" w:lastColumn="0" w:oddVBand="0" w:evenVBand="0" w:oddHBand="0" w:evenHBand="0" w:firstRowFirstColumn="0" w:firstRowLastColumn="0" w:lastRowFirstColumn="0" w:lastRowLastColumn="0"/>
-            </w:pPr>
-          </w:p>
-        </w:tc>
-        <w:tc>
-          <w:tcPr>
-            <w:tcW w:w="2610" w:type="dxa"/>
-            <w:tcBorders>
-              <w:left w:val="single" w:sz="4" w:space="0" w:color="5B9BD5" w:themeColor="accent5"/>
-            </w:tcBorders>
-          </w:tcPr>
-          <w:p>
-            <w:pPr>
-              <w:spacing w:line="360" w:lineRule="auto"/>
-              <w:jc w:val="center"/>
-              <w:cnfStyle w:val="000000000000" w:firstRow="0" w:lastRow="0" w:firstColumn="0" w:lastColumn="0" w:oddVBand="0" w:evenVBand="0" w:oddHBand="0" w:evenHBand="0" w:firstRowFirstColumn="0" w:firstRowLastColumn="0" w:lastRowFirstColumn="0" w:lastRowLastColumn="0"/>
-            </w:pPr>
-          </w:p>
-        </w:tc>
-        <w:tc>
-          <w:tcPr>
-            <w:tcW w:w="1530" w:type="dxa"/>
-            <w:tcBorders>
-              <w:left w:val="single" w:sz="4" w:space="0" w:color="5B9BD5" w:themeColor="accent5"/>
-            </w:tcBorders>
-          </w:tcPr>
-          <w:p>
-            <w:pPr>
-              <w:spacing w:line="360" w:lineRule="auto"/>
-              <w:jc w:val="center"/>
-              <w:cnfStyle w:val="000000000000" w:firstRow="0" w:lastRow="0" w:firstColumn="0" w:lastColumn="0" w:oddVBand="0" w:evenVBand="0" w:oddHBand="0" w:evenHBand="0" w:firstRowFirstColumn="0" w:firstRowLastColumn="0" w:lastRowFirstColumn="0" w:lastRowLastColumn="0"/>
-            </w:pPr>
-          </w:p>
-        </w:tc>
-      </w:tr>
-      <w:tr>
-        <w:trPr>
-          <w:cnfStyle w:val="000000100000" w:firstRow="0" w:lastRow="0" w:firstColumn="0" w:lastColumn="0" w:oddVBand="0" w:evenVBand="0" w:oddHBand="1" w:evenHBand="0" w:firstRowFirstColumn="0" w:firstRowLastColumn="0" w:lastRowFirstColumn="0" w:lastRowLastColumn="0"/>
-        </w:trPr>
-        <w:tc>
-          <w:tcPr>
-            <w:cnfStyle w:val="001000000000" w:firstRow="0" w:lastRow="0" w:firstColumn="1" w:lastColumn="0" w:oddVBand="0" w:evenVBand="0" w:oddHBand="0" w:evenHBand="0" w:firstRowFirstColumn="0" w:firstRowLastColumn="0" w:lastRowFirstColumn="0" w:lastRowLastColumn="0"/>
-            <w:tcW w:w="913" w:type="dxa"/>
-            <w:tcBorders>
-              <w:right w:val="single" w:sz="4" w:space="0" w:color="5B9BD5" w:themeColor="accent5"/>
-            </w:tcBorders>
-          </w:tcPr>
-          <w:p>
-            <w:pPr>
-              <w:spacing w:line="360" w:lineRule="auto"/>
-              <w:jc w:val="center"/>
-            </w:pPr>
-            <w:r>
-              <w:t>FR2</w:t>
-            </w:r>
-            <w:r>
-              <w:t>5</w:t>
-            </w:r>
-          </w:p>
-        </w:tc>
-        <w:tc>
-          <w:tcPr>
-            <w:tcW w:w="2052" w:type="dxa"/>
-            <w:tcBorders>
-              <w:left w:val="single" w:sz="4" w:space="0" w:color="5B9BD5" w:themeColor="accent5"/>
-              <w:right w:val="single" w:sz="4" w:space="0" w:color="5B9BD5" w:themeColor="accent5"/>
-            </w:tcBorders>
-          </w:tcPr>
-          <w:p>
-            <w:pPr>
-              <w:spacing w:line="360" w:lineRule="auto"/>
-              <w:jc w:val="center"/>
-              <w:cnfStyle w:val="000000100000" w:firstRow="0" w:lastRow="0" w:firstColumn="0" w:lastColumn="0" w:oddVBand="0" w:evenVBand="0" w:oddHBand="1" w:evenHBand="0" w:firstRowFirstColumn="0" w:firstRowLastColumn="0" w:lastRowFirstColumn="0" w:lastRowLastColumn="0"/>
-            </w:pPr>
-            <w:r>
-              <w:t>Delete posted feedback</w:t>
-            </w:r>
-          </w:p>
-        </w:tc>
-        <w:tc>
-          <w:tcPr>
-            <w:tcW w:w="2520" w:type="dxa"/>
-            <w:tcBorders>
-              <w:left w:val="single" w:sz="4" w:space="0" w:color="5B9BD5" w:themeColor="accent5"/>
-              <w:right w:val="single" w:sz="4" w:space="0" w:color="5B9BD5" w:themeColor="accent5"/>
-            </w:tcBorders>
-          </w:tcPr>
-          <w:p>
-            <w:pPr>
-              <w:spacing w:line="360" w:lineRule="auto"/>
-              <w:jc w:val="center"/>
-              <w:cnfStyle w:val="000000100000" w:firstRow="0" w:lastRow="0" w:firstColumn="0" w:lastColumn="0" w:oddVBand="0" w:evenVBand="0" w:oddHBand="1" w:evenHBand="0" w:firstRowFirstColumn="0" w:firstRowLastColumn="0" w:lastRowFirstColumn="0" w:lastRowLastColumn="0"/>
-            </w:pPr>
-          </w:p>
-        </w:tc>
-        <w:tc>
-          <w:tcPr>
-            <w:tcW w:w="2610" w:type="dxa"/>
-            <w:tcBorders>
-              <w:left w:val="single" w:sz="4" w:space="0" w:color="5B9BD5" w:themeColor="accent5"/>
-            </w:tcBorders>
-          </w:tcPr>
-          <w:p>
-            <w:pPr>
-              <w:spacing w:line="360" w:lineRule="auto"/>
-              <w:jc w:val="center"/>
-              <w:cnfStyle w:val="000000100000" w:firstRow="0" w:lastRow="0" w:firstColumn="0" w:lastColumn="0" w:oddVBand="0" w:evenVBand="0" w:oddHBand="1" w:evenHBand="0" w:firstRowFirstColumn="0" w:firstRowLastColumn="0" w:lastRowFirstColumn="0" w:lastRowLastColumn="0"/>
-            </w:pPr>
-          </w:p>
-        </w:tc>
-        <w:tc>
-          <w:tcPr>
-            <w:tcW w:w="1530" w:type="dxa"/>
-            <w:tcBorders>
-              <w:left w:val="single" w:sz="4" w:space="0" w:color="5B9BD5" w:themeColor="accent5"/>
-            </w:tcBorders>
-          </w:tcPr>
-          <w:p>
-            <w:pPr>
-              <w:spacing w:line="360" w:lineRule="auto"/>
-              <w:jc w:val="center"/>
-              <w:cnfStyle w:val="000000100000" w:firstRow="0" w:lastRow="0" w:firstColumn="0" w:lastColumn="0" w:oddVBand="0" w:evenVBand="0" w:oddHBand="1" w:evenHBand="0" w:firstRowFirstColumn="0" w:firstRowLastColumn="0" w:lastRowFirstColumn="0" w:lastRowLastColumn="0"/>
-            </w:pPr>
-          </w:p>
-        </w:tc>
-      </w:tr>
-      <w:tr>
-        <w:tc>
-          <w:tcPr>
-            <w:cnfStyle w:val="001000000000" w:firstRow="0" w:lastRow="0" w:firstColumn="1" w:lastColumn="0" w:oddVBand="0" w:evenVBand="0" w:oddHBand="0" w:evenHBand="0" w:firstRowFirstColumn="0" w:firstRowLastColumn="0" w:lastRowFirstColumn="0" w:lastRowLastColumn="0"/>
-            <w:tcW w:w="913" w:type="dxa"/>
-            <w:tcBorders>
-              <w:right w:val="single" w:sz="4" w:space="0" w:color="5B9BD5" w:themeColor="accent5"/>
-            </w:tcBorders>
-          </w:tcPr>
-          <w:p>
-            <w:pPr>
-              <w:spacing w:line="360" w:lineRule="auto"/>
-              <w:jc w:val="center"/>
-            </w:pPr>
-            <w:r>
-              <w:t>FR2</w:t>
-            </w:r>
-            <w:r>
-              <w:t>6</w:t>
-            </w:r>
-          </w:p>
-        </w:tc>
-        <w:tc>
-          <w:tcPr>
-            <w:tcW w:w="2052" w:type="dxa"/>
-            <w:tcBorders>
-              <w:left w:val="single" w:sz="4" w:space="0" w:color="5B9BD5" w:themeColor="accent5"/>
-              <w:right w:val="single" w:sz="4" w:space="0" w:color="5B9BD5" w:themeColor="accent5"/>
-            </w:tcBorders>
-          </w:tcPr>
-          <w:p>
-            <w:pPr>
-              <w:spacing w:line="360" w:lineRule="auto"/>
-              <w:jc w:val="center"/>
-              <w:cnfStyle w:val="000000000000" w:firstRow="0" w:lastRow="0" w:firstColumn="0" w:lastColumn="0" w:oddVBand="0" w:evenVBand="0" w:oddHBand="0" w:evenHBand="0" w:firstRowFirstColumn="0" w:firstRowLastColumn="0" w:lastRowFirstColumn="0" w:lastRowLastColumn="0"/>
-            </w:pPr>
-            <w:r>
-              <w:t>Add contact information</w:t>
-            </w:r>
-          </w:p>
-        </w:tc>
-        <w:tc>
-          <w:tcPr>
-            <w:tcW w:w="2520" w:type="dxa"/>
-            <w:tcBorders>
-              <w:left w:val="single" w:sz="4" w:space="0" w:color="5B9BD5" w:themeColor="accent5"/>
-              <w:right w:val="single" w:sz="4" w:space="0" w:color="5B9BD5" w:themeColor="accent5"/>
-            </w:tcBorders>
-          </w:tcPr>
-          <w:p>
-            <w:pPr>
-              <w:spacing w:line="360" w:lineRule="auto"/>
-              <w:jc w:val="center"/>
-              <w:cnfStyle w:val="000000000000" w:firstRow="0" w:lastRow="0" w:firstColumn="0" w:lastColumn="0" w:oddVBand="0" w:evenVBand="0" w:oddHBand="0" w:evenHBand="0" w:firstRowFirstColumn="0" w:firstRowLastColumn="0" w:lastRowFirstColumn="0" w:lastRowLastColumn="0"/>
-            </w:pPr>
-          </w:p>
-        </w:tc>
-        <w:tc>
-          <w:tcPr>
-            <w:tcW w:w="2610" w:type="dxa"/>
-            <w:tcBorders>
-              <w:left w:val="single" w:sz="4" w:space="0" w:color="5B9BD5" w:themeColor="accent5"/>
-            </w:tcBorders>
-          </w:tcPr>
-          <w:p>
-            <w:pPr>
-              <w:spacing w:line="360" w:lineRule="auto"/>
-              <w:jc w:val="center"/>
-              <w:cnfStyle w:val="000000000000" w:firstRow="0" w:lastRow="0" w:firstColumn="0" w:lastColumn="0" w:oddVBand="0" w:evenVBand="0" w:oddHBand="0" w:evenHBand="0" w:firstRowFirstColumn="0" w:firstRowLastColumn="0" w:lastRowFirstColumn="0" w:lastRowLastColumn="0"/>
-            </w:pPr>
-          </w:p>
-        </w:tc>
-        <w:tc>
-          <w:tcPr>
-            <w:tcW w:w="1530" w:type="dxa"/>
-            <w:tcBorders>
-              <w:left w:val="single" w:sz="4" w:space="0" w:color="5B9BD5" w:themeColor="accent5"/>
-            </w:tcBorders>
-          </w:tcPr>
-          <w:p>
-            <w:pPr>
-              <w:spacing w:line="360" w:lineRule="auto"/>
-              <w:jc w:val="center"/>
-              <w:cnfStyle w:val="000000000000" w:firstRow="0" w:lastRow="0" w:firstColumn="0" w:lastColumn="0" w:oddVBand="0" w:evenVBand="0" w:oddHBand="0" w:evenHBand="0" w:firstRowFirstColumn="0" w:firstRowLastColumn="0" w:lastRowFirstColumn="0" w:lastRowLastColumn="0"/>
-            </w:pPr>
-          </w:p>
-        </w:tc>
-      </w:tr>
-      <w:tr>
-        <w:trPr>
-          <w:cnfStyle w:val="000000100000" w:firstRow="0" w:lastRow="0" w:firstColumn="0" w:lastColumn="0" w:oddVBand="0" w:evenVBand="0" w:oddHBand="1" w:evenHBand="0" w:firstRowFirstColumn="0" w:firstRowLastColumn="0" w:lastRowFirstColumn="0" w:lastRowLastColumn="0"/>
-        </w:trPr>
-        <w:tc>
-          <w:tcPr>
-            <w:cnfStyle w:val="001000000000" w:firstRow="0" w:lastRow="0" w:firstColumn="1" w:lastColumn="0" w:oddVBand="0" w:evenVBand="0" w:oddHBand="0" w:evenHBand="0" w:firstRowFirstColumn="0" w:firstRowLastColumn="0" w:lastRowFirstColumn="0" w:lastRowLastColumn="0"/>
-            <w:tcW w:w="913" w:type="dxa"/>
-            <w:tcBorders>
-              <w:right w:val="single" w:sz="4" w:space="0" w:color="5B9BD5" w:themeColor="accent5"/>
-            </w:tcBorders>
-          </w:tcPr>
-          <w:p>
-            <w:pPr>
-              <w:spacing w:line="360" w:lineRule="auto"/>
-              <w:jc w:val="center"/>
-            </w:pPr>
-            <w:r>
-              <w:t>FR27</w:t>
-            </w:r>
-          </w:p>
-        </w:tc>
-        <w:tc>
-          <w:tcPr>
-            <w:tcW w:w="2052" w:type="dxa"/>
-            <w:tcBorders>
-              <w:left w:val="single" w:sz="4" w:space="0" w:color="5B9BD5" w:themeColor="accent5"/>
-              <w:right w:val="single" w:sz="4" w:space="0" w:color="5B9BD5" w:themeColor="accent5"/>
-            </w:tcBorders>
-          </w:tcPr>
-          <w:p>
-            <w:pPr>
-              <w:spacing w:line="360" w:lineRule="auto"/>
-              <w:jc w:val="center"/>
-              <w:cnfStyle w:val="000000100000" w:firstRow="0" w:lastRow="0" w:firstColumn="0" w:lastColumn="0" w:oddVBand="0" w:evenVBand="0" w:oddHBand="1" w:evenHBand="0" w:firstRowFirstColumn="0" w:firstRowLastColumn="0" w:lastRowFirstColumn="0" w:lastRowLastColumn="0"/>
-            </w:pPr>
-            <w:r>
-              <w:t>View contact information</w:t>
-            </w:r>
-          </w:p>
-        </w:tc>
-        <w:tc>
-          <w:tcPr>
-            <w:tcW w:w="2520" w:type="dxa"/>
-            <w:tcBorders>
-              <w:left w:val="single" w:sz="4" w:space="0" w:color="5B9BD5" w:themeColor="accent5"/>
-              <w:right w:val="single" w:sz="4" w:space="0" w:color="5B9BD5" w:themeColor="accent5"/>
-            </w:tcBorders>
-          </w:tcPr>
-          <w:p>
-            <w:pPr>
-              <w:spacing w:line="360" w:lineRule="auto"/>
-              <w:jc w:val="center"/>
-              <w:cnfStyle w:val="000000100000" w:firstRow="0" w:lastRow="0" w:firstColumn="0" w:lastColumn="0" w:oddVBand="0" w:evenVBand="0" w:oddHBand="1" w:evenHBand="0" w:firstRowFirstColumn="0" w:firstRowLastColumn="0" w:lastRowFirstColumn="0" w:lastRowLastColumn="0"/>
-            </w:pPr>
-          </w:p>
-        </w:tc>
-        <w:tc>
-          <w:tcPr>
-            <w:tcW w:w="2610" w:type="dxa"/>
-            <w:tcBorders>
-              <w:left w:val="single" w:sz="4" w:space="0" w:color="5B9BD5" w:themeColor="accent5"/>
-            </w:tcBorders>
-          </w:tcPr>
-          <w:p>
-            <w:pPr>
-              <w:spacing w:line="360" w:lineRule="auto"/>
-              <w:jc w:val="center"/>
-              <w:cnfStyle w:val="000000100000" w:firstRow="0" w:lastRow="0" w:firstColumn="0" w:lastColumn="0" w:oddVBand="0" w:evenVBand="0" w:oddHBand="1" w:evenHBand="0" w:firstRowFirstColumn="0" w:firstRowLastColumn="0" w:lastRowFirstColumn="0" w:lastRowLastColumn="0"/>
-            </w:pPr>
-          </w:p>
-        </w:tc>
-        <w:tc>
-          <w:tcPr>
-            <w:tcW w:w="1530" w:type="dxa"/>
-            <w:tcBorders>
-              <w:left w:val="single" w:sz="4" w:space="0" w:color="5B9BD5" w:themeColor="accent5"/>
-            </w:tcBorders>
-          </w:tcPr>
-          <w:p>
-            <w:pPr>
-              <w:spacing w:line="360" w:lineRule="auto"/>
-              <w:jc w:val="center"/>
-              <w:cnfStyle w:val="000000100000" w:firstRow="0" w:lastRow="0" w:firstColumn="0" w:lastColumn="0" w:oddVBand="0" w:evenVBand="0" w:oddHBand="1" w:evenHBand="0" w:firstRowFirstColumn="0" w:firstRowLastColumn="0" w:lastRowFirstColumn="0" w:lastRowLastColumn="0"/>
-            </w:pPr>
-          </w:p>
-        </w:tc>
-      </w:tr>
-      <w:tr>
-        <w:tc>
-          <w:tcPr>
-            <w:cnfStyle w:val="001000000000" w:firstRow="0" w:lastRow="0" w:firstColumn="1" w:lastColumn="0" w:oddVBand="0" w:evenVBand="0" w:oddHBand="0" w:evenHBand="0" w:firstRowFirstColumn="0" w:firstRowLastColumn="0" w:lastRowFirstColumn="0" w:lastRowLastColumn="0"/>
-            <w:tcW w:w="913" w:type="dxa"/>
-            <w:tcBorders>
-              <w:right w:val="single" w:sz="4" w:space="0" w:color="5B9BD5" w:themeColor="accent5"/>
-            </w:tcBorders>
-          </w:tcPr>
-          <w:p>
-            <w:pPr>
-              <w:spacing w:line="360" w:lineRule="auto"/>
-              <w:jc w:val="center"/>
-            </w:pPr>
-            <w:r>
-              <w:t>FR28</w:t>
-            </w:r>
-          </w:p>
-        </w:tc>
-        <w:tc>
-          <w:tcPr>
-            <w:tcW w:w="2052" w:type="dxa"/>
-            <w:tcBorders>
-              <w:left w:val="single" w:sz="4" w:space="0" w:color="5B9BD5" w:themeColor="accent5"/>
-              <w:right w:val="single" w:sz="4" w:space="0" w:color="5B9BD5" w:themeColor="accent5"/>
-            </w:tcBorders>
-          </w:tcPr>
-          <w:p>
-            <w:pPr>
-              <w:spacing w:line="360" w:lineRule="auto"/>
-              <w:jc w:val="center"/>
-              <w:cnfStyle w:val="000000000000" w:firstRow="0" w:lastRow="0" w:firstColumn="0" w:lastColumn="0" w:oddVBand="0" w:evenVBand="0" w:oddHBand="0" w:evenHBand="0" w:firstRowFirstColumn="0" w:firstRowLastColumn="0" w:lastRowFirstColumn="0" w:lastRowLastColumn="0"/>
-            </w:pPr>
-            <w:r>
-              <w:t>Delete contact information</w:t>
-            </w:r>
-          </w:p>
-        </w:tc>
-        <w:tc>
-          <w:tcPr>
-            <w:tcW w:w="2520" w:type="dxa"/>
-            <w:tcBorders>
-              <w:left w:val="single" w:sz="4" w:space="0" w:color="5B9BD5" w:themeColor="accent5"/>
-              <w:right w:val="single" w:sz="4" w:space="0" w:color="5B9BD5" w:themeColor="accent5"/>
-            </w:tcBorders>
-          </w:tcPr>
-          <w:p>
-            <w:pPr>
-              <w:spacing w:line="360" w:lineRule="auto"/>
-              <w:jc w:val="center"/>
-              <w:cnfStyle w:val="000000000000" w:firstRow="0" w:lastRow="0" w:firstColumn="0" w:lastColumn="0" w:oddVBand="0" w:evenVBand="0" w:oddHBand="0" w:evenHBand="0" w:firstRowFirstColumn="0" w:firstRowLastColumn="0" w:lastRowFirstColumn="0" w:lastRowLastColumn="0"/>
-            </w:pPr>
-          </w:p>
-        </w:tc>
-        <w:tc>
-          <w:tcPr>
-            <w:tcW w:w="2610" w:type="dxa"/>
-            <w:tcBorders>
-              <w:left w:val="single" w:sz="4" w:space="0" w:color="5B9BD5" w:themeColor="accent5"/>
-            </w:tcBorders>
-          </w:tcPr>
-          <w:p>
-            <w:pPr>
-              <w:spacing w:line="360" w:lineRule="auto"/>
-              <w:jc w:val="center"/>
-              <w:cnfStyle w:val="000000000000" w:firstRow="0" w:lastRow="0" w:firstColumn="0" w:lastColumn="0" w:oddVBand="0" w:evenVBand="0" w:oddHBand="0" w:evenHBand="0" w:firstRowFirstColumn="0" w:firstRowLastColumn="0" w:lastRowFirstColumn="0" w:lastRowLastColumn="0"/>
-            </w:pPr>
-          </w:p>
-        </w:tc>
-        <w:tc>
-          <w:tcPr>
-            <w:tcW w:w="1530" w:type="dxa"/>
-            <w:tcBorders>
-              <w:left w:val="single" w:sz="4" w:space="0" w:color="5B9BD5" w:themeColor="accent5"/>
-            </w:tcBorders>
-          </w:tcPr>
-          <w:p>
-            <w:pPr>
-              <w:spacing w:line="360" w:lineRule="auto"/>
-              <w:jc w:val="center"/>
-              <w:cnfStyle w:val="000000000000" w:firstRow="0" w:lastRow="0" w:firstColumn="0" w:lastColumn="0" w:oddVBand="0" w:evenVBand="0" w:oddHBand="0" w:evenHBand="0" w:firstRowFirstColumn="0" w:firstRowLastColumn="0" w:lastRowFirstColumn="0" w:lastRowLastColumn="0"/>
-            </w:pPr>
-          </w:p>
-        </w:tc>
-      </w:tr>
-      <w:tr>
-        <w:trPr>
-          <w:cnfStyle w:val="000000100000" w:firstRow="0" w:lastRow="0" w:firstColumn="0" w:lastColumn="0" w:oddVBand="0" w:evenVBand="0" w:oddHBand="1" w:evenHBand="0" w:firstRowFirstColumn="0" w:firstRowLastColumn="0" w:lastRowFirstColumn="0" w:lastRowLastColumn="0"/>
-        </w:trPr>
-        <w:tc>
-          <w:tcPr>
-            <w:cnfStyle w:val="001000000000" w:firstRow="0" w:lastRow="0" w:firstColumn="1" w:lastColumn="0" w:oddVBand="0" w:evenVBand="0" w:oddHBand="0" w:evenHBand="0" w:firstRowFirstColumn="0" w:firstRowLastColumn="0" w:lastRowFirstColumn="0" w:lastRowLastColumn="0"/>
-            <w:tcW w:w="913" w:type="dxa"/>
-            <w:tcBorders>
-              <w:right w:val="single" w:sz="4" w:space="0" w:color="5B9BD5" w:themeColor="accent5"/>
-            </w:tcBorders>
-          </w:tcPr>
-          <w:p>
-            <w:pPr>
-              <w:spacing w:line="360" w:lineRule="auto"/>
-              <w:jc w:val="center"/>
-            </w:pPr>
-            <w:r>
-              <w:t>FR29</w:t>
-            </w:r>
-          </w:p>
-        </w:tc>
-        <w:tc>
-          <w:tcPr>
-            <w:tcW w:w="2052" w:type="dxa"/>
-            <w:tcBorders>
-              <w:left w:val="single" w:sz="4" w:space="0" w:color="5B9BD5" w:themeColor="accent5"/>
-              <w:right w:val="single" w:sz="4" w:space="0" w:color="5B9BD5" w:themeColor="accent5"/>
-            </w:tcBorders>
-          </w:tcPr>
-          <w:p>
-            <w:pPr>
-              <w:spacing w:line="360" w:lineRule="auto"/>
-              <w:jc w:val="center"/>
-              <w:cnfStyle w:val="000000100000" w:firstRow="0" w:lastRow="0" w:firstColumn="0" w:lastColumn="0" w:oddVBand="0" w:evenVBand="0" w:oddHBand="1" w:evenHBand="0" w:firstRowFirstColumn="0" w:firstRowLastColumn="0" w:lastRowFirstColumn="0" w:lastRowLastColumn="0"/>
-            </w:pPr>
-            <w:r>
-              <w:t>Request courses</w:t>
-            </w:r>
-            <w:r>
-              <w:t xml:space="preserve"> </w:t>
-            </w:r>
-          </w:p>
-        </w:tc>
-        <w:tc>
-          <w:tcPr>
-            <w:tcW w:w="2520" w:type="dxa"/>
-            <w:tcBorders>
-              <w:left w:val="single" w:sz="4" w:space="0" w:color="5B9BD5" w:themeColor="accent5"/>
-              <w:right w:val="single" w:sz="4" w:space="0" w:color="5B9BD5" w:themeColor="accent5"/>
-            </w:tcBorders>
-          </w:tcPr>
-          <w:p>
-            <w:pPr>
-              <w:spacing w:line="360" w:lineRule="auto"/>
-              <w:jc w:val="center"/>
-              <w:cnfStyle w:val="000000100000" w:firstRow="0" w:lastRow="0" w:firstColumn="0" w:lastColumn="0" w:oddVBand="0" w:evenVBand="0" w:oddHBand="1" w:evenHBand="0" w:firstRowFirstColumn="0" w:firstRowLastColumn="0" w:lastRowFirstColumn="0" w:lastRowLastColumn="0"/>
-            </w:pPr>
-          </w:p>
-        </w:tc>
-        <w:tc>
-          <w:tcPr>
-            <w:tcW w:w="2610" w:type="dxa"/>
-            <w:tcBorders>
-              <w:left w:val="single" w:sz="4" w:space="0" w:color="5B9BD5" w:themeColor="accent5"/>
-            </w:tcBorders>
-          </w:tcPr>
-          <w:p>
-            <w:pPr>
-              <w:spacing w:line="360" w:lineRule="auto"/>
-              <w:jc w:val="center"/>
-              <w:cnfStyle w:val="000000100000" w:firstRow="0" w:lastRow="0" w:firstColumn="0" w:lastColumn="0" w:oddVBand="0" w:evenVBand="0" w:oddHBand="1" w:evenHBand="0" w:firstRowFirstColumn="0" w:firstRowLastColumn="0" w:lastRowFirstColumn="0" w:lastRowLastColumn="0"/>
-            </w:pPr>
-          </w:p>
-        </w:tc>
-        <w:tc>
-          <w:tcPr>
-            <w:tcW w:w="1530" w:type="dxa"/>
-            <w:tcBorders>
-              <w:left w:val="single" w:sz="4" w:space="0" w:color="5B9BD5" w:themeColor="accent5"/>
-            </w:tcBorders>
-          </w:tcPr>
-          <w:p>
-            <w:pPr>
-              <w:spacing w:line="360" w:lineRule="auto"/>
-              <w:jc w:val="center"/>
-              <w:cnfStyle w:val="000000100000" w:firstRow="0" w:lastRow="0" w:firstColumn="0" w:lastColumn="0" w:oddVBand="0" w:evenVBand="0" w:oddHBand="1" w:evenHBand="0" w:firstRowFirstColumn="0" w:firstRowLastColumn="0" w:lastRowFirstColumn="0" w:lastRowLastColumn="0"/>
-            </w:pPr>
-          </w:p>
-        </w:tc>
-      </w:tr>
-      <w:tr>
-        <w:tc>
-          <w:tcPr>
-            <w:cnfStyle w:val="001000000000" w:firstRow="0" w:lastRow="0" w:firstColumn="1" w:lastColumn="0" w:oddVBand="0" w:evenVBand="0" w:oddHBand="0" w:evenHBand="0" w:firstRowFirstColumn="0" w:firstRowLastColumn="0" w:lastRowFirstColumn="0" w:lastRowLastColumn="0"/>
-            <w:tcW w:w="913" w:type="dxa"/>
-            <w:tcBorders>
-              <w:right w:val="single" w:sz="4" w:space="0" w:color="5B9BD5" w:themeColor="accent5"/>
-            </w:tcBorders>
-          </w:tcPr>
-          <w:p>
-            <w:pPr>
-              <w:spacing w:line="360" w:lineRule="auto"/>
-              <w:jc w:val="center"/>
-            </w:pPr>
-            <w:r>
-              <w:t>FR30</w:t>
-            </w:r>
-          </w:p>
-        </w:tc>
-        <w:tc>
-          <w:tcPr>
-            <w:tcW w:w="2052" w:type="dxa"/>
-            <w:tcBorders>
-              <w:left w:val="single" w:sz="4" w:space="0" w:color="5B9BD5" w:themeColor="accent5"/>
-              <w:right w:val="single" w:sz="4" w:space="0" w:color="5B9BD5" w:themeColor="accent5"/>
-            </w:tcBorders>
-          </w:tcPr>
-          <w:p>
-            <w:pPr>
-              <w:spacing w:line="360" w:lineRule="auto"/>
-              <w:jc w:val="center"/>
-              <w:cnfStyle w:val="000000000000" w:firstRow="0" w:lastRow="0" w:firstColumn="0" w:lastColumn="0" w:oddVBand="0" w:evenVBand="0" w:oddHBand="0" w:evenHBand="0" w:firstRowFirstColumn="0" w:firstRowLastColumn="0" w:lastRowFirstColumn="0" w:lastRowLastColumn="0"/>
-            </w:pPr>
-            <w:r>
-              <w:t>View requested courses</w:t>
-            </w:r>
-          </w:p>
-        </w:tc>
-        <w:tc>
-          <w:tcPr>
-            <w:tcW w:w="2520" w:type="dxa"/>
-            <w:tcBorders>
-              <w:left w:val="single" w:sz="4" w:space="0" w:color="5B9BD5" w:themeColor="accent5"/>
-              <w:right w:val="single" w:sz="4" w:space="0" w:color="5B9BD5" w:themeColor="accent5"/>
-            </w:tcBorders>
-          </w:tcPr>
-          <w:p>
-            <w:pPr>
-              <w:spacing w:line="360" w:lineRule="auto"/>
-              <w:jc w:val="center"/>
-              <w:cnfStyle w:val="000000000000" w:firstRow="0" w:lastRow="0" w:firstColumn="0" w:lastColumn="0" w:oddVBand="0" w:evenVBand="0" w:oddHBand="0" w:evenHBand="0" w:firstRowFirstColumn="0" w:firstRowLastColumn="0" w:lastRowFirstColumn="0" w:lastRowLastColumn="0"/>
-            </w:pPr>
-          </w:p>
-        </w:tc>
-        <w:tc>
-          <w:tcPr>
-            <w:tcW w:w="2610" w:type="dxa"/>
-            <w:tcBorders>
-              <w:left w:val="single" w:sz="4" w:space="0" w:color="5B9BD5" w:themeColor="accent5"/>
-            </w:tcBorders>
-          </w:tcPr>
-          <w:p>
-            <w:pPr>
-              <w:spacing w:line="360" w:lineRule="auto"/>
-              <w:jc w:val="center"/>
-              <w:cnfStyle w:val="000000000000" w:firstRow="0" w:lastRow="0" w:firstColumn="0" w:lastColumn="0" w:oddVBand="0" w:evenVBand="0" w:oddHBand="0" w:evenHBand="0" w:firstRowFirstColumn="0" w:firstRowLastColumn="0" w:lastRowFirstColumn="0" w:lastRowLastColumn="0"/>
-            </w:pPr>
-          </w:p>
-        </w:tc>
-        <w:tc>
-          <w:tcPr>
-            <w:tcW w:w="1530" w:type="dxa"/>
-            <w:tcBorders>
-              <w:left w:val="single" w:sz="4" w:space="0" w:color="5B9BD5" w:themeColor="accent5"/>
-            </w:tcBorders>
-          </w:tcPr>
-          <w:p>
-            <w:pPr>
-              <w:spacing w:line="360" w:lineRule="auto"/>
-              <w:jc w:val="center"/>
-              <w:cnfStyle w:val="000000000000" w:firstRow="0" w:lastRow="0" w:firstColumn="0" w:lastColumn="0" w:oddVBand="0" w:evenVBand="0" w:oddHBand="0" w:evenHBand="0" w:firstRowFirstColumn="0" w:firstRowLastColumn="0" w:lastRowFirstColumn="0" w:lastRowLastColumn="0"/>
-            </w:pPr>
-          </w:p>
-        </w:tc>
-      </w:tr>
-      <w:tr>
-        <w:trPr>
-          <w:cnfStyle w:val="000000100000" w:firstRow="0" w:lastRow="0" w:firstColumn="0" w:lastColumn="0" w:oddVBand="0" w:evenVBand="0" w:oddHBand="1" w:evenHBand="0" w:firstRowFirstColumn="0" w:firstRowLastColumn="0" w:lastRowFirstColumn="0" w:lastRowLastColumn="0"/>
-        </w:trPr>
-        <w:tc>
-          <w:tcPr>
-            <w:cnfStyle w:val="001000000000" w:firstRow="0" w:lastRow="0" w:firstColumn="1" w:lastColumn="0" w:oddVBand="0" w:evenVBand="0" w:oddHBand="0" w:evenHBand="0" w:firstRowFirstColumn="0" w:firstRowLastColumn="0" w:lastRowFirstColumn="0" w:lastRowLastColumn="0"/>
-            <w:tcW w:w="913" w:type="dxa"/>
-            <w:tcBorders>
-              <w:right w:val="single" w:sz="4" w:space="0" w:color="5B9BD5" w:themeColor="accent5"/>
-            </w:tcBorders>
-          </w:tcPr>
-          <w:p>
-            <w:pPr>
-              <w:spacing w:line="360" w:lineRule="auto"/>
-              <w:jc w:val="center"/>
-            </w:pPr>
-            <w:r>
-              <w:t>FR31</w:t>
-            </w:r>
-          </w:p>
-        </w:tc>
-        <w:tc>
-          <w:tcPr>
-            <w:tcW w:w="2052" w:type="dxa"/>
+              <w:t>FR</w:t>
+            </w:r>
+            <w:r>
+              <w:t>23</w:t>
+            </w:r>
+          </w:p>
+        </w:tc>
+        <w:tc>
+          <w:tcPr>
+            <w:tcW w:w="2033" w:type="dxa"/>
             <w:tcBorders>
               <w:left w:val="single" w:sz="4" w:space="0" w:color="5B9BD5" w:themeColor="accent5"/>
               <w:right w:val="single" w:sz="4" w:space="0" w:color="5B9BD5" w:themeColor="accent5"/>
@@ -2919,48 +2462,54 @@
         </w:tc>
         <w:tc>
           <w:tcPr>
-            <w:tcW w:w="2520" w:type="dxa"/>
-            <w:tcBorders>
-              <w:left w:val="single" w:sz="4" w:space="0" w:color="5B9BD5" w:themeColor="accent5"/>
-              <w:right w:val="single" w:sz="4" w:space="0" w:color="5B9BD5" w:themeColor="accent5"/>
-            </w:tcBorders>
-          </w:tcPr>
-          <w:p>
-            <w:pPr>
-              <w:spacing w:line="360" w:lineRule="auto"/>
-              <w:jc w:val="center"/>
-              <w:cnfStyle w:val="000000100000" w:firstRow="0" w:lastRow="0" w:firstColumn="0" w:lastColumn="0" w:oddVBand="0" w:evenVBand="0" w:oddHBand="1" w:evenHBand="0" w:firstRowFirstColumn="0" w:firstRowLastColumn="0" w:lastRowFirstColumn="0" w:lastRowLastColumn="0"/>
-            </w:pPr>
-          </w:p>
-        </w:tc>
-        <w:tc>
-          <w:tcPr>
-            <w:tcW w:w="2610" w:type="dxa"/>
-            <w:tcBorders>
-              <w:left w:val="single" w:sz="4" w:space="0" w:color="5B9BD5" w:themeColor="accent5"/>
-            </w:tcBorders>
-          </w:tcPr>
-          <w:p>
-            <w:pPr>
-              <w:spacing w:line="360" w:lineRule="auto"/>
-              <w:jc w:val="center"/>
-              <w:cnfStyle w:val="000000100000" w:firstRow="0" w:lastRow="0" w:firstColumn="0" w:lastColumn="0" w:oddVBand="0" w:evenVBand="0" w:oddHBand="1" w:evenHBand="0" w:firstRowFirstColumn="0" w:firstRowLastColumn="0" w:lastRowFirstColumn="0" w:lastRowLastColumn="0"/>
-            </w:pPr>
-          </w:p>
-        </w:tc>
-        <w:tc>
-          <w:tcPr>
-            <w:tcW w:w="1530" w:type="dxa"/>
-            <w:tcBorders>
-              <w:left w:val="single" w:sz="4" w:space="0" w:color="5B9BD5" w:themeColor="accent5"/>
-            </w:tcBorders>
-          </w:tcPr>
-          <w:p>
-            <w:pPr>
-              <w:spacing w:line="360" w:lineRule="auto"/>
-              <w:jc w:val="center"/>
-              <w:cnfStyle w:val="000000100000" w:firstRow="0" w:lastRow="0" w:firstColumn="0" w:lastColumn="0" w:oddVBand="0" w:evenVBand="0" w:oddHBand="1" w:evenHBand="0" w:firstRowFirstColumn="0" w:firstRowLastColumn="0" w:lastRowFirstColumn="0" w:lastRowLastColumn="0"/>
-            </w:pPr>
+            <w:tcW w:w="2478" w:type="dxa"/>
+            <w:tcBorders>
+              <w:left w:val="single" w:sz="4" w:space="0" w:color="5B9BD5" w:themeColor="accent5"/>
+              <w:right w:val="single" w:sz="4" w:space="0" w:color="5B9BD5" w:themeColor="accent5"/>
+            </w:tcBorders>
+          </w:tcPr>
+          <w:p>
+            <w:pPr>
+              <w:spacing w:line="360" w:lineRule="auto"/>
+              <w:jc w:val="center"/>
+              <w:cnfStyle w:val="000000100000" w:firstRow="0" w:lastRow="0" w:firstColumn="0" w:lastColumn="0" w:oddVBand="0" w:evenVBand="0" w:oddHBand="1" w:evenHBand="0" w:firstRowFirstColumn="0" w:firstRowLastColumn="0" w:lastRowFirstColumn="0" w:lastRowLastColumn="0"/>
+            </w:pPr>
+          </w:p>
+        </w:tc>
+        <w:tc>
+          <w:tcPr>
+            <w:tcW w:w="2554" w:type="dxa"/>
+            <w:tcBorders>
+              <w:left w:val="single" w:sz="4" w:space="0" w:color="5B9BD5" w:themeColor="accent5"/>
+            </w:tcBorders>
+          </w:tcPr>
+          <w:p>
+            <w:pPr>
+              <w:spacing w:line="360" w:lineRule="auto"/>
+              <w:jc w:val="center"/>
+              <w:cnfStyle w:val="000000100000" w:firstRow="0" w:lastRow="0" w:firstColumn="0" w:lastColumn="0" w:oddVBand="0" w:evenVBand="0" w:oddHBand="1" w:evenHBand="0" w:firstRowFirstColumn="0" w:firstRowLastColumn="0" w:lastRowFirstColumn="0" w:lastRowLastColumn="0"/>
+            </w:pPr>
+          </w:p>
+        </w:tc>
+        <w:tc>
+          <w:tcPr>
+            <w:tcW w:w="1647" w:type="dxa"/>
+            <w:tcBorders>
+              <w:left w:val="single" w:sz="4" w:space="0" w:color="5B9BD5" w:themeColor="accent5"/>
+            </w:tcBorders>
+          </w:tcPr>
+          <w:p>
+            <w:pPr>
+              <w:spacing w:line="360" w:lineRule="auto"/>
+              <w:jc w:val="center"/>
+              <w:cnfStyle w:val="000000100000" w:firstRow="0" w:lastRow="0" w:firstColumn="0" w:lastColumn="0" w:oddVBand="0" w:evenVBand="0" w:oddHBand="1" w:evenHBand="0" w:firstRowFirstColumn="0" w:firstRowLastColumn="0" w:lastRowFirstColumn="0" w:lastRowLastColumn="0"/>
+            </w:pPr>
+            <w:r>
+              <w:rPr>
+                <w:b/>
+              </w:rPr>
+              <w:t>FR1</w:t>
+            </w:r>
           </w:p>
         </w:tc>
       </w:tr>
@@ -4793,7 +4342,7 @@
 </file>
 
 <file path=customXml/itemProps1.xml><?xml version="1.0" encoding="utf-8"?>
-<ds:datastoreItem xmlns:ds="http://schemas.openxmlformats.org/officeDocument/2006/customXml" ds:itemID="{AD5BF087-7093-4841-AFA5-C32CE85602C1}">
+<ds:datastoreItem xmlns:ds="http://schemas.openxmlformats.org/officeDocument/2006/customXml" ds:itemID="{32F92F83-862F-4243-8F0D-4D00610BAD27}">
   <ds:schemaRefs>
     <ds:schemaRef ds:uri="http://schemas.openxmlformats.org/officeDocument/2006/bibliography"/>
   </ds:schemaRefs>

</xml_diff>

<commit_message>
Use Case diagram finalization.
</commit_message>
<xml_diff>
--- a/CP Project/Analysis/Analysis.docx
+++ b/CP Project/Analysis/Analysis.docx
@@ -7,9 +7,6 @@
         <w:pStyle w:val="Heading1"/>
         <w:spacing w:line="360" w:lineRule="auto"/>
       </w:pPr>
-      <w:r>
-        <w:t>0</w:t>
-      </w:r>
       <w:r>
         <w:t>Introduction to Analysis</w:t>
       </w:r>
@@ -3301,19 +3298,369 @@
       </w:r>
       <w:r>
         <w:lastRenderedPageBreak/>
-        <w:t>Moscow Prioritization</w:t>
+        <w:t xml:space="preserve">MoSCoW </w:t>
+      </w:r>
+      <w:r>
+        <w:t>Prioritization</w:t>
+      </w:r>
+    </w:p>
+    <w:tbl>
+      <w:tblPr>
+        <w:tblStyle w:val="ListTable3-Accent5"/>
+        <w:tblW w:w="9625" w:type="dxa"/>
+        <w:tblLook w:val="04A0" w:firstRow="1" w:lastRow="0" w:firstColumn="1" w:lastColumn="0" w:noHBand="0" w:noVBand="1"/>
+      </w:tblPr>
+      <w:tblGrid>
+        <w:gridCol w:w="913"/>
+        <w:gridCol w:w="2670"/>
+        <w:gridCol w:w="1632"/>
+        <w:gridCol w:w="4410"/>
+      </w:tblGrid>
+      <w:tr>
+        <w:trPr>
+          <w:cnfStyle w:val="100000000000" w:firstRow="1" w:lastRow="0" w:firstColumn="0" w:lastColumn="0" w:oddVBand="0" w:evenVBand="0" w:oddHBand="0" w:evenHBand="0" w:firstRowFirstColumn="0" w:firstRowLastColumn="0" w:lastRowFirstColumn="0" w:lastRowLastColumn="0"/>
+          <w:trHeight w:val="1043"/>
+        </w:trPr>
+        <w:tc>
+          <w:tcPr>
+            <w:cnfStyle w:val="001000000100" w:firstRow="0" w:lastRow="0" w:firstColumn="1" w:lastColumn="0" w:oddVBand="0" w:evenVBand="0" w:oddHBand="0" w:evenHBand="0" w:firstRowFirstColumn="1" w:firstRowLastColumn="0" w:lastRowFirstColumn="0" w:lastRowLastColumn="0"/>
+            <w:tcW w:w="913" w:type="dxa"/>
+            <w:tcBorders>
+              <w:top w:val="single" w:sz="4" w:space="0" w:color="5B9BD5" w:themeColor="accent5"/>
+              <w:left w:val="single" w:sz="4" w:space="0" w:color="5B9BD5" w:themeColor="accent5"/>
+              <w:bottom w:val="single" w:sz="4" w:space="0" w:color="5B9BD5" w:themeColor="accent5"/>
+              <w:right w:val="single" w:sz="4" w:space="0" w:color="FFFFFF" w:themeColor="background1"/>
+            </w:tcBorders>
+          </w:tcPr>
+          <w:p>
+            <w:pPr>
+              <w:spacing w:line="360" w:lineRule="auto"/>
+              <w:jc w:val="center"/>
+              <w:rPr>
+                <w:rFonts w:ascii="Arial" w:hAnsi="Arial" w:cs="Arial"/>
+                <w:b w:val="0"/>
+                <w:bCs w:val="0"/>
+              </w:rPr>
+            </w:pPr>
+          </w:p>
+          <w:p>
+            <w:pPr>
+              <w:spacing w:line="360" w:lineRule="auto"/>
+              <w:jc w:val="center"/>
+              <w:rPr>
+                <w:rFonts w:ascii="Arial" w:hAnsi="Arial" w:cs="Arial"/>
+              </w:rPr>
+            </w:pPr>
+            <w:r>
+              <w:rPr>
+                <w:rFonts w:ascii="Arial" w:hAnsi="Arial" w:cs="Arial"/>
+              </w:rPr>
+              <w:t>Req.</w:t>
+            </w:r>
+            <w:r>
+              <w:rPr>
+                <w:rFonts w:ascii="Arial" w:hAnsi="Arial" w:cs="Arial"/>
+              </w:rPr>
+              <w:t>ID</w:t>
+            </w:r>
+          </w:p>
+        </w:tc>
+        <w:tc>
+          <w:tcPr>
+            <w:tcW w:w="2670" w:type="dxa"/>
+            <w:tcBorders>
+              <w:left w:val="single" w:sz="4" w:space="0" w:color="FFFFFF" w:themeColor="background1"/>
+              <w:right w:val="single" w:sz="4" w:space="0" w:color="FFFFFF" w:themeColor="background1"/>
+            </w:tcBorders>
+          </w:tcPr>
+          <w:p>
+            <w:pPr>
+              <w:spacing w:line="360" w:lineRule="auto"/>
+              <w:jc w:val="center"/>
+              <w:cnfStyle w:val="100000000000" w:firstRow="1" w:lastRow="0" w:firstColumn="0" w:lastColumn="0" w:oddVBand="0" w:evenVBand="0" w:oddHBand="0" w:evenHBand="0" w:firstRowFirstColumn="0" w:firstRowLastColumn="0" w:lastRowFirstColumn="0" w:lastRowLastColumn="0"/>
+              <w:rPr>
+                <w:rFonts w:ascii="Arial" w:hAnsi="Arial" w:cs="Arial"/>
+                <w:b w:val="0"/>
+                <w:bCs w:val="0"/>
+              </w:rPr>
+            </w:pPr>
+          </w:p>
+          <w:p>
+            <w:pPr>
+              <w:spacing w:line="360" w:lineRule="auto"/>
+              <w:jc w:val="center"/>
+              <w:cnfStyle w:val="100000000000" w:firstRow="1" w:lastRow="0" w:firstColumn="0" w:lastColumn="0" w:oddVBand="0" w:evenVBand="0" w:oddHBand="0" w:evenHBand="0" w:firstRowFirstColumn="0" w:firstRowLastColumn="0" w:lastRowFirstColumn="0" w:lastRowLastColumn="0"/>
+              <w:rPr>
+                <w:rFonts w:ascii="Arial" w:hAnsi="Arial" w:cs="Arial"/>
+              </w:rPr>
+            </w:pPr>
+            <w:r>
+              <w:rPr>
+                <w:rFonts w:ascii="Arial" w:hAnsi="Arial" w:cs="Arial"/>
+              </w:rPr>
+              <w:t>Requirement</w:t>
+            </w:r>
+          </w:p>
+        </w:tc>
+        <w:tc>
+          <w:tcPr>
+            <w:tcW w:w="1632" w:type="dxa"/>
+            <w:tcBorders>
+              <w:left w:val="single" w:sz="4" w:space="0" w:color="FFFFFF" w:themeColor="background1"/>
+              <w:right w:val="single" w:sz="4" w:space="0" w:color="FFFFFF" w:themeColor="background1"/>
+            </w:tcBorders>
+          </w:tcPr>
+          <w:p>
+            <w:pPr>
+              <w:spacing w:line="360" w:lineRule="auto"/>
+              <w:jc w:val="center"/>
+              <w:cnfStyle w:val="100000000000" w:firstRow="1" w:lastRow="0" w:firstColumn="0" w:lastColumn="0" w:oddVBand="0" w:evenVBand="0" w:oddHBand="0" w:evenHBand="0" w:firstRowFirstColumn="0" w:firstRowLastColumn="0" w:lastRowFirstColumn="0" w:lastRowLastColumn="0"/>
+              <w:rPr>
+                <w:rFonts w:ascii="Arial" w:hAnsi="Arial" w:cs="Arial"/>
+                <w:b w:val="0"/>
+                <w:bCs w:val="0"/>
+              </w:rPr>
+            </w:pPr>
+          </w:p>
+          <w:p>
+            <w:pPr>
+              <w:spacing w:line="360" w:lineRule="auto"/>
+              <w:jc w:val="center"/>
+              <w:cnfStyle w:val="100000000000" w:firstRow="1" w:lastRow="0" w:firstColumn="0" w:lastColumn="0" w:oddVBand="0" w:evenVBand="0" w:oddHBand="0" w:evenHBand="0" w:firstRowFirstColumn="0" w:firstRowLastColumn="0" w:lastRowFirstColumn="0" w:lastRowLastColumn="0"/>
+              <w:rPr>
+                <w:rFonts w:ascii="Arial" w:hAnsi="Arial" w:cs="Arial"/>
+              </w:rPr>
+            </w:pPr>
+            <w:r>
+              <w:rPr>
+                <w:rFonts w:ascii="Arial" w:hAnsi="Arial" w:cs="Arial"/>
+              </w:rPr>
+              <w:t>MoSCoW</w:t>
+            </w:r>
+          </w:p>
+        </w:tc>
+        <w:tc>
+          <w:tcPr>
+            <w:tcW w:w="4410" w:type="dxa"/>
+            <w:tcBorders>
+              <w:left w:val="single" w:sz="4" w:space="0" w:color="FFFFFF" w:themeColor="background1"/>
+              <w:right w:val="single" w:sz="4" w:space="0" w:color="5B9BD5" w:themeColor="accent5"/>
+            </w:tcBorders>
+          </w:tcPr>
+          <w:p>
+            <w:pPr>
+              <w:spacing w:line="360" w:lineRule="auto"/>
+              <w:cnfStyle w:val="100000000000" w:firstRow="1" w:lastRow="0" w:firstColumn="0" w:lastColumn="0" w:oddVBand="0" w:evenVBand="0" w:oddHBand="0" w:evenHBand="0" w:firstRowFirstColumn="0" w:firstRowLastColumn="0" w:lastRowFirstColumn="0" w:lastRowLastColumn="0"/>
+              <w:rPr>
+                <w:rFonts w:ascii="Arial" w:hAnsi="Arial" w:cs="Arial"/>
+                <w:b w:val="0"/>
+                <w:bCs w:val="0"/>
+              </w:rPr>
+            </w:pPr>
+          </w:p>
+          <w:p>
+            <w:pPr>
+              <w:spacing w:line="360" w:lineRule="auto"/>
+              <w:jc w:val="center"/>
+              <w:cnfStyle w:val="100000000000" w:firstRow="1" w:lastRow="0" w:firstColumn="0" w:lastColumn="0" w:oddVBand="0" w:evenVBand="0" w:oddHBand="0" w:evenHBand="0" w:firstRowFirstColumn="0" w:firstRowLastColumn="0" w:lastRowFirstColumn="0" w:lastRowLastColumn="0"/>
+              <w:rPr>
+                <w:rFonts w:ascii="Arial" w:hAnsi="Arial" w:cs="Arial"/>
+                <w:b w:val="0"/>
+                <w:bCs w:val="0"/>
+              </w:rPr>
+            </w:pPr>
+            <w:r>
+              <w:rPr>
+                <w:rFonts w:ascii="Arial" w:hAnsi="Arial" w:cs="Arial"/>
+              </w:rPr>
+              <w:t>Justification</w:t>
+            </w:r>
+          </w:p>
+        </w:tc>
+      </w:tr>
+      <w:tr>
+        <w:trPr>
+          <w:cnfStyle w:val="000000100000" w:firstRow="0" w:lastRow="0" w:firstColumn="0" w:lastColumn="0" w:oddVBand="0" w:evenVBand="0" w:oddHBand="1" w:evenHBand="0" w:firstRowFirstColumn="0" w:firstRowLastColumn="0" w:lastRowFirstColumn="0" w:lastRowLastColumn="0"/>
+        </w:trPr>
+        <w:tc>
+          <w:tcPr>
+            <w:cnfStyle w:val="001000000000" w:firstRow="0" w:lastRow="0" w:firstColumn="1" w:lastColumn="0" w:oddVBand="0" w:evenVBand="0" w:oddHBand="0" w:evenHBand="0" w:firstRowFirstColumn="0" w:firstRowLastColumn="0" w:lastRowFirstColumn="0" w:lastRowLastColumn="0"/>
+            <w:tcW w:w="913" w:type="dxa"/>
+            <w:tcBorders>
+              <w:right w:val="single" w:sz="4" w:space="0" w:color="5B9BD5" w:themeColor="accent5"/>
+            </w:tcBorders>
+          </w:tcPr>
+          <w:p>
+            <w:pPr>
+              <w:spacing w:line="360" w:lineRule="auto"/>
+              <w:jc w:val="center"/>
+            </w:pPr>
+            <w:r>
+              <w:t>NFR1</w:t>
+            </w:r>
+          </w:p>
+        </w:tc>
+        <w:tc>
+          <w:tcPr>
+            <w:tcW w:w="2670" w:type="dxa"/>
+            <w:tcBorders>
+              <w:left w:val="single" w:sz="4" w:space="0" w:color="5B9BD5" w:themeColor="accent5"/>
+              <w:right w:val="single" w:sz="4" w:space="0" w:color="5B9BD5" w:themeColor="accent5"/>
+            </w:tcBorders>
+          </w:tcPr>
+          <w:p>
+            <w:pPr>
+              <w:spacing w:line="360" w:lineRule="auto"/>
+              <w:jc w:val="center"/>
+              <w:cnfStyle w:val="000000100000" w:firstRow="0" w:lastRow="0" w:firstColumn="0" w:lastColumn="0" w:oddVBand="0" w:evenVBand="0" w:oddHBand="1" w:evenHBand="0" w:firstRowFirstColumn="0" w:firstRowLastColumn="0" w:lastRowFirstColumn="0" w:lastRowLastColumn="0"/>
+            </w:pPr>
+            <w:r>
+              <w:t>Modifiability</w:t>
+            </w:r>
+          </w:p>
+        </w:tc>
+        <w:tc>
+          <w:tcPr>
+            <w:tcW w:w="1632" w:type="dxa"/>
+            <w:tcBorders>
+              <w:left w:val="single" w:sz="4" w:space="0" w:color="5B9BD5" w:themeColor="accent5"/>
+              <w:right w:val="single" w:sz="4" w:space="0" w:color="5B9BD5" w:themeColor="accent5"/>
+            </w:tcBorders>
+          </w:tcPr>
+          <w:p>
+            <w:pPr>
+              <w:spacing w:line="360" w:lineRule="auto"/>
+              <w:jc w:val="center"/>
+              <w:cnfStyle w:val="000000100000" w:firstRow="0" w:lastRow="0" w:firstColumn="0" w:lastColumn="0" w:oddVBand="0" w:evenVBand="0" w:oddHBand="1" w:evenHBand="0" w:firstRowFirstColumn="0" w:firstRowLastColumn="0" w:lastRowFirstColumn="0" w:lastRowLastColumn="0"/>
+            </w:pPr>
+          </w:p>
+        </w:tc>
+        <w:tc>
+          <w:tcPr>
+            <w:tcW w:w="4410" w:type="dxa"/>
+            <w:tcBorders>
+              <w:left w:val="single" w:sz="4" w:space="0" w:color="5B9BD5" w:themeColor="accent5"/>
+              <w:right w:val="single" w:sz="4" w:space="0" w:color="5B9BD5" w:themeColor="accent5"/>
+            </w:tcBorders>
+          </w:tcPr>
+          <w:p>
+            <w:pPr>
+              <w:spacing w:line="360" w:lineRule="auto"/>
+              <w:jc w:val="center"/>
+              <w:cnfStyle w:val="000000100000" w:firstRow="0" w:lastRow="0" w:firstColumn="0" w:lastColumn="0" w:oddVBand="0" w:evenVBand="0" w:oddHBand="1" w:evenHBand="0" w:firstRowFirstColumn="0" w:firstRowLastColumn="0" w:lastRowFirstColumn="0" w:lastRowLastColumn="0"/>
+            </w:pPr>
+          </w:p>
+        </w:tc>
+      </w:tr>
+      <w:tr>
+        <w:tc>
+          <w:tcPr>
+            <w:cnfStyle w:val="001000000000" w:firstRow="0" w:lastRow="0" w:firstColumn="1" w:lastColumn="0" w:oddVBand="0" w:evenVBand="0" w:oddHBand="0" w:evenHBand="0" w:firstRowFirstColumn="0" w:firstRowLastColumn="0" w:lastRowFirstColumn="0" w:lastRowLastColumn="0"/>
+            <w:tcW w:w="913" w:type="dxa"/>
+            <w:tcBorders>
+              <w:right w:val="single" w:sz="4" w:space="0" w:color="5B9BD5" w:themeColor="accent5"/>
+            </w:tcBorders>
+          </w:tcPr>
+          <w:p>
+            <w:pPr>
+              <w:spacing w:line="360" w:lineRule="auto"/>
+              <w:jc w:val="center"/>
+            </w:pPr>
+            <w:r>
+              <w:t>NFR2</w:t>
+            </w:r>
+          </w:p>
+        </w:tc>
+        <w:tc>
+          <w:tcPr>
+            <w:tcW w:w="2670" w:type="dxa"/>
+            <w:tcBorders>
+              <w:left w:val="single" w:sz="4" w:space="0" w:color="5B9BD5" w:themeColor="accent5"/>
+              <w:right w:val="single" w:sz="4" w:space="0" w:color="5B9BD5" w:themeColor="accent5"/>
+            </w:tcBorders>
+          </w:tcPr>
+          <w:p>
+            <w:pPr>
+              <w:spacing w:line="360" w:lineRule="auto"/>
+              <w:jc w:val="center"/>
+              <w:cnfStyle w:val="000000000000" w:firstRow="0" w:lastRow="0" w:firstColumn="0" w:lastColumn="0" w:oddVBand="0" w:evenVBand="0" w:oddHBand="0" w:evenHBand="0" w:firstRowFirstColumn="0" w:firstRowLastColumn="0" w:lastRowFirstColumn="0" w:lastRowLastColumn="0"/>
+            </w:pPr>
+            <w:r>
+              <w:t>Interface</w:t>
+            </w:r>
+          </w:p>
+        </w:tc>
+        <w:tc>
+          <w:tcPr>
+            <w:tcW w:w="1632" w:type="dxa"/>
+            <w:tcBorders>
+              <w:left w:val="single" w:sz="4" w:space="0" w:color="5B9BD5" w:themeColor="accent5"/>
+              <w:right w:val="single" w:sz="4" w:space="0" w:color="5B9BD5" w:themeColor="accent5"/>
+            </w:tcBorders>
+          </w:tcPr>
+          <w:p>
+            <w:pPr>
+              <w:spacing w:line="360" w:lineRule="auto"/>
+              <w:jc w:val="center"/>
+              <w:cnfStyle w:val="000000000000" w:firstRow="0" w:lastRow="0" w:firstColumn="0" w:lastColumn="0" w:oddVBand="0" w:evenVBand="0" w:oddHBand="0" w:evenHBand="0" w:firstRowFirstColumn="0" w:firstRowLastColumn="0" w:lastRowFirstColumn="0" w:lastRowLastColumn="0"/>
+            </w:pPr>
+          </w:p>
+        </w:tc>
+        <w:tc>
+          <w:tcPr>
+            <w:tcW w:w="4410" w:type="dxa"/>
+            <w:tcBorders>
+              <w:left w:val="single" w:sz="4" w:space="0" w:color="5B9BD5" w:themeColor="accent5"/>
+              <w:right w:val="single" w:sz="4" w:space="0" w:color="5B9BD5" w:themeColor="accent5"/>
+            </w:tcBorders>
+          </w:tcPr>
+          <w:p>
+            <w:pPr>
+              <w:spacing w:line="360" w:lineRule="auto"/>
+              <w:jc w:val="center"/>
+              <w:cnfStyle w:val="000000000000" w:firstRow="0" w:lastRow="0" w:firstColumn="0" w:lastColumn="0" w:oddVBand="0" w:evenVBand="0" w:oddHBand="0" w:evenHBand="0" w:firstRowFirstColumn="0" w:firstRowLastColumn="0" w:lastRowFirstColumn="0" w:lastRowLastColumn="0"/>
+            </w:pPr>
+          </w:p>
+        </w:tc>
+      </w:tr>
+    </w:tbl>
+    <w:p/>
+    <w:p>
+      <w:r>
+        <w:br w:type="page"/>
       </w:r>
     </w:p>
     <w:p>
+      <w:pPr>
+        <w:pStyle w:val="Heading1"/>
+      </w:pPr>
+      <w:r>
+        <w:lastRenderedPageBreak/>
+        <w:t>Use Case Diagram</w:t>
+      </w:r>
+    </w:p>
+    <w:p/>
+    <w:p>
+      <w:pPr>
+        <w:pStyle w:val="Heading2"/>
+      </w:pPr>
+      <w:r>
+        <w:t>Login and Registration</w:t>
+      </w:r>
+    </w:p>
+    <w:p>
+      <w:pPr>
+        <w:keepNext/>
+      </w:pPr>
       <w:r>
         <w:rPr>
           <w:noProof/>
         </w:rPr>
         <w:drawing>
-          <wp:inline distT="0" distB="0" distL="0" distR="0" wp14:anchorId="67073743" wp14:editId="0BFF2B28">
-            <wp:extent cx="5920740" cy="7155180"/>
-            <wp:effectExtent l="0" t="0" r="3810" b="7620"/>
-            <wp:docPr id="1" name="Picture 1"/>
+          <wp:inline distT="0" distB="0" distL="0" distR="0" wp14:anchorId="685A495E" wp14:editId="75DA8198">
+            <wp:extent cx="5935980" cy="3886200"/>
+            <wp:effectExtent l="0" t="0" r="0" b="0"/>
+            <wp:docPr id="2" name="Picture 2"/>
             <wp:cNvGraphicFramePr>
               <a:graphicFrameLocks xmlns:a="http://schemas.openxmlformats.org/drawingml/2006/main" noChangeAspect="1"/>
             </wp:cNvGraphicFramePr>
@@ -3342,7 +3689,7 @@
                   <pic:spPr bwMode="auto">
                     <a:xfrm>
                       <a:off x="0" y="0"/>
-                      <a:ext cx="5920740" cy="7155180"/>
+                      <a:ext cx="5935980" cy="3886200"/>
                     </a:xfrm>
                     <a:prstGeom prst="rect">
                       <a:avLst/>
@@ -3357,6 +3704,459 @@
             </a:graphic>
           </wp:inline>
         </w:drawing>
+      </w:r>
+    </w:p>
+    <w:p>
+      <w:pPr>
+        <w:pStyle w:val="Caption"/>
+        <w:jc w:val="center"/>
+      </w:pPr>
+      <w:r>
+        <w:t xml:space="preserve">Figure </w:t>
+      </w:r>
+      <w:fldSimple w:instr=" SEQ Figure \* ARABIC ">
+        <w:r>
+          <w:rPr>
+            <w:noProof/>
+          </w:rPr>
+          <w:t>1</w:t>
+        </w:r>
+      </w:fldSimple>
+      <w:r>
+        <w:t>: Login and registration</w:t>
+      </w:r>
+    </w:p>
+    <w:p>
+      <w:pPr>
+        <w:pStyle w:val="Heading2"/>
+      </w:pPr>
+      <w:r>
+        <w:lastRenderedPageBreak/>
+        <w:t>Learner Profile</w:t>
+      </w:r>
+    </w:p>
+    <w:p>
+      <w:pPr>
+        <w:keepNext/>
+      </w:pPr>
+      <w:r>
+        <w:rPr>
+          <w:noProof/>
+        </w:rPr>
+        <w:drawing>
+          <wp:inline distT="0" distB="0" distL="0" distR="0" wp14:anchorId="7EF0E4E4" wp14:editId="4E38613E">
+            <wp:extent cx="5935980" cy="3070860"/>
+            <wp:effectExtent l="0" t="0" r="0" b="0"/>
+            <wp:docPr id="8" name="Picture 8"/>
+            <wp:cNvGraphicFramePr>
+              <a:graphicFrameLocks xmlns:a="http://schemas.openxmlformats.org/drawingml/2006/main" noChangeAspect="1"/>
+            </wp:cNvGraphicFramePr>
+            <a:graphic xmlns:a="http://schemas.openxmlformats.org/drawingml/2006/main">
+              <a:graphicData uri="http://schemas.openxmlformats.org/drawingml/2006/picture">
+                <pic:pic xmlns:pic="http://schemas.openxmlformats.org/drawingml/2006/picture">
+                  <pic:nvPicPr>
+                    <pic:cNvPr id="0" name="Picture 7"/>
+                    <pic:cNvPicPr>
+                      <a:picLocks noChangeAspect="1" noChangeArrowheads="1"/>
+                    </pic:cNvPicPr>
+                  </pic:nvPicPr>
+                  <pic:blipFill>
+                    <a:blip r:embed="rId6">
+                      <a:extLst>
+                        <a:ext uri="{28A0092B-C50C-407E-A947-70E740481C1C}">
+                          <a14:useLocalDpi xmlns:a14="http://schemas.microsoft.com/office/drawing/2010/main" val="0"/>
+                        </a:ext>
+                      </a:extLst>
+                    </a:blip>
+                    <a:srcRect/>
+                    <a:stretch>
+                      <a:fillRect/>
+                    </a:stretch>
+                  </pic:blipFill>
+                  <pic:spPr bwMode="auto">
+                    <a:xfrm>
+                      <a:off x="0" y="0"/>
+                      <a:ext cx="5935980" cy="3070860"/>
+                    </a:xfrm>
+                    <a:prstGeom prst="rect">
+                      <a:avLst/>
+                    </a:prstGeom>
+                    <a:noFill/>
+                    <a:ln>
+                      <a:noFill/>
+                    </a:ln>
+                  </pic:spPr>
+                </pic:pic>
+              </a:graphicData>
+            </a:graphic>
+          </wp:inline>
+        </w:drawing>
+      </w:r>
+    </w:p>
+    <w:p>
+      <w:pPr>
+        <w:pStyle w:val="Caption"/>
+        <w:jc w:val="center"/>
+      </w:pPr>
+      <w:r>
+        <w:t xml:space="preserve">Figure </w:t>
+      </w:r>
+      <w:fldSimple w:instr=" SEQ Figure \* ARABIC ">
+        <w:r>
+          <w:rPr>
+            <w:noProof/>
+          </w:rPr>
+          <w:t>2</w:t>
+        </w:r>
+      </w:fldSimple>
+      <w:r>
+        <w:t>: Learner Profile</w:t>
+      </w:r>
+    </w:p>
+    <w:p>
+      <w:pPr>
+        <w:pStyle w:val="Heading2"/>
+      </w:pPr>
+      <w:r>
+        <w:t>Course – Admin</w:t>
+      </w:r>
+    </w:p>
+    <w:p>
+      <w:pPr>
+        <w:keepNext/>
+      </w:pPr>
+      <w:r>
+        <w:rPr>
+          <w:noProof/>
+        </w:rPr>
+        <w:drawing>
+          <wp:inline distT="0" distB="0" distL="0" distR="0" wp14:anchorId="68758EF3" wp14:editId="4164F357">
+            <wp:extent cx="5943600" cy="3886200"/>
+            <wp:effectExtent l="0" t="0" r="0" b="0"/>
+            <wp:docPr id="4" name="Picture 4"/>
+            <wp:cNvGraphicFramePr>
+              <a:graphicFrameLocks xmlns:a="http://schemas.openxmlformats.org/drawingml/2006/main" noChangeAspect="1"/>
+            </wp:cNvGraphicFramePr>
+            <a:graphic xmlns:a="http://schemas.openxmlformats.org/drawingml/2006/main">
+              <a:graphicData uri="http://schemas.openxmlformats.org/drawingml/2006/picture">
+                <pic:pic xmlns:pic="http://schemas.openxmlformats.org/drawingml/2006/picture">
+                  <pic:nvPicPr>
+                    <pic:cNvPr id="0" name="Picture 3"/>
+                    <pic:cNvPicPr>
+                      <a:picLocks noChangeAspect="1" noChangeArrowheads="1"/>
+                    </pic:cNvPicPr>
+                  </pic:nvPicPr>
+                  <pic:blipFill>
+                    <a:blip r:embed="rId7">
+                      <a:extLst>
+                        <a:ext uri="{28A0092B-C50C-407E-A947-70E740481C1C}">
+                          <a14:useLocalDpi xmlns:a14="http://schemas.microsoft.com/office/drawing/2010/main" val="0"/>
+                        </a:ext>
+                      </a:extLst>
+                    </a:blip>
+                    <a:srcRect/>
+                    <a:stretch>
+                      <a:fillRect/>
+                    </a:stretch>
+                  </pic:blipFill>
+                  <pic:spPr bwMode="auto">
+                    <a:xfrm>
+                      <a:off x="0" y="0"/>
+                      <a:ext cx="5943600" cy="3886200"/>
+                    </a:xfrm>
+                    <a:prstGeom prst="rect">
+                      <a:avLst/>
+                    </a:prstGeom>
+                    <a:noFill/>
+                    <a:ln>
+                      <a:noFill/>
+                    </a:ln>
+                  </pic:spPr>
+                </pic:pic>
+              </a:graphicData>
+            </a:graphic>
+          </wp:inline>
+        </w:drawing>
+      </w:r>
+    </w:p>
+    <w:p>
+      <w:pPr>
+        <w:pStyle w:val="Caption"/>
+        <w:jc w:val="center"/>
+      </w:pPr>
+      <w:r>
+        <w:t xml:space="preserve">Figure </w:t>
+      </w:r>
+      <w:fldSimple w:instr=" SEQ Figure \* ARABIC ">
+        <w:r>
+          <w:rPr>
+            <w:noProof/>
+          </w:rPr>
+          <w:t>3</w:t>
+        </w:r>
+      </w:fldSimple>
+      <w:r>
+        <w:t>: Course - Admin</w:t>
+      </w:r>
+    </w:p>
+    <w:p>
+      <w:pPr>
+        <w:pStyle w:val="Heading2"/>
+      </w:pPr>
+      <w:r>
+        <w:lastRenderedPageBreak/>
+        <w:t>Course – Learner</w:t>
+      </w:r>
+    </w:p>
+    <w:p>
+      <w:pPr>
+        <w:keepNext/>
+      </w:pPr>
+      <w:r>
+        <w:rPr>
+          <w:noProof/>
+        </w:rPr>
+        <w:drawing>
+          <wp:inline distT="0" distB="0" distL="0" distR="0" wp14:anchorId="282C70E8" wp14:editId="5E8D7FA1">
+            <wp:extent cx="5935980" cy="3489960"/>
+            <wp:effectExtent l="0" t="0" r="0" b="0"/>
+            <wp:docPr id="5" name="Picture 5"/>
+            <wp:cNvGraphicFramePr>
+              <a:graphicFrameLocks xmlns:a="http://schemas.openxmlformats.org/drawingml/2006/main" noChangeAspect="1"/>
+            </wp:cNvGraphicFramePr>
+            <a:graphic xmlns:a="http://schemas.openxmlformats.org/drawingml/2006/main">
+              <a:graphicData uri="http://schemas.openxmlformats.org/drawingml/2006/picture">
+                <pic:pic xmlns:pic="http://schemas.openxmlformats.org/drawingml/2006/picture">
+                  <pic:nvPicPr>
+                    <pic:cNvPr id="0" name="Picture 4"/>
+                    <pic:cNvPicPr>
+                      <a:picLocks noChangeAspect="1" noChangeArrowheads="1"/>
+                    </pic:cNvPicPr>
+                  </pic:nvPicPr>
+                  <pic:blipFill>
+                    <a:blip r:embed="rId8">
+                      <a:extLst>
+                        <a:ext uri="{28A0092B-C50C-407E-A947-70E740481C1C}">
+                          <a14:useLocalDpi xmlns:a14="http://schemas.microsoft.com/office/drawing/2010/main" val="0"/>
+                        </a:ext>
+                      </a:extLst>
+                    </a:blip>
+                    <a:srcRect/>
+                    <a:stretch>
+                      <a:fillRect/>
+                    </a:stretch>
+                  </pic:blipFill>
+                  <pic:spPr bwMode="auto">
+                    <a:xfrm>
+                      <a:off x="0" y="0"/>
+                      <a:ext cx="5935980" cy="3489960"/>
+                    </a:xfrm>
+                    <a:prstGeom prst="rect">
+                      <a:avLst/>
+                    </a:prstGeom>
+                    <a:noFill/>
+                    <a:ln>
+                      <a:noFill/>
+                    </a:ln>
+                  </pic:spPr>
+                </pic:pic>
+              </a:graphicData>
+            </a:graphic>
+          </wp:inline>
+        </w:drawing>
+      </w:r>
+    </w:p>
+    <w:p>
+      <w:pPr>
+        <w:pStyle w:val="Caption"/>
+        <w:jc w:val="center"/>
+      </w:pPr>
+      <w:r>
+        <w:t xml:space="preserve">Figure </w:t>
+      </w:r>
+      <w:fldSimple w:instr=" SEQ Figure \* ARABIC ">
+        <w:r>
+          <w:rPr>
+            <w:noProof/>
+          </w:rPr>
+          <w:t>4</w:t>
+        </w:r>
+      </w:fldSimple>
+      <w:r>
+        <w:t>: Course – Learner</w:t>
+      </w:r>
+    </w:p>
+    <w:p>
+      <w:pPr>
+        <w:pStyle w:val="Heading2"/>
+      </w:pPr>
+      <w:r>
+        <w:t>Blog</w:t>
+      </w:r>
+    </w:p>
+    <w:p>
+      <w:pPr>
+        <w:keepNext/>
+      </w:pPr>
+      <w:r>
+        <w:rPr>
+          <w:noProof/>
+        </w:rPr>
+        <w:drawing>
+          <wp:inline distT="0" distB="0" distL="0" distR="0" wp14:anchorId="39B1F5B2" wp14:editId="3FD5AC8B">
+            <wp:extent cx="4960620" cy="3349801"/>
+            <wp:effectExtent l="0" t="0" r="0" b="0"/>
+            <wp:docPr id="6" name="Picture 6"/>
+            <wp:cNvGraphicFramePr>
+              <a:graphicFrameLocks xmlns:a="http://schemas.openxmlformats.org/drawingml/2006/main" noChangeAspect="1"/>
+            </wp:cNvGraphicFramePr>
+            <a:graphic xmlns:a="http://schemas.openxmlformats.org/drawingml/2006/main">
+              <a:graphicData uri="http://schemas.openxmlformats.org/drawingml/2006/picture">
+                <pic:pic xmlns:pic="http://schemas.openxmlformats.org/drawingml/2006/picture">
+                  <pic:nvPicPr>
+                    <pic:cNvPr id="0" name="Picture 5"/>
+                    <pic:cNvPicPr>
+                      <a:picLocks noChangeAspect="1" noChangeArrowheads="1"/>
+                    </pic:cNvPicPr>
+                  </pic:nvPicPr>
+                  <pic:blipFill>
+                    <a:blip r:embed="rId9">
+                      <a:extLst>
+                        <a:ext uri="{28A0092B-C50C-407E-A947-70E740481C1C}">
+                          <a14:useLocalDpi xmlns:a14="http://schemas.microsoft.com/office/drawing/2010/main" val="0"/>
+                        </a:ext>
+                      </a:extLst>
+                    </a:blip>
+                    <a:srcRect/>
+                    <a:stretch>
+                      <a:fillRect/>
+                    </a:stretch>
+                  </pic:blipFill>
+                  <pic:spPr bwMode="auto">
+                    <a:xfrm>
+                      <a:off x="0" y="0"/>
+                      <a:ext cx="4993051" cy="3371701"/>
+                    </a:xfrm>
+                    <a:prstGeom prst="rect">
+                      <a:avLst/>
+                    </a:prstGeom>
+                    <a:noFill/>
+                    <a:ln>
+                      <a:noFill/>
+                    </a:ln>
+                  </pic:spPr>
+                </pic:pic>
+              </a:graphicData>
+            </a:graphic>
+          </wp:inline>
+        </w:drawing>
+      </w:r>
+    </w:p>
+    <w:p>
+      <w:pPr>
+        <w:pStyle w:val="Caption"/>
+        <w:jc w:val="center"/>
+      </w:pPr>
+      <w:r>
+        <w:t xml:space="preserve">Figure </w:t>
+      </w:r>
+      <w:fldSimple w:instr=" SEQ Figure \* ARABIC ">
+        <w:r>
+          <w:rPr>
+            <w:noProof/>
+          </w:rPr>
+          <w:t>5</w:t>
+        </w:r>
+      </w:fldSimple>
+      <w:r>
+        <w:t>: Blog use case</w:t>
+      </w:r>
+    </w:p>
+    <w:p>
+      <w:pPr>
+        <w:pStyle w:val="Heading2"/>
+      </w:pPr>
+      <w:r>
+        <w:lastRenderedPageBreak/>
+        <w:t>Issues and Feedbacks</w:t>
+      </w:r>
+    </w:p>
+    <w:p>
+      <w:pPr>
+        <w:keepNext/>
+      </w:pPr>
+      <w:r>
+        <w:rPr>
+          <w:noProof/>
+        </w:rPr>
+        <w:drawing>
+          <wp:inline distT="0" distB="0" distL="0" distR="0" wp14:anchorId="122068CD" wp14:editId="1E4B1973">
+            <wp:extent cx="6355080" cy="3576973"/>
+            <wp:effectExtent l="0" t="0" r="0" b="0"/>
+            <wp:docPr id="7" name="Picture 7"/>
+            <wp:cNvGraphicFramePr>
+              <a:graphicFrameLocks xmlns:a="http://schemas.openxmlformats.org/drawingml/2006/main" noChangeAspect="1"/>
+            </wp:cNvGraphicFramePr>
+            <a:graphic xmlns:a="http://schemas.openxmlformats.org/drawingml/2006/main">
+              <a:graphicData uri="http://schemas.openxmlformats.org/drawingml/2006/picture">
+                <pic:pic xmlns:pic="http://schemas.openxmlformats.org/drawingml/2006/picture">
+                  <pic:nvPicPr>
+                    <pic:cNvPr id="0" name="Picture 6"/>
+                    <pic:cNvPicPr>
+                      <a:picLocks noChangeAspect="1" noChangeArrowheads="1"/>
+                    </pic:cNvPicPr>
+                  </pic:nvPicPr>
+                  <pic:blipFill>
+                    <a:blip r:embed="rId10">
+                      <a:extLst>
+                        <a:ext uri="{28A0092B-C50C-407E-A947-70E740481C1C}">
+                          <a14:useLocalDpi xmlns:a14="http://schemas.microsoft.com/office/drawing/2010/main" val="0"/>
+                        </a:ext>
+                      </a:extLst>
+                    </a:blip>
+                    <a:srcRect/>
+                    <a:stretch>
+                      <a:fillRect/>
+                    </a:stretch>
+                  </pic:blipFill>
+                  <pic:spPr bwMode="auto">
+                    <a:xfrm>
+                      <a:off x="0" y="0"/>
+                      <a:ext cx="6441888" cy="3625833"/>
+                    </a:xfrm>
+                    <a:prstGeom prst="rect">
+                      <a:avLst/>
+                    </a:prstGeom>
+                    <a:noFill/>
+                    <a:ln>
+                      <a:noFill/>
+                    </a:ln>
+                  </pic:spPr>
+                </pic:pic>
+              </a:graphicData>
+            </a:graphic>
+          </wp:inline>
+        </w:drawing>
+      </w:r>
+    </w:p>
+    <w:p>
+      <w:pPr>
+        <w:pStyle w:val="Caption"/>
+        <w:jc w:val="center"/>
+      </w:pPr>
+      <w:r>
+        <w:t xml:space="preserve">Figure </w:t>
+      </w:r>
+      <w:fldSimple w:instr=" SEQ Figure \* ARABIC ">
+        <w:r>
+          <w:rPr>
+            <w:noProof/>
+          </w:rPr>
+          <w:t>6</w:t>
+        </w:r>
+      </w:fldSimple>
+      <w:r>
+        <w:t>: Issues and Feedbacks</w:t>
       </w:r>
       <w:bookmarkStart w:id="0" w:name="_GoBack"/>
       <w:bookmarkEnd w:id="0"/>
@@ -4039,6 +4839,25 @@
       <w:szCs w:val="18"/>
     </w:rPr>
   </w:style>
+  <w:style w:type="paragraph" w:styleId="Caption">
+    <w:name w:val="caption"/>
+    <w:basedOn w:val="Normal"/>
+    <w:next w:val="Normal"/>
+    <w:uiPriority w:val="35"/>
+    <w:unhideWhenUsed/>
+    <w:qFormat/>
+    <w:rsid w:val="00485EBD"/>
+    <w:pPr>
+      <w:spacing w:after="200" w:line="240" w:lineRule="auto"/>
+    </w:pPr>
+    <w:rPr>
+      <w:i/>
+      <w:iCs/>
+      <w:color w:val="44546A" w:themeColor="text2"/>
+      <w:sz w:val="18"/>
+      <w:szCs w:val="18"/>
+    </w:rPr>
+  </w:style>
 </w:styles>
 </file>
 
@@ -4342,7 +5161,7 @@
 </file>
 
 <file path=customXml/itemProps1.xml><?xml version="1.0" encoding="utf-8"?>
-<ds:datastoreItem xmlns:ds="http://schemas.openxmlformats.org/officeDocument/2006/customXml" ds:itemID="{32F92F83-862F-4243-8F0D-4D00610BAD27}">
+<ds:datastoreItem xmlns:ds="http://schemas.openxmlformats.org/officeDocument/2006/customXml" ds:itemID="{376C90F4-E4F2-48B0-9C48-6C4303C522D2}">
   <ds:schemaRefs>
     <ds:schemaRef ds:uri="http://schemas.openxmlformats.org/officeDocument/2006/bibliography"/>
   </ds:schemaRefs>

</xml_diff>